<commit_message>
plan van aanpak en logboek
</commit_message>
<xml_diff>
--- a/documentatie/Planning/Plan_van_aanpak.docx
+++ b/documentatie/Planning/Plan_van_aanpak.docx
@@ -1002,7 +1002,7 @@
           <w:pPr>
             <w:pStyle w:val="Kop1"/>
           </w:pPr>
-          <w:bookmarkStart w:id="0" w:name="_Toc492886221"/>
+          <w:bookmarkStart w:id="0" w:name="_Toc492976843"/>
           <w:r>
             <w:lastRenderedPageBreak/>
             <w:t>Inhou</w:t>
@@ -1066,7 +1066,7 @@
               <w:r>
                 <w:fldChar w:fldCharType="separate"/>
               </w:r>
-              <w:hyperlink w:anchor="_Toc492886221" w:history="1">
+              <w:hyperlink w:anchor="_Toc492976843" w:history="1">
                 <w:r>
                   <w:rPr>
                     <w:rStyle w:val="Hyperlink"/>
@@ -1109,7 +1109,7 @@
                     <w:noProof/>
                     <w:webHidden/>
                   </w:rPr>
-                  <w:instrText xml:space="preserve"> PAGEREF _Toc492886221 \h </w:instrText>
+                  <w:instrText xml:space="preserve"> PAGEREF _Toc492976843 \h </w:instrText>
                 </w:r>
                 <w:r>
                   <w:rPr>
@@ -1154,7 +1154,7 @@
                   <w:lang w:eastAsia="en-GB"/>
                 </w:rPr>
               </w:pPr>
-              <w:hyperlink w:anchor="_Toc492886222" w:history="1">
+              <w:hyperlink w:anchor="_Toc492976844" w:history="1">
                 <w:r>
                   <w:rPr>
                     <w:rStyle w:val="Hyperlink"/>
@@ -1197,7 +1197,7 @@
                     <w:noProof/>
                     <w:webHidden/>
                   </w:rPr>
-                  <w:instrText xml:space="preserve"> PAGEREF _Toc492886222 \h </w:instrText>
+                  <w:instrText xml:space="preserve"> PAGEREF _Toc492976844 \h </w:instrText>
                 </w:r>
                 <w:r>
                   <w:rPr>
@@ -1240,7 +1240,7 @@
                   <w:noProof/>
                 </w:rPr>
               </w:pPr>
-              <w:hyperlink w:anchor="_Toc492886223" w:history="1">
+              <w:hyperlink w:anchor="_Toc492976845" w:history="1">
                 <w:r>
                   <w:rPr>
                     <w:rStyle w:val="Hyperlink"/>
@@ -1283,7 +1283,7 @@
                     <w:noProof/>
                     <w:webHidden/>
                   </w:rPr>
-                  <w:instrText xml:space="preserve"> PAGEREF _Toc492886223 \h </w:instrText>
+                  <w:instrText xml:space="preserve"> PAGEREF _Toc492976845 \h </w:instrText>
                 </w:r>
                 <w:r>
                   <w:rPr>
@@ -1326,7 +1326,7 @@
                   <w:noProof/>
                 </w:rPr>
               </w:pPr>
-              <w:hyperlink w:anchor="_Toc492886224" w:history="1">
+              <w:hyperlink w:anchor="_Toc492976846" w:history="1">
                 <w:r>
                   <w:rPr>
                     <w:rStyle w:val="Hyperlink"/>
@@ -1369,7 +1369,7 @@
                     <w:noProof/>
                     <w:webHidden/>
                   </w:rPr>
-                  <w:instrText xml:space="preserve"> PAGEREF _Toc492886224 \h </w:instrText>
+                  <w:instrText xml:space="preserve"> PAGEREF _Toc492976846 \h </w:instrText>
                 </w:r>
                 <w:r>
                   <w:rPr>
@@ -1414,7 +1414,7 @@
                   <w:lang w:eastAsia="en-GB"/>
                 </w:rPr>
               </w:pPr>
-              <w:hyperlink w:anchor="_Toc492886225" w:history="1">
+              <w:hyperlink w:anchor="_Toc492976847" w:history="1">
                 <w:r>
                   <w:rPr>
                     <w:rStyle w:val="Hyperlink"/>
@@ -1459,7 +1459,179 @@
                     <w:noProof/>
                     <w:webHidden/>
                   </w:rPr>
-                  <w:instrText xml:space="preserve"> PAGEREF _Toc492886225 \h </w:instrText>
+                  <w:instrText xml:space="preserve"> PAGEREF _Toc492976847 \h </w:instrText>
+                </w:r>
+                <w:r>
+                  <w:rPr>
+                    <w:noProof/>
+                    <w:webHidden/>
+                  </w:rPr>
+                </w:r>
+                <w:r>
+                  <w:rPr>
+                    <w:noProof/>
+                    <w:webHidden/>
+                  </w:rPr>
+                  <w:fldChar w:fldCharType="separate"/>
+                </w:r>
+                <w:r>
+                  <w:rPr>
+                    <w:noProof/>
+                    <w:webHidden/>
+                  </w:rPr>
+                  <w:t>3</w:t>
+                </w:r>
+                <w:r>
+                  <w:rPr>
+                    <w:noProof/>
+                    <w:webHidden/>
+                  </w:rPr>
+                  <w:fldChar w:fldCharType="end"/>
+                </w:r>
+              </w:hyperlink>
+            </w:p>
+            <w:p>
+              <w:pPr>
+                <w:pStyle w:val="Inhopg2"/>
+                <w:tabs>
+                  <w:tab w:val="left" w:pos="880"/>
+                  <w:tab w:val="right" w:leader="dot" w:pos="9016"/>
+                </w:tabs>
+                <w:rPr>
+                  <w:rFonts w:cstheme="minorBidi"/>
+                  <w:noProof/>
+                </w:rPr>
+              </w:pPr>
+              <w:hyperlink w:anchor="_Toc492976848" w:history="1">
+                <w:r>
+                  <w:rPr>
+                    <w:rStyle w:val="Hyperlink"/>
+                    <w:noProof/>
+                    <w:lang w:val="nl-NL"/>
+                  </w:rPr>
+                  <w:t>3.1</w:t>
+                </w:r>
+                <w:r>
+                  <w:rPr>
+                    <w:rFonts w:cstheme="minorBidi"/>
+                    <w:noProof/>
+                  </w:rPr>
+                  <w:tab/>
+                </w:r>
+                <w:r>
+                  <w:rPr>
+                    <w:rStyle w:val="Hyperlink"/>
+                    <w:noProof/>
+                    <w:lang w:val="nl-NL"/>
+                  </w:rPr>
+                  <w:t>Het probleem.</w:t>
+                </w:r>
+                <w:r>
+                  <w:rPr>
+                    <w:noProof/>
+                    <w:webHidden/>
+                  </w:rPr>
+                  <w:tab/>
+                </w:r>
+                <w:r>
+                  <w:rPr>
+                    <w:noProof/>
+                    <w:webHidden/>
+                  </w:rPr>
+                  <w:fldChar w:fldCharType="begin"/>
+                </w:r>
+                <w:r>
+                  <w:rPr>
+                    <w:noProof/>
+                    <w:webHidden/>
+                  </w:rPr>
+                  <w:instrText xml:space="preserve"> PAGEREF _Toc492976848 \h </w:instrText>
+                </w:r>
+                <w:r>
+                  <w:rPr>
+                    <w:noProof/>
+                    <w:webHidden/>
+                  </w:rPr>
+                </w:r>
+                <w:r>
+                  <w:rPr>
+                    <w:noProof/>
+                    <w:webHidden/>
+                  </w:rPr>
+                  <w:fldChar w:fldCharType="separate"/>
+                </w:r>
+                <w:r>
+                  <w:rPr>
+                    <w:noProof/>
+                    <w:webHidden/>
+                  </w:rPr>
+                  <w:t>3</w:t>
+                </w:r>
+                <w:r>
+                  <w:rPr>
+                    <w:noProof/>
+                    <w:webHidden/>
+                  </w:rPr>
+                  <w:fldChar w:fldCharType="end"/>
+                </w:r>
+              </w:hyperlink>
+            </w:p>
+            <w:p>
+              <w:pPr>
+                <w:pStyle w:val="Inhopg2"/>
+                <w:tabs>
+                  <w:tab w:val="left" w:pos="880"/>
+                  <w:tab w:val="right" w:leader="dot" w:pos="9016"/>
+                </w:tabs>
+                <w:rPr>
+                  <w:rFonts w:cstheme="minorBidi"/>
+                  <w:noProof/>
+                </w:rPr>
+              </w:pPr>
+              <w:hyperlink w:anchor="_Toc492976849" w:history="1">
+                <w:r>
+                  <w:rPr>
+                    <w:rStyle w:val="Hyperlink"/>
+                    <w:noProof/>
+                    <w:lang w:val="nl-NL"/>
+                  </w:rPr>
+                  <w:t>3.2</w:t>
+                </w:r>
+                <w:r>
+                  <w:rPr>
+                    <w:rFonts w:cstheme="minorBidi"/>
+                    <w:noProof/>
+                  </w:rPr>
+                  <w:tab/>
+                </w:r>
+                <w:r>
+                  <w:rPr>
+                    <w:rStyle w:val="Hyperlink"/>
+                    <w:noProof/>
+                    <w:lang w:val="nl-NL"/>
+                  </w:rPr>
+                  <w:t>de ontwikkeling.</w:t>
+                </w:r>
+                <w:r>
+                  <w:rPr>
+                    <w:noProof/>
+                    <w:webHidden/>
+                  </w:rPr>
+                  <w:tab/>
+                </w:r>
+                <w:r>
+                  <w:rPr>
+                    <w:noProof/>
+                    <w:webHidden/>
+                  </w:rPr>
+                  <w:fldChar w:fldCharType="begin"/>
+                </w:r>
+                <w:r>
+                  <w:rPr>
+                    <w:noProof/>
+                    <w:webHidden/>
+                  </w:rPr>
+                  <w:instrText xml:space="preserve"> PAGEREF _Toc492976849 \h </w:instrText>
                 </w:r>
                 <w:r>
                   <w:rPr>
@@ -1504,7 +1676,7 @@
                   <w:lang w:eastAsia="en-GB"/>
                 </w:rPr>
               </w:pPr>
-              <w:hyperlink w:anchor="_Toc492886226" w:history="1">
+              <w:hyperlink w:anchor="_Toc492976850" w:history="1">
                 <w:r>
                   <w:rPr>
                     <w:rStyle w:val="Hyperlink"/>
@@ -1549,7 +1721,179 @@
                     <w:noProof/>
                     <w:webHidden/>
                   </w:rPr>
-                  <w:instrText xml:space="preserve"> PAGEREF _Toc492886226 \h </w:instrText>
+                  <w:instrText xml:space="preserve"> PAGEREF _Toc492976850 \h </w:instrText>
+                </w:r>
+                <w:r>
+                  <w:rPr>
+                    <w:noProof/>
+                    <w:webHidden/>
+                  </w:rPr>
+                </w:r>
+                <w:r>
+                  <w:rPr>
+                    <w:noProof/>
+                    <w:webHidden/>
+                  </w:rPr>
+                  <w:fldChar w:fldCharType="separate"/>
+                </w:r>
+                <w:r>
+                  <w:rPr>
+                    <w:noProof/>
+                    <w:webHidden/>
+                  </w:rPr>
+                  <w:t>4</w:t>
+                </w:r>
+                <w:r>
+                  <w:rPr>
+                    <w:noProof/>
+                    <w:webHidden/>
+                  </w:rPr>
+                  <w:fldChar w:fldCharType="end"/>
+                </w:r>
+              </w:hyperlink>
+            </w:p>
+            <w:p>
+              <w:pPr>
+                <w:pStyle w:val="Inhopg2"/>
+                <w:tabs>
+                  <w:tab w:val="left" w:pos="880"/>
+                  <w:tab w:val="right" w:leader="dot" w:pos="9016"/>
+                </w:tabs>
+                <w:rPr>
+                  <w:rFonts w:cstheme="minorBidi"/>
+                  <w:noProof/>
+                </w:rPr>
+              </w:pPr>
+              <w:hyperlink w:anchor="_Toc492976851" w:history="1">
+                <w:r>
+                  <w:rPr>
+                    <w:rStyle w:val="Hyperlink"/>
+                    <w:noProof/>
+                    <w:lang w:val="nl-NL"/>
+                  </w:rPr>
+                  <w:t>4.1</w:t>
+                </w:r>
+                <w:r>
+                  <w:rPr>
+                    <w:rFonts w:cstheme="minorBidi"/>
+                    <w:noProof/>
+                  </w:rPr>
+                  <w:tab/>
+                </w:r>
+                <w:r>
+                  <w:rPr>
+                    <w:rStyle w:val="Hyperlink"/>
+                    <w:noProof/>
+                    <w:lang w:val="nl-NL"/>
+                  </w:rPr>
+                  <w:t>project beschrijving.</w:t>
+                </w:r>
+                <w:r>
+                  <w:rPr>
+                    <w:noProof/>
+                    <w:webHidden/>
+                  </w:rPr>
+                  <w:tab/>
+                </w:r>
+                <w:r>
+                  <w:rPr>
+                    <w:noProof/>
+                    <w:webHidden/>
+                  </w:rPr>
+                  <w:fldChar w:fldCharType="begin"/>
+                </w:r>
+                <w:r>
+                  <w:rPr>
+                    <w:noProof/>
+                    <w:webHidden/>
+                  </w:rPr>
+                  <w:instrText xml:space="preserve"> PAGEREF _Toc492976851 \h </w:instrText>
+                </w:r>
+                <w:r>
+                  <w:rPr>
+                    <w:noProof/>
+                    <w:webHidden/>
+                  </w:rPr>
+                </w:r>
+                <w:r>
+                  <w:rPr>
+                    <w:noProof/>
+                    <w:webHidden/>
+                  </w:rPr>
+                  <w:fldChar w:fldCharType="separate"/>
+                </w:r>
+                <w:r>
+                  <w:rPr>
+                    <w:noProof/>
+                    <w:webHidden/>
+                  </w:rPr>
+                  <w:t>4</w:t>
+                </w:r>
+                <w:r>
+                  <w:rPr>
+                    <w:noProof/>
+                    <w:webHidden/>
+                  </w:rPr>
+                  <w:fldChar w:fldCharType="end"/>
+                </w:r>
+              </w:hyperlink>
+            </w:p>
+            <w:p>
+              <w:pPr>
+                <w:pStyle w:val="Inhopg2"/>
+                <w:tabs>
+                  <w:tab w:val="left" w:pos="880"/>
+                  <w:tab w:val="right" w:leader="dot" w:pos="9016"/>
+                </w:tabs>
+                <w:rPr>
+                  <w:rFonts w:cstheme="minorBidi"/>
+                  <w:noProof/>
+                </w:rPr>
+              </w:pPr>
+              <w:hyperlink w:anchor="_Toc492976852" w:history="1">
+                <w:r>
+                  <w:rPr>
+                    <w:rStyle w:val="Hyperlink"/>
+                    <w:noProof/>
+                    <w:lang w:val="nl-NL"/>
+                  </w:rPr>
+                  <w:t>4.2</w:t>
+                </w:r>
+                <w:r>
+                  <w:rPr>
+                    <w:rFonts w:cstheme="minorBidi"/>
+                    <w:noProof/>
+                  </w:rPr>
+                  <w:tab/>
+                </w:r>
+                <w:r>
+                  <w:rPr>
+                    <w:rStyle w:val="Hyperlink"/>
+                    <w:noProof/>
+                    <w:lang w:val="nl-NL"/>
+                  </w:rPr>
+                  <w:t>project opdrachten.</w:t>
+                </w:r>
+                <w:r>
+                  <w:rPr>
+                    <w:noProof/>
+                    <w:webHidden/>
+                  </w:rPr>
+                  <w:tab/>
+                </w:r>
+                <w:r>
+                  <w:rPr>
+                    <w:noProof/>
+                    <w:webHidden/>
+                  </w:rPr>
+                  <w:fldChar w:fldCharType="begin"/>
+                </w:r>
+                <w:r>
+                  <w:rPr>
+                    <w:noProof/>
+                    <w:webHidden/>
+                  </w:rPr>
+                  <w:instrText xml:space="preserve"> PAGEREF _Toc492976852 \h </w:instrText>
                 </w:r>
                 <w:r>
                   <w:rPr>
@@ -1594,7 +1938,7 @@
                   <w:lang w:eastAsia="en-GB"/>
                 </w:rPr>
               </w:pPr>
-              <w:hyperlink w:anchor="_Toc492886227" w:history="1">
+              <w:hyperlink w:anchor="_Toc492976853" w:history="1">
                 <w:r>
                   <w:rPr>
                     <w:rStyle w:val="Hyperlink"/>
@@ -1639,7 +1983,7 @@
                     <w:noProof/>
                     <w:webHidden/>
                   </w:rPr>
-                  <w:instrText xml:space="preserve"> PAGEREF _Toc492886227 \h </w:instrText>
+                  <w:instrText xml:space="preserve"> PAGEREF _Toc492976853 \h </w:instrText>
                 </w:r>
                 <w:r>
                   <w:rPr>
@@ -1684,7 +2028,7 @@
                   <w:lang w:eastAsia="en-GB"/>
                 </w:rPr>
               </w:pPr>
-              <w:hyperlink w:anchor="_Toc492886228" w:history="1">
+              <w:hyperlink w:anchor="_Toc492976854" w:history="1">
                 <w:r>
                   <w:rPr>
                     <w:rStyle w:val="Hyperlink"/>
@@ -1729,7 +2073,7 @@
                     <w:noProof/>
                     <w:webHidden/>
                   </w:rPr>
-                  <w:instrText xml:space="preserve"> PAGEREF _Toc492886228 \h </w:instrText>
+                  <w:instrText xml:space="preserve"> PAGEREF _Toc492976854 \h </w:instrText>
                 </w:r>
                 <w:r>
                   <w:rPr>
@@ -1774,7 +2118,7 @@
                   <w:lang w:eastAsia="en-GB"/>
                 </w:rPr>
               </w:pPr>
-              <w:hyperlink w:anchor="_Toc492886229" w:history="1">
+              <w:hyperlink w:anchor="_Toc492976855" w:history="1">
                 <w:r>
                   <w:rPr>
                     <w:rStyle w:val="Hyperlink"/>
@@ -1819,7 +2163,7 @@
                     <w:noProof/>
                     <w:webHidden/>
                   </w:rPr>
-                  <w:instrText xml:space="preserve"> PAGEREF _Toc492886229 \h </w:instrText>
+                  <w:instrText xml:space="preserve"> PAGEREF _Toc492976855 \h </w:instrText>
                 </w:r>
                 <w:r>
                   <w:rPr>
@@ -1864,7 +2208,7 @@
                   <w:lang w:eastAsia="en-GB"/>
                 </w:rPr>
               </w:pPr>
-              <w:hyperlink w:anchor="_Toc492886230" w:history="1">
+              <w:hyperlink w:anchor="_Toc492976856" w:history="1">
                 <w:r>
                   <w:rPr>
                     <w:rStyle w:val="Hyperlink"/>
@@ -1909,7 +2253,7 @@
                     <w:noProof/>
                     <w:webHidden/>
                   </w:rPr>
-                  <w:instrText xml:space="preserve"> PAGEREF _Toc492886230 \h </w:instrText>
+                  <w:instrText xml:space="preserve"> PAGEREF _Toc492976856 \h </w:instrText>
                 </w:r>
                 <w:r>
                   <w:rPr>
@@ -1954,7 +2298,7 @@
                   <w:lang w:eastAsia="en-GB"/>
                 </w:rPr>
               </w:pPr>
-              <w:hyperlink w:anchor="_Toc492886231" w:history="1">
+              <w:hyperlink w:anchor="_Toc492976857" w:history="1">
                 <w:r>
                   <w:rPr>
                     <w:rStyle w:val="Hyperlink"/>
@@ -1999,7 +2343,7 @@
                     <w:noProof/>
                     <w:webHidden/>
                   </w:rPr>
-                  <w:instrText xml:space="preserve"> PAGEREF _Toc492886231 \h </w:instrText>
+                  <w:instrText xml:space="preserve"> PAGEREF _Toc492976857 \h </w:instrText>
                 </w:r>
                 <w:r>
                   <w:rPr>
@@ -2044,7 +2388,7 @@
                   <w:lang w:eastAsia="en-GB"/>
                 </w:rPr>
               </w:pPr>
-              <w:hyperlink w:anchor="_Toc492886232" w:history="1">
+              <w:hyperlink w:anchor="_Toc492976858" w:history="1">
                 <w:r>
                   <w:rPr>
                     <w:rStyle w:val="Hyperlink"/>
@@ -2089,7 +2433,7 @@
                     <w:noProof/>
                     <w:webHidden/>
                   </w:rPr>
-                  <w:instrText xml:space="preserve"> PAGEREF _Toc492886232 \h </w:instrText>
+                  <w:instrText xml:space="preserve"> PAGEREF _Toc492976858 \h </w:instrText>
                 </w:r>
                 <w:r>
                   <w:rPr>
@@ -2134,7 +2478,7 @@
                   <w:lang w:eastAsia="en-GB"/>
                 </w:rPr>
               </w:pPr>
-              <w:hyperlink w:anchor="_Toc492886233" w:history="1">
+              <w:hyperlink w:anchor="_Toc492976859" w:history="1">
                 <w:r>
                   <w:rPr>
                     <w:rStyle w:val="Hyperlink"/>
@@ -2179,7 +2523,7 @@
                     <w:noProof/>
                     <w:webHidden/>
                   </w:rPr>
-                  <w:instrText xml:space="preserve"> PAGEREF _Toc492886233 \h </w:instrText>
+                  <w:instrText xml:space="preserve"> PAGEREF _Toc492976859 \h </w:instrText>
                 </w:r>
                 <w:r>
                   <w:rPr>
@@ -2224,7 +2568,7 @@
                   <w:lang w:eastAsia="en-GB"/>
                 </w:rPr>
               </w:pPr>
-              <w:hyperlink w:anchor="_Toc492886234" w:history="1">
+              <w:hyperlink w:anchor="_Toc492976860" w:history="1">
                 <w:r>
                   <w:rPr>
                     <w:rStyle w:val="Hyperlink"/>
@@ -2269,7 +2613,7 @@
                     <w:noProof/>
                     <w:webHidden/>
                   </w:rPr>
-                  <w:instrText xml:space="preserve"> PAGEREF _Toc492886234 \h </w:instrText>
+                  <w:instrText xml:space="preserve"> PAGEREF _Toc492976860 \h </w:instrText>
                 </w:r>
                 <w:r>
                   <w:rPr>
@@ -2328,7 +2672,7 @@
       <w:pPr>
         <w:pStyle w:val="Kop1"/>
       </w:pPr>
-      <w:bookmarkStart w:id="3" w:name="_Toc492886222"/>
+      <w:bookmarkStart w:id="3" w:name="_Toc492976844"/>
       <w:r>
         <w:lastRenderedPageBreak/>
         <w:t>Achtergronden</w:t>
@@ -2342,7 +2686,7 @@
           <w:lang w:val="nl-NL"/>
         </w:rPr>
       </w:pPr>
-      <w:bookmarkStart w:id="4" w:name="_Toc492886223"/>
+      <w:bookmarkStart w:id="4" w:name="_Toc492976845"/>
       <w:r>
         <w:rPr>
           <w:lang w:val="nl-NL"/>
@@ -2693,7 +3037,7 @@
           <w:lang w:val="nl-NL"/>
         </w:rPr>
       </w:pPr>
-      <w:bookmarkStart w:id="5" w:name="_Toc492886224"/>
+      <w:bookmarkStart w:id="5" w:name="_Toc492976846"/>
       <w:r>
         <w:rPr>
           <w:lang w:val="nl-NL"/>
@@ -2941,7 +3285,7 @@
           <w:lang w:val="nl-NL"/>
         </w:rPr>
       </w:pPr>
-      <w:bookmarkStart w:id="6" w:name="_Toc492886225"/>
+      <w:bookmarkStart w:id="6" w:name="_Toc492976847"/>
       <w:r>
         <w:rPr>
           <w:lang w:val="nl-NL"/>
@@ -2958,12 +3302,14 @@
           <w:lang w:val="nl-NL"/>
         </w:rPr>
       </w:pPr>
+      <w:bookmarkStart w:id="7" w:name="_Toc492976848"/>
       <w:r>
         <w:rPr>
           <w:lang w:val="nl-NL"/>
         </w:rPr>
         <w:t>Het probleem.</w:t>
       </w:r>
+      <w:bookmarkEnd w:id="7"/>
     </w:p>
     <w:p>
       <w:pPr>
@@ -3039,12 +3385,14 @@
           <w:lang w:val="nl-NL"/>
         </w:rPr>
       </w:pPr>
+      <w:bookmarkStart w:id="8" w:name="_Toc492976849"/>
       <w:r>
         <w:rPr>
           <w:lang w:val="nl-NL"/>
         </w:rPr>
         <w:t>de ontwikkeling.</w:t>
       </w:r>
+      <w:bookmarkEnd w:id="8"/>
     </w:p>
     <w:p>
       <w:pPr>
@@ -3131,7 +3479,7 @@
           <w:lang w:val="nl-NL"/>
         </w:rPr>
       </w:pPr>
-      <w:bookmarkStart w:id="7" w:name="_Toc492886226"/>
+      <w:bookmarkStart w:id="9" w:name="_Toc492976850"/>
       <w:r>
         <w:rPr>
           <w:lang w:val="nl-NL"/>
@@ -3139,7 +3487,7 @@
         <w:lastRenderedPageBreak/>
         <w:t>Projectopdrachten</w:t>
       </w:r>
-      <w:bookmarkEnd w:id="7"/>
+      <w:bookmarkEnd w:id="9"/>
     </w:p>
     <w:p>
       <w:pPr>
@@ -3148,12 +3496,14 @@
           <w:lang w:val="nl-NL"/>
         </w:rPr>
       </w:pPr>
+      <w:bookmarkStart w:id="10" w:name="_Toc492976851"/>
       <w:r>
         <w:rPr>
           <w:lang w:val="nl-NL"/>
         </w:rPr>
         <w:t>project beschrijving.</w:t>
       </w:r>
+      <w:bookmarkEnd w:id="10"/>
     </w:p>
     <w:p>
       <w:pPr>
@@ -3235,7 +3585,19 @@
         <w:rPr>
           <w:lang w:val="nl-NL"/>
         </w:rPr>
-        <w:t>in de opdracht moet er een website komen met waar iedere afdeling een eigen pagina/inlog gegevens heeft. Op de pagina van een gebuiker (iemand van een afdeling) kunnen alle nodige dingen worden uitgevoerd.</w:t>
+        <w:t xml:space="preserve">in de opdracht moet er een website komen met waar iedere afdeling een eigen pagina/inlog gegevens heeft. Op de pagina van een </w:t>
+      </w:r>
+      <w:r>
+        <w:rPr>
+          <w:lang w:val="nl-NL"/>
+        </w:rPr>
+        <w:t>gebruiker</w:t>
+      </w:r>
+      <w:r>
+        <w:rPr>
+          <w:lang w:val="nl-NL"/>
+        </w:rPr>
+        <w:t xml:space="preserve"> (iemand van een afdeling) kunnen alle nodige dingen worden uitgevoerd.</w:t>
       </w:r>
     </w:p>
     <w:p>
@@ -3258,12 +3620,14 @@
           <w:lang w:val="nl-NL"/>
         </w:rPr>
       </w:pPr>
+      <w:bookmarkStart w:id="11" w:name="_Toc492976852"/>
       <w:r>
         <w:rPr>
           <w:lang w:val="nl-NL"/>
         </w:rPr>
         <w:t>project opdrachten.</w:t>
       </w:r>
+      <w:bookmarkEnd w:id="11"/>
     </w:p>
     <w:p>
       <w:pPr>
@@ -3384,7 +3748,7 @@
           <w:lang w:val="nl-NL"/>
         </w:rPr>
       </w:pPr>
-      <w:bookmarkStart w:id="8" w:name="_Toc492886227"/>
+      <w:bookmarkStart w:id="12" w:name="_Toc492976853"/>
       <w:r>
         <w:rPr>
           <w:lang w:val="nl-NL"/>
@@ -3392,7 +3756,7 @@
         <w:lastRenderedPageBreak/>
         <w:t>Projectactiviteiten</w:t>
       </w:r>
-      <w:bookmarkEnd w:id="8"/>
+      <w:bookmarkEnd w:id="12"/>
     </w:p>
     <w:p>
       <w:pPr>
@@ -3436,7 +3800,7 @@
           <w:lang w:val="nl-NL"/>
         </w:rPr>
       </w:pPr>
-      <w:bookmarkStart w:id="9" w:name="_Toc492886228"/>
+      <w:bookmarkStart w:id="13" w:name="_Toc492976854"/>
       <w:r>
         <w:rPr>
           <w:lang w:val="nl-NL"/>
@@ -3444,7 +3808,7 @@
         <w:lastRenderedPageBreak/>
         <w:t>Projectgrenzen</w:t>
       </w:r>
-      <w:bookmarkEnd w:id="9"/>
+      <w:bookmarkEnd w:id="13"/>
     </w:p>
     <w:p>
       <w:pPr>
@@ -3567,8 +3931,6 @@
         </w:rPr>
         <w:t xml:space="preserve">Onze leden zijn (bijna) altijd compleet. En ze zijn niet afhankelijk van andere factoren. </w:t>
       </w:r>
-      <w:bookmarkStart w:id="10" w:name="_GoBack"/>
-      <w:bookmarkEnd w:id="10"/>
     </w:p>
     <w:p>
       <w:pPr>
@@ -3726,7 +4088,19 @@
         <w:rPr>
           <w:lang w:val="nl-NL"/>
         </w:rPr>
-        <w:t>Wont have: de dingen die er niet in komen</w:t>
+        <w:t>Won</w:t>
+      </w:r>
+      <w:r>
+        <w:rPr>
+          <w:lang w:val="nl-NL"/>
+        </w:rPr>
+        <w:t>’</w:t>
+      </w:r>
+      <w:r>
+        <w:rPr>
+          <w:lang w:val="nl-NL"/>
+        </w:rPr>
+        <w:t>t have: de dingen die er niet in komen</w:t>
       </w:r>
     </w:p>
     <w:p>
@@ -4206,7 +4580,7 @@
           <w:lang w:val="nl-NL"/>
         </w:rPr>
       </w:pPr>
-      <w:bookmarkStart w:id="11" w:name="_Toc492886229"/>
+      <w:bookmarkStart w:id="14" w:name="_Toc492976855"/>
       <w:r>
         <w:rPr>
           <w:lang w:val="nl-NL"/>
@@ -4214,23 +4588,270 @@
         <w:lastRenderedPageBreak/>
         <w:t>Producten</w:t>
       </w:r>
-      <w:bookmarkEnd w:id="11"/>
-    </w:p>
-    <w:p>
-      <w:pPr>
-        <w:rPr>
-          <w:i/>
-          <w:lang w:val="nl-NL"/>
-        </w:rPr>
-      </w:pPr>
-      <w:r>
-        <w:rPr>
-          <w:i/>
-          <w:lang w:val="nl-NL"/>
-        </w:rPr>
-        <w:t>Door het uitvoeren van je activiteiten ontstaan verschillende ‘producten’. Dit hoeft niet altijd een voorwerp te zijn, maar dit kan ook een gebeurtenis zijn zoals het openen van een gebouw. Denk verder aan bijv. het opleveren van rapporten en notulen. Een aantal van deze activiteiten kun je opvatten als mijlpalen.</w:t>
-      </w:r>
-    </w:p>
+      <w:bookmarkEnd w:id="14"/>
+    </w:p>
+    <w:p>
+      <w:pPr>
+        <w:rPr>
+          <w:lang w:val="nl-NL"/>
+        </w:rPr>
+      </w:pPr>
+      <w:r>
+        <w:rPr>
+          <w:lang w:val="nl-NL"/>
+        </w:rPr>
+        <w:t>Bij het einde van het project zullen meerderen producten zijn gemaakt. Deze producten zijn hier onder in een tabel opgeschreven:</w:t>
+      </w:r>
+    </w:p>
+    <w:tbl>
+      <w:tblPr>
+        <w:tblStyle w:val="Rastertabel1licht"/>
+        <w:tblW w:w="9109" w:type="dxa"/>
+        <w:tblLook w:val="04A0" w:firstRow="1" w:lastRow="0" w:firstColumn="1" w:lastColumn="0" w:noHBand="0" w:noVBand="1"/>
+      </w:tblPr>
+      <w:tblGrid>
+        <w:gridCol w:w="3036"/>
+        <w:gridCol w:w="3036"/>
+        <w:gridCol w:w="3037"/>
+      </w:tblGrid>
+      <w:tr>
+        <w:trPr>
+          <w:cnfStyle w:val="100000000000" w:firstRow="1" w:lastRow="0" w:firstColumn="0" w:lastColumn="0" w:oddVBand="0" w:evenVBand="0" w:oddHBand="0" w:evenHBand="0" w:firstRowFirstColumn="0" w:firstRowLastColumn="0" w:lastRowFirstColumn="0" w:lastRowLastColumn="0"/>
+          <w:trHeight w:val="322"/>
+        </w:trPr>
+        <w:tc>
+          <w:tcPr>
+            <w:cnfStyle w:val="001000000000" w:firstRow="0" w:lastRow="0" w:firstColumn="1" w:lastColumn="0" w:oddVBand="0" w:evenVBand="0" w:oddHBand="0" w:evenHBand="0" w:firstRowFirstColumn="0" w:firstRowLastColumn="0" w:lastRowFirstColumn="0" w:lastRowLastColumn="0"/>
+            <w:tcW w:w="3036" w:type="dxa"/>
+          </w:tcPr>
+          <w:p>
+            <w:r>
+              <w:t>website</w:t>
+            </w:r>
+          </w:p>
+        </w:tc>
+        <w:tc>
+          <w:tcPr>
+            <w:tcW w:w="3036" w:type="dxa"/>
+          </w:tcPr>
+          <w:p>
+            <w:pPr>
+              <w:cnfStyle w:val="100000000000" w:firstRow="1" w:lastRow="0" w:firstColumn="0" w:lastColumn="0" w:oddVBand="0" w:evenVBand="0" w:oddHBand="0" w:evenHBand="0" w:firstRowFirstColumn="0" w:firstRowLastColumn="0" w:lastRowFirstColumn="0" w:lastRowLastColumn="0"/>
+            </w:pPr>
+            <w:r>
+              <w:t>database</w:t>
+            </w:r>
+          </w:p>
+        </w:tc>
+        <w:tc>
+          <w:tcPr>
+            <w:tcW w:w="3037" w:type="dxa"/>
+          </w:tcPr>
+          <w:p>
+            <w:pPr>
+              <w:cnfStyle w:val="100000000000" w:firstRow="1" w:lastRow="0" w:firstColumn="0" w:lastColumn="0" w:oddVBand="0" w:evenVBand="0" w:oddHBand="0" w:evenHBand="0" w:firstRowFirstColumn="0" w:firstRowLastColumn="0" w:lastRowFirstColumn="0" w:lastRowLastColumn="0"/>
+            </w:pPr>
+            <w:r>
+              <w:t>Documentatie</w:t>
+            </w:r>
+          </w:p>
+        </w:tc>
+      </w:tr>
+      <w:tr>
+        <w:trPr>
+          <w:trHeight w:val="628"/>
+        </w:trPr>
+        <w:tc>
+          <w:tcPr>
+            <w:cnfStyle w:val="001000000000" w:firstRow="0" w:lastRow="0" w:firstColumn="1" w:lastColumn="0" w:oddVBand="0" w:evenVBand="0" w:oddHBand="0" w:evenHBand="0" w:firstRowFirstColumn="0" w:firstRowLastColumn="0" w:lastRowFirstColumn="0" w:lastRowLastColumn="0"/>
+            <w:tcW w:w="3036" w:type="dxa"/>
+          </w:tcPr>
+          <w:p>
+            <w:pPr>
+              <w:rPr>
+                <w:b w:val="0"/>
+              </w:rPr>
+            </w:pPr>
+            <w:r>
+              <w:rPr>
+                <w:b w:val="0"/>
+              </w:rPr>
+              <w:t>Pagina’s voor alle verschillende afdelingen.</w:t>
+            </w:r>
+          </w:p>
+        </w:tc>
+        <w:tc>
+          <w:tcPr>
+            <w:tcW w:w="3036" w:type="dxa"/>
+          </w:tcPr>
+          <w:p>
+            <w:pPr>
+              <w:cnfStyle w:val="000000000000" w:firstRow="0" w:lastRow="0" w:firstColumn="0" w:lastColumn="0" w:oddVBand="0" w:evenVBand="0" w:oddHBand="0" w:evenHBand="0" w:firstRowFirstColumn="0" w:firstRowLastColumn="0" w:lastRowFirstColumn="0" w:lastRowLastColumn="0"/>
+            </w:pPr>
+            <w:r>
+              <w:t>Er is een database met de benodigde “tables”.</w:t>
+            </w:r>
+          </w:p>
+        </w:tc>
+        <w:tc>
+          <w:tcPr>
+            <w:tcW w:w="3037" w:type="dxa"/>
+          </w:tcPr>
+          <w:p>
+            <w:pPr>
+              <w:cnfStyle w:val="000000000000" w:firstRow="0" w:lastRow="0" w:firstColumn="0" w:lastColumn="0" w:oddVBand="0" w:evenVBand="0" w:oddHBand="0" w:evenHBand="0" w:firstRowFirstColumn="0" w:firstRowLastColumn="0" w:lastRowFirstColumn="0" w:lastRowLastColumn="0"/>
+            </w:pPr>
+            <w:r>
+              <w:t>Er zijn documenten over het proces van het project.</w:t>
+            </w:r>
+          </w:p>
+        </w:tc>
+      </w:tr>
+      <w:tr>
+        <w:trPr>
+          <w:trHeight w:val="628"/>
+        </w:trPr>
+        <w:tc>
+          <w:tcPr>
+            <w:cnfStyle w:val="001000000000" w:firstRow="0" w:lastRow="0" w:firstColumn="1" w:lastColumn="0" w:oddVBand="0" w:evenVBand="0" w:oddHBand="0" w:evenHBand="0" w:firstRowFirstColumn="0" w:firstRowLastColumn="0" w:lastRowFirstColumn="0" w:lastRowLastColumn="0"/>
+            <w:tcW w:w="3036" w:type="dxa"/>
+          </w:tcPr>
+          <w:p>
+            <w:pPr>
+              <w:rPr>
+                <w:b w:val="0"/>
+              </w:rPr>
+            </w:pPr>
+            <w:r>
+              <w:rPr>
+                <w:b w:val="0"/>
+              </w:rPr>
+              <w:t>1 inlog account voor een afdeling.</w:t>
+            </w:r>
+          </w:p>
+        </w:tc>
+        <w:tc>
+          <w:tcPr>
+            <w:tcW w:w="3036" w:type="dxa"/>
+          </w:tcPr>
+          <w:p>
+            <w:pPr>
+              <w:cnfStyle w:val="000000000000" w:firstRow="0" w:lastRow="0" w:firstColumn="0" w:lastColumn="0" w:oddVBand="0" w:evenVBand="0" w:oddHBand="0" w:evenHBand="0" w:firstRowFirstColumn="0" w:firstRowLastColumn="0" w:lastRowFirstColumn="0" w:lastRowLastColumn="0"/>
+            </w:pPr>
+            <w:r>
+              <w:t>De database is gestructureerd (genormaliseerd) opgesteld.</w:t>
+            </w:r>
+          </w:p>
+        </w:tc>
+        <w:tc>
+          <w:tcPr>
+            <w:tcW w:w="3037" w:type="dxa"/>
+          </w:tcPr>
+          <w:p>
+            <w:pPr>
+              <w:cnfStyle w:val="000000000000" w:firstRow="0" w:lastRow="0" w:firstColumn="0" w:lastColumn="0" w:oddVBand="0" w:evenVBand="0" w:oddHBand="0" w:evenHBand="0" w:firstRowFirstColumn="0" w:firstRowLastColumn="0" w:lastRowFirstColumn="0" w:lastRowLastColumn="0"/>
+            </w:pPr>
+            <w:r>
+              <w:t>Er zijn functionele-, acceptatie- en technische tests.</w:t>
+            </w:r>
+          </w:p>
+        </w:tc>
+      </w:tr>
+      <w:tr>
+        <w:trPr>
+          <w:trHeight w:val="628"/>
+        </w:trPr>
+        <w:tc>
+          <w:tcPr>
+            <w:cnfStyle w:val="001000000000" w:firstRow="0" w:lastRow="0" w:firstColumn="1" w:lastColumn="0" w:oddVBand="0" w:evenVBand="0" w:oddHBand="0" w:evenHBand="0" w:firstRowFirstColumn="0" w:firstRowLastColumn="0" w:lastRowFirstColumn="0" w:lastRowLastColumn="0"/>
+            <w:tcW w:w="3036" w:type="dxa"/>
+          </w:tcPr>
+          <w:p>
+            <w:pPr>
+              <w:rPr>
+                <w:b w:val="0"/>
+              </w:rPr>
+            </w:pPr>
+            <w:r>
+              <w:rPr>
+                <w:b w:val="0"/>
+              </w:rPr>
+              <w:t>Een goed communicatie systeem.</w:t>
+            </w:r>
+          </w:p>
+        </w:tc>
+        <w:tc>
+          <w:tcPr>
+            <w:tcW w:w="3036" w:type="dxa"/>
+          </w:tcPr>
+          <w:p>
+            <w:pPr>
+              <w:cnfStyle w:val="000000000000" w:firstRow="0" w:lastRow="0" w:firstColumn="0" w:lastColumn="0" w:oddVBand="0" w:evenVBand="0" w:oddHBand="0" w:evenHBand="0" w:firstRowFirstColumn="0" w:firstRowLastColumn="0" w:lastRowFirstColumn="0" w:lastRowLastColumn="0"/>
+            </w:pPr>
+          </w:p>
+        </w:tc>
+        <w:tc>
+          <w:tcPr>
+            <w:tcW w:w="3037" w:type="dxa"/>
+          </w:tcPr>
+          <w:p>
+            <w:pPr>
+              <w:cnfStyle w:val="000000000000" w:firstRow="0" w:lastRow="0" w:firstColumn="0" w:lastColumn="0" w:oddVBand="0" w:evenVBand="0" w:oddHBand="0" w:evenHBand="0" w:firstRowFirstColumn="0" w:firstRowLastColumn="0" w:lastRowFirstColumn="0" w:lastRowLastColumn="0"/>
+            </w:pPr>
+            <w:r>
+              <w:t>Er is een offerte file.</w:t>
+            </w:r>
+          </w:p>
+        </w:tc>
+      </w:tr>
+      <w:tr>
+        <w:trPr>
+          <w:trHeight w:val="628"/>
+        </w:trPr>
+        <w:tc>
+          <w:tcPr>
+            <w:cnfStyle w:val="001000000000" w:firstRow="0" w:lastRow="0" w:firstColumn="1" w:lastColumn="0" w:oddVBand="0" w:evenVBand="0" w:oddHBand="0" w:evenHBand="0" w:firstRowFirstColumn="0" w:firstRowLastColumn="0" w:lastRowFirstColumn="0" w:lastRowLastColumn="0"/>
+            <w:tcW w:w="3036" w:type="dxa"/>
+          </w:tcPr>
+          <w:p>
+            <w:pPr>
+              <w:rPr>
+                <w:b w:val="0"/>
+              </w:rPr>
+            </w:pPr>
+            <w:r>
+              <w:rPr>
+                <w:b w:val="0"/>
+              </w:rPr>
+              <w:t>Er is een help functie in het Engels en Nederlands.</w:t>
+            </w:r>
+          </w:p>
+        </w:tc>
+        <w:tc>
+          <w:tcPr>
+            <w:tcW w:w="3036" w:type="dxa"/>
+          </w:tcPr>
+          <w:p>
+            <w:pPr>
+              <w:cnfStyle w:val="000000000000" w:firstRow="0" w:lastRow="0" w:firstColumn="0" w:lastColumn="0" w:oddVBand="0" w:evenVBand="0" w:oddHBand="0" w:evenHBand="0" w:firstRowFirstColumn="0" w:firstRowLastColumn="0" w:lastRowFirstColumn="0" w:lastRowLastColumn="0"/>
+            </w:pPr>
+          </w:p>
+        </w:tc>
+        <w:tc>
+          <w:tcPr>
+            <w:tcW w:w="3037" w:type="dxa"/>
+          </w:tcPr>
+          <w:p>
+            <w:pPr>
+              <w:cnfStyle w:val="000000000000" w:firstRow="0" w:lastRow="0" w:firstColumn="0" w:lastColumn="0" w:oddVBand="0" w:evenVBand="0" w:oddHBand="0" w:evenHBand="0" w:firstRowFirstColumn="0" w:firstRowLastColumn="0" w:lastRowFirstColumn="0" w:lastRowLastColumn="0"/>
+            </w:pPr>
+            <w:r>
+              <w:t>Er is een plan van aanpak.</w:t>
+            </w:r>
+          </w:p>
+        </w:tc>
+      </w:tr>
+    </w:tbl>
     <w:p>
       <w:pPr>
         <w:rPr>
@@ -4258,7 +4879,7 @@
           <w:lang w:val="nl-NL"/>
         </w:rPr>
       </w:pPr>
-      <w:bookmarkStart w:id="12" w:name="_Toc492886230"/>
+      <w:bookmarkStart w:id="15" w:name="_Toc492976856"/>
       <w:r>
         <w:rPr>
           <w:lang w:val="nl-NL"/>
@@ -4266,29 +4887,52 @@
         <w:lastRenderedPageBreak/>
         <w:t>Kwaliteit</w:t>
       </w:r>
-      <w:bookmarkEnd w:id="12"/>
-    </w:p>
-    <w:p>
-      <w:pPr>
-        <w:rPr>
-          <w:i/>
-          <w:lang w:val="nl-NL"/>
-        </w:rPr>
-      </w:pPr>
-      <w:r>
-        <w:rPr>
-          <w:i/>
-          <w:lang w:val="nl-NL"/>
-        </w:rPr>
-        <w:t xml:space="preserve">Let op de kwaliteit van je mijlpaalproducten. Wanneer je mijlpaalproducten van goede kwaliteit zijn zal je eindproduct ook van goede kwaliteit zijn. Geef aan welke controles je uitvoert. Welke terugkoppelingen je hebt, zoals bijv. dit plan van aanpak, een voortgangsverslag en/of notulen. Externe controles kunnen de kwaliteit ook verhogen. Geef aan welke normen en technieken worden gebruikt binnen het bedrijf. Geef aan hoe de kwaliteit in het bedrijf wordt bewaakt en waarom je hier eventueel van zou willen afwijken? Snelheid van werken staat gelijk aan de kwaliteit van een product, zorg er dus voor dat je de maximale tijd in het project stopt voor de beste kwaliteit.   </w:t>
-      </w:r>
-    </w:p>
-    <w:p>
-      <w:pPr>
-        <w:rPr>
-          <w:lang w:val="nl-NL"/>
-        </w:rPr>
-      </w:pPr>
+      <w:bookmarkEnd w:id="15"/>
+    </w:p>
+    <w:p>
+      <w:pPr>
+        <w:rPr>
+          <w:lang w:val="nl-NL"/>
+        </w:rPr>
+      </w:pPr>
+      <w:r>
+        <w:rPr>
+          <w:lang w:val="nl-NL"/>
+        </w:rPr>
+        <w:t>Om de kwaliteit te bewaren kijkt ieder lid naar het werk van de ander als hij eraan aan het werk is. Als een item op de todo list klaar is kijkt iedereen naar dit item. Om er voor te zorgen dat niemand alles aleen doet, en dus dingen niet goed gaat doen, geven we ieder lid een taak bij de vergadering. Mocht iemand daar me klaar zijn hebben we nog andere opdrachten in een lijst die ook gedaan moeten worden. Op deze manier heeft iedereen altijd wat te doen, en hoeft niemand zich zorgen te maken over alles optijd af maken. En dus word het werk met genoeg tijd en kwaliteit af gemaakt.</w:t>
+      </w:r>
+    </w:p>
+    <w:p>
+      <w:pPr>
+        <w:rPr>
+          <w:lang w:val="nl-NL"/>
+        </w:rPr>
+      </w:pPr>
+      <w:r>
+        <w:rPr>
+          <w:lang w:val="nl-NL"/>
+        </w:rPr>
+        <w:t>Om de kwaliteit ook nog goed te houden hebben we ook basis regels zoals een moodboard en code conventies. De moodboard zorgt ervoor dat alles er zowat het zelfde uitziet kwa stijl. De moodboard bepaald bijv, de kleur, tekst grote, letter type ect.</w:t>
+      </w:r>
+    </w:p>
+    <w:p>
+      <w:pPr>
+        <w:rPr>
+          <w:lang w:val="nl-NL"/>
+        </w:rPr>
+      </w:pPr>
+      <w:r>
+        <w:rPr>
+          <w:lang w:val="nl-NL"/>
+        </w:rPr>
+        <w:t xml:space="preserve">De code conventies bepaald hoe onze code gestructureerd en leesbaar word gemaakt. Hierin staat bijv, </w:t>
+      </w:r>
+      <w:r>
+        <w:rPr>
+          <w:lang w:val="nl-NL"/>
+        </w:rPr>
+        <w:t>op welke manier we “coments” gebruiken, en of we “classes” a.k.a. “functies” gebruiken.</w:t>
+      </w:r>
     </w:p>
     <w:p>
       <w:pPr>
@@ -4310,7 +4954,7 @@
           <w:lang w:val="nl-NL"/>
         </w:rPr>
       </w:pPr>
-      <w:bookmarkStart w:id="13" w:name="_Toc492886231"/>
+      <w:bookmarkStart w:id="16" w:name="_Toc492976857"/>
       <w:r>
         <w:rPr>
           <w:lang w:val="nl-NL"/>
@@ -4318,7 +4962,7 @@
         <w:lastRenderedPageBreak/>
         <w:t>Projectorganisatie</w:t>
       </w:r>
-      <w:bookmarkEnd w:id="13"/>
+      <w:bookmarkEnd w:id="16"/>
     </w:p>
     <w:p>
       <w:pPr>
@@ -4347,51 +4991,28 @@
           <w:i/>
           <w:lang w:val="nl-NL"/>
         </w:rPr>
-        <w:t xml:space="preserve"> </w:t>
-      </w:r>
-    </w:p>
-    <w:p>
-      <w:pPr>
+        <w:t>Geef aan wanneer iemand beschikbaar is voor het project en geef ook aan wat de bevoegdheden en verantwoordelijkheden zijn van de projectleden. Geef aan hoe je rapporteert en verantwoording aflegt aan de stuurgroep. Zorg er voor dat de stuurgroep ofwel de opdrachtgever op de hoogt</w:t>
+      </w:r>
+      <w:r>
         <w:rPr>
           <w:i/>
           <w:lang w:val="nl-NL"/>
         </w:rPr>
-      </w:pPr>
-      <w:r>
+        <w:t xml:space="preserve">e is van wat je doet. </w:t>
+      </w:r>
+    </w:p>
+    <w:p>
+      <w:pPr>
         <w:rPr>
           <w:i/>
           <w:lang w:val="nl-NL"/>
         </w:rPr>
-        <w:t xml:space="preserve">Geef aan wanneer iemand beschikbaar is voor het project en geef ook aan wat de bevoegdheden en verantwoordelijkheden zijn van de projectleden. Geef aan hoe je rapporteert en verantwoording aflegt aan de stuurgroep. Zorg er voor dat de stuurgroep ofwel de opdrachtgever op de hoogte is van wat je doet. </w:t>
-      </w:r>
-    </w:p>
-    <w:p>
-      <w:pPr>
+      </w:pPr>
+      <w:r>
         <w:rPr>
           <w:i/>
           <w:lang w:val="nl-NL"/>
         </w:rPr>
-      </w:pPr>
-      <w:r>
-        <w:rPr>
-          <w:i/>
-          <w:lang w:val="nl-NL"/>
-        </w:rPr>
-        <w:t xml:space="preserve"> </w:t>
-      </w:r>
-    </w:p>
-    <w:p>
-      <w:pPr>
-        <w:rPr>
-          <w:i/>
-          <w:lang w:val="nl-NL"/>
-        </w:rPr>
-      </w:pPr>
-      <w:r>
-        <w:rPr>
-          <w:i/>
-          <w:lang w:val="nl-NL"/>
-        </w:rPr>
         <w:t xml:space="preserve">Stel vast hoe vaak je gaat vergaderen. Dit kan inhouden dat je met de projectleden, stuurgroep en de opdrachtgever vergadert of alleen met de projectleden. Stel de tijdsverantwoording vast, zodat je weet wie wat gedaan heeft. Dit kan door eventueel een weekverslag van de projectleden te vragen. Hier kunnen ook de verwachte werkzaamheden voor de volgende week in worden verwerkt.  </w:t>
       </w:r>
     </w:p>
@@ -4401,6 +5022,8 @@
           <w:lang w:val="nl-NL"/>
         </w:rPr>
       </w:pPr>
+      <w:bookmarkStart w:id="17" w:name="_GoBack"/>
+      <w:bookmarkEnd w:id="17"/>
     </w:p>
     <w:p>
       <w:pPr>
@@ -4422,7 +5045,7 @@
           <w:lang w:val="nl-NL"/>
         </w:rPr>
       </w:pPr>
-      <w:bookmarkStart w:id="14" w:name="_Toc492886232"/>
+      <w:bookmarkStart w:id="18" w:name="_Toc492976858"/>
       <w:r>
         <w:rPr>
           <w:lang w:val="nl-NL"/>
@@ -4430,7 +5053,7 @@
         <w:lastRenderedPageBreak/>
         <w:t>Planning</w:t>
       </w:r>
-      <w:bookmarkEnd w:id="14"/>
+      <w:bookmarkEnd w:id="18"/>
     </w:p>
     <w:p>
       <w:pPr>
@@ -4504,7 +5127,7 @@
           <w:lang w:val="nl-NL"/>
         </w:rPr>
       </w:pPr>
-      <w:bookmarkStart w:id="15" w:name="_Toc492886233"/>
+      <w:bookmarkStart w:id="19" w:name="_Toc492976859"/>
       <w:r>
         <w:rPr>
           <w:lang w:val="nl-NL"/>
@@ -4512,7 +5135,7 @@
         <w:lastRenderedPageBreak/>
         <w:t>Kosten en baten</w:t>
       </w:r>
-      <w:bookmarkEnd w:id="15"/>
+      <w:bookmarkEnd w:id="19"/>
     </w:p>
     <w:p>
       <w:pPr>
@@ -4586,7 +5209,7 @@
           <w:lang w:val="nl-NL"/>
         </w:rPr>
       </w:pPr>
-      <w:bookmarkStart w:id="16" w:name="_Toc492886234"/>
+      <w:bookmarkStart w:id="20" w:name="_Toc492976860"/>
       <w:r>
         <w:rPr>
           <w:lang w:val="nl-NL"/>
@@ -4594,7 +5217,7 @@
         <w:lastRenderedPageBreak/>
         <w:t>Risico’s</w:t>
       </w:r>
-      <w:bookmarkEnd w:id="16"/>
+      <w:bookmarkEnd w:id="20"/>
     </w:p>
     <w:p>
       <w:pPr>
@@ -4781,7 +5404,7 @@
             <w:noProof/>
             <w:lang w:val="nl-NL"/>
           </w:rPr>
-          <w:t>7</w:t>
+          <w:t>10</w:t>
         </w:r>
         <w:r>
           <w:fldChar w:fldCharType="end"/>
@@ -7009,7 +7632,7 @@
 </file>
 
 <file path=customXml/itemProps2.xml><?xml version="1.0" encoding="utf-8"?>
-<ds:datastoreItem xmlns:ds="http://schemas.openxmlformats.org/officeDocument/2006/customXml" ds:itemID="{3F74D104-3849-48D1-8DAF-B01727EE7EFF}">
+<ds:datastoreItem xmlns:ds="http://schemas.openxmlformats.org/officeDocument/2006/customXml" ds:itemID="{AF492605-A18B-4AA7-87DD-D0EF3D51E411}">
   <ds:schemaRefs>
     <ds:schemaRef ds:uri="http://schemas.openxmlformats.org/officeDocument/2006/bibliography"/>
   </ds:schemaRefs>

</xml_diff>

<commit_message>
plan van aanpak + agenda
plan van aanpak only requires point 5 until it is done.
this wil be done in the meeting.

agenda for the 15th of september.
</commit_message>
<xml_diff>
--- a/documentatie/Planning/Plan_van_aanpak.docx
+++ b/documentatie/Planning/Plan_van_aanpak.docx
@@ -396,7 +396,27 @@
                                     <w:szCs w:val="28"/>
                                     <w:lang w:val="nl-NL"/>
                                   </w:rPr>
-                                  <w:t>, Jarno Touw, Santi Dudok</w:t>
+                                  <w:t xml:space="preserve">, Jarno Touw, </w:t>
+                                </w:r>
+                                <w:proofErr w:type="spellStart"/>
+                                <w:r>
+                                  <w:rPr>
+                                    <w:color w:val="595959" w:themeColor="text1" w:themeTint="A6"/>
+                                    <w:sz w:val="28"/>
+                                    <w:szCs w:val="28"/>
+                                    <w:lang w:val="nl-NL"/>
+                                  </w:rPr>
+                                  <w:t>Santi</w:t>
+                                </w:r>
+                                <w:proofErr w:type="spellEnd"/>
+                                <w:r>
+                                  <w:rPr>
+                                    <w:color w:val="595959" w:themeColor="text1" w:themeTint="A6"/>
+                                    <w:sz w:val="28"/>
+                                    <w:szCs w:val="28"/>
+                                    <w:lang w:val="nl-NL"/>
+                                  </w:rPr>
+                                  <w:t xml:space="preserve"> Dudok</w:t>
                                 </w:r>
                               </w:p>
                               <w:p>
@@ -517,7 +537,27 @@
                               <w:szCs w:val="28"/>
                               <w:lang w:val="nl-NL"/>
                             </w:rPr>
-                            <w:t>, Jarno Touw, Santi Dudok</w:t>
+                            <w:t xml:space="preserve">, Jarno Touw, </w:t>
+                          </w:r>
+                          <w:proofErr w:type="spellStart"/>
+                          <w:r>
+                            <w:rPr>
+                              <w:color w:val="595959" w:themeColor="text1" w:themeTint="A6"/>
+                              <w:sz w:val="28"/>
+                              <w:szCs w:val="28"/>
+                              <w:lang w:val="nl-NL"/>
+                            </w:rPr>
+                            <w:t>Santi</w:t>
+                          </w:r>
+                          <w:proofErr w:type="spellEnd"/>
+                          <w:r>
+                            <w:rPr>
+                              <w:color w:val="595959" w:themeColor="text1" w:themeTint="A6"/>
+                              <w:sz w:val="28"/>
+                              <w:szCs w:val="28"/>
+                              <w:lang w:val="nl-NL"/>
+                            </w:rPr>
+                            <w:t xml:space="preserve"> Dudok</w:t>
                           </w:r>
                         </w:p>
                         <w:p>
@@ -643,7 +683,16 @@
                                     <w:szCs w:val="28"/>
                                     <w:lang w:val="nl-NL"/>
                                   </w:rPr>
-                                  <w:t>Groep 03 / RIO4-AMO2C</w:t>
+                                  <w:t>Grou</w:t>
+                                </w:r>
+                                <w:r>
+                                  <w:rPr>
+                                    <w:color w:val="4472C4" w:themeColor="accent1"/>
+                                    <w:sz w:val="28"/>
+                                    <w:szCs w:val="28"/>
+                                    <w:lang w:val="nl-NL"/>
+                                  </w:rPr>
+                                  <w:t>p 03 / RIO4-AMO2C</w:t>
                                 </w:r>
                                 <w:sdt>
                                   <w:sdtPr>
@@ -708,7 +757,16 @@
                               <w:szCs w:val="28"/>
                               <w:lang w:val="nl-NL"/>
                             </w:rPr>
-                            <w:t>Groep 03 / RIO4-AMO2C</w:t>
+                            <w:t>Grou</w:t>
+                          </w:r>
+                          <w:r>
+                            <w:rPr>
+                              <w:color w:val="4472C4" w:themeColor="accent1"/>
+                              <w:sz w:val="28"/>
+                              <w:szCs w:val="28"/>
+                              <w:lang w:val="nl-NL"/>
+                            </w:rPr>
+                            <w:t>p 03 / RIO4-AMO2C</w:t>
                           </w:r>
                           <w:sdt>
                             <w:sdtPr>
@@ -1002,13 +1060,13 @@
           <w:pPr>
             <w:pStyle w:val="Kop1"/>
           </w:pPr>
-          <w:bookmarkStart w:id="0" w:name="_Toc492976843"/>
+          <w:bookmarkStart w:id="0" w:name="_Toc493152102"/>
           <w:r>
             <w:lastRenderedPageBreak/>
-            <w:t>Inhou</w:t>
+            <w:t>C</w:t>
           </w:r>
           <w:r>
-            <w:t>d</w:t>
+            <w:t>ontent</w:t>
           </w:r>
           <w:bookmarkEnd w:id="0"/>
         </w:p>
@@ -1066,7 +1124,7 @@
               <w:r>
                 <w:fldChar w:fldCharType="separate"/>
               </w:r>
-              <w:hyperlink w:anchor="_Toc492976843" w:history="1">
+              <w:hyperlink w:anchor="_Toc493152102" w:history="1">
                 <w:r>
                   <w:rPr>
                     <w:rStyle w:val="Hyperlink"/>
@@ -1088,7 +1146,7 @@
                     <w:rStyle w:val="Hyperlink"/>
                     <w:noProof/>
                   </w:rPr>
-                  <w:t>Inhoud</w:t>
+                  <w:t>Content</w:t>
                 </w:r>
                 <w:r>
                   <w:rPr>
@@ -1109,7 +1167,7 @@
                     <w:noProof/>
                     <w:webHidden/>
                   </w:rPr>
-                  <w:instrText xml:space="preserve"> PAGEREF _Toc492976843 \h </w:instrText>
+                  <w:instrText xml:space="preserve"> PAGEREF _Toc493152102 \h </w:instrText>
                 </w:r>
                 <w:r>
                   <w:rPr>
@@ -1154,7 +1212,7 @@
                   <w:lang w:eastAsia="en-GB"/>
                 </w:rPr>
               </w:pPr>
-              <w:hyperlink w:anchor="_Toc492976844" w:history="1">
+              <w:hyperlink w:anchor="_Toc493152103" w:history="1">
                 <w:r>
                   <w:rPr>
                     <w:rStyle w:val="Hyperlink"/>
@@ -1176,7 +1234,7 @@
                     <w:rStyle w:val="Hyperlink"/>
                     <w:noProof/>
                   </w:rPr>
-                  <w:t>Achtergronden</w:t>
+                  <w:t>Background</w:t>
                 </w:r>
                 <w:r>
                   <w:rPr>
@@ -1197,7 +1255,7 @@
                     <w:noProof/>
                     <w:webHidden/>
                   </w:rPr>
-                  <w:instrText xml:space="preserve"> PAGEREF _Toc492976844 \h </w:instrText>
+                  <w:instrText xml:space="preserve"> PAGEREF _Toc493152103 \h </w:instrText>
                 </w:r>
                 <w:r>
                   <w:rPr>
@@ -1240,7 +1298,7 @@
                   <w:noProof/>
                 </w:rPr>
               </w:pPr>
-              <w:hyperlink w:anchor="_Toc492976845" w:history="1">
+              <w:hyperlink w:anchor="_Toc493152104" w:history="1">
                 <w:r>
                   <w:rPr>
                     <w:rStyle w:val="Hyperlink"/>
@@ -1262,7 +1320,7 @@
                     <w:noProof/>
                     <w:lang w:val="nl-NL"/>
                   </w:rPr>
-                  <w:t>Opdrachtgever</w:t>
+                  <w:t>Contractor</w:t>
                 </w:r>
                 <w:r>
                   <w:rPr>
@@ -1283,7 +1341,7 @@
                     <w:noProof/>
                     <w:webHidden/>
                   </w:rPr>
-                  <w:instrText xml:space="preserve"> PAGEREF _Toc492976845 \h </w:instrText>
+                  <w:instrText xml:space="preserve"> PAGEREF _Toc493152104 \h </w:instrText>
                 </w:r>
                 <w:r>
                   <w:rPr>
@@ -1326,7 +1384,7 @@
                   <w:noProof/>
                 </w:rPr>
               </w:pPr>
-              <w:hyperlink w:anchor="_Toc492976846" w:history="1">
+              <w:hyperlink w:anchor="_Toc493152105" w:history="1">
                 <w:r>
                   <w:rPr>
                     <w:rStyle w:val="Hyperlink"/>
@@ -1348,7 +1406,7 @@
                     <w:noProof/>
                     <w:lang w:val="nl-NL"/>
                   </w:rPr>
-                  <w:t>Projectgroep</w:t>
+                  <w:t>Projectgroup</w:t>
                 </w:r>
                 <w:r>
                   <w:rPr>
@@ -1369,7 +1427,7 @@
                     <w:noProof/>
                     <w:webHidden/>
                   </w:rPr>
-                  <w:instrText xml:space="preserve"> PAGEREF _Toc492976846 \h </w:instrText>
+                  <w:instrText xml:space="preserve"> PAGEREF _Toc493152105 \h </w:instrText>
                 </w:r>
                 <w:r>
                   <w:rPr>
@@ -1414,7 +1472,7 @@
                   <w:lang w:eastAsia="en-GB"/>
                 </w:rPr>
               </w:pPr>
-              <w:hyperlink w:anchor="_Toc492976847" w:history="1">
+              <w:hyperlink w:anchor="_Toc493152106" w:history="1">
                 <w:r>
                   <w:rPr>
                     <w:rStyle w:val="Hyperlink"/>
@@ -1438,7 +1496,7 @@
                     <w:noProof/>
                     <w:lang w:val="nl-NL"/>
                   </w:rPr>
-                  <w:t>Doelstellingen</w:t>
+                  <w:t>OBJECTIVES</w:t>
                 </w:r>
                 <w:r>
                   <w:rPr>
@@ -1459,7 +1517,7 @@
                     <w:noProof/>
                     <w:webHidden/>
                   </w:rPr>
-                  <w:instrText xml:space="preserve"> PAGEREF _Toc492976847 \h </w:instrText>
+                  <w:instrText xml:space="preserve"> PAGEREF _Toc493152106 \h </w:instrText>
                 </w:r>
                 <w:r>
                   <w:rPr>
@@ -1502,7 +1560,7 @@
                   <w:noProof/>
                 </w:rPr>
               </w:pPr>
-              <w:hyperlink w:anchor="_Toc492976848" w:history="1">
+              <w:hyperlink w:anchor="_Toc493152107" w:history="1">
                 <w:r>
                   <w:rPr>
                     <w:rStyle w:val="Hyperlink"/>
@@ -1524,7 +1582,14 @@
                     <w:noProof/>
                     <w:lang w:val="nl-NL"/>
                   </w:rPr>
-                  <w:t>Het probleem.</w:t>
+                  <w:t xml:space="preserve">the </w:t>
+                </w:r>
+                <w:r>
+                  <w:rPr>
+                    <w:rStyle w:val="Hyperlink"/>
+                    <w:noProof/>
+                  </w:rPr>
+                  <w:t>problem</w:t>
                 </w:r>
                 <w:r>
                   <w:rPr>
@@ -1545,7 +1610,7 @@
                     <w:noProof/>
                     <w:webHidden/>
                   </w:rPr>
-                  <w:instrText xml:space="preserve"> PAGEREF _Toc492976848 \h </w:instrText>
+                  <w:instrText xml:space="preserve"> PAGEREF _Toc493152107 \h </w:instrText>
                 </w:r>
                 <w:r>
                   <w:rPr>
@@ -1588,7 +1653,7 @@
                   <w:noProof/>
                 </w:rPr>
               </w:pPr>
-              <w:hyperlink w:anchor="_Toc492976849" w:history="1">
+              <w:hyperlink w:anchor="_Toc493152108" w:history="1">
                 <w:r>
                   <w:rPr>
                     <w:rStyle w:val="Hyperlink"/>
@@ -1610,7 +1675,7 @@
                     <w:noProof/>
                     <w:lang w:val="nl-NL"/>
                   </w:rPr>
-                  <w:t>de ontwikkeling.</w:t>
+                  <w:t>the development</w:t>
                 </w:r>
                 <w:r>
                   <w:rPr>
@@ -1631,7 +1696,7 @@
                     <w:noProof/>
                     <w:webHidden/>
                   </w:rPr>
-                  <w:instrText xml:space="preserve"> PAGEREF _Toc492976849 \h </w:instrText>
+                  <w:instrText xml:space="preserve"> PAGEREF _Toc493152108 \h </w:instrText>
                 </w:r>
                 <w:r>
                   <w:rPr>
@@ -1676,10 +1741,11 @@
                   <w:lang w:eastAsia="en-GB"/>
                 </w:rPr>
               </w:pPr>
-              <w:hyperlink w:anchor="_Toc492976850" w:history="1">
+              <w:hyperlink w:anchor="_Toc493152109" w:history="1">
                 <w:r>
                   <w:rPr>
                     <w:rStyle w:val="Hyperlink"/>
+                    <w:rFonts w:cstheme="minorHAnsi"/>
                     <w:noProof/>
                     <w:lang w:val="nl-NL"/>
                   </w:rPr>
@@ -1697,10 +1763,11 @@
                 <w:r>
                   <w:rPr>
                     <w:rStyle w:val="Hyperlink"/>
+                    <w:rFonts w:cstheme="minorHAnsi"/>
                     <w:noProof/>
                     <w:lang w:val="nl-NL"/>
                   </w:rPr>
-                  <w:t>Projectopdrachten</w:t>
+                  <w:t>Project operations</w:t>
                 </w:r>
                 <w:r>
                   <w:rPr>
@@ -1721,7 +1788,7 @@
                     <w:noProof/>
                     <w:webHidden/>
                   </w:rPr>
-                  <w:instrText xml:space="preserve"> PAGEREF _Toc492976850 \h </w:instrText>
+                  <w:instrText xml:space="preserve"> PAGEREF _Toc493152109 \h </w:instrText>
                 </w:r>
                 <w:r>
                   <w:rPr>
@@ -1764,7 +1831,7 @@
                   <w:noProof/>
                 </w:rPr>
               </w:pPr>
-              <w:hyperlink w:anchor="_Toc492976851" w:history="1">
+              <w:hyperlink w:anchor="_Toc493152110" w:history="1">
                 <w:r>
                   <w:rPr>
                     <w:rStyle w:val="Hyperlink"/>
@@ -1786,7 +1853,7 @@
                     <w:noProof/>
                     <w:lang w:val="nl-NL"/>
                   </w:rPr>
-                  <w:t>project beschrijving.</w:t>
+                  <w:t>Project Description</w:t>
                 </w:r>
                 <w:r>
                   <w:rPr>
@@ -1807,7 +1874,7 @@
                     <w:noProof/>
                     <w:webHidden/>
                   </w:rPr>
-                  <w:instrText xml:space="preserve"> PAGEREF _Toc492976851 \h </w:instrText>
+                  <w:instrText xml:space="preserve"> PAGEREF _Toc493152110 \h </w:instrText>
                 </w:r>
                 <w:r>
                   <w:rPr>
@@ -1850,7 +1917,7 @@
                   <w:noProof/>
                 </w:rPr>
               </w:pPr>
-              <w:hyperlink w:anchor="_Toc492976852" w:history="1">
+              <w:hyperlink w:anchor="_Toc493152111" w:history="1">
                 <w:r>
                   <w:rPr>
                     <w:rStyle w:val="Hyperlink"/>
@@ -1872,7 +1939,7 @@
                     <w:noProof/>
                     <w:lang w:val="nl-NL"/>
                   </w:rPr>
-                  <w:t>project opdrachten.</w:t>
+                  <w:t>Project operations</w:t>
                 </w:r>
                 <w:r>
                   <w:rPr>
@@ -1893,7 +1960,7 @@
                     <w:noProof/>
                     <w:webHidden/>
                   </w:rPr>
-                  <w:instrText xml:space="preserve"> PAGEREF _Toc492976852 \h </w:instrText>
+                  <w:instrText xml:space="preserve"> PAGEREF _Toc493152111 \h </w:instrText>
                 </w:r>
                 <w:r>
                   <w:rPr>
@@ -1938,7 +2005,7 @@
                   <w:lang w:eastAsia="en-GB"/>
                 </w:rPr>
               </w:pPr>
-              <w:hyperlink w:anchor="_Toc492976853" w:history="1">
+              <w:hyperlink w:anchor="_Toc493152112" w:history="1">
                 <w:r>
                   <w:rPr>
                     <w:rStyle w:val="Hyperlink"/>
@@ -1962,7 +2029,7 @@
                     <w:noProof/>
                     <w:lang w:val="nl-NL"/>
                   </w:rPr>
-                  <w:t>Projectactiviteiten</w:t>
+                  <w:t>Project activities</w:t>
                 </w:r>
                 <w:r>
                   <w:rPr>
@@ -1983,7 +2050,7 @@
                     <w:noProof/>
                     <w:webHidden/>
                   </w:rPr>
-                  <w:instrText xml:space="preserve"> PAGEREF _Toc492976853 \h </w:instrText>
+                  <w:instrText xml:space="preserve"> PAGEREF _Toc493152112 \h </w:instrText>
                 </w:r>
                 <w:r>
                   <w:rPr>
@@ -2028,7 +2095,7 @@
                   <w:lang w:eastAsia="en-GB"/>
                 </w:rPr>
               </w:pPr>
-              <w:hyperlink w:anchor="_Toc492976854" w:history="1">
+              <w:hyperlink w:anchor="_Toc493152113" w:history="1">
                 <w:r>
                   <w:rPr>
                     <w:rStyle w:val="Hyperlink"/>
@@ -2052,7 +2119,14 @@
                     <w:noProof/>
                     <w:lang w:val="nl-NL"/>
                   </w:rPr>
-                  <w:t>Projectgrenzen</w:t>
+                  <w:t xml:space="preserve">Project </w:t>
+                </w:r>
+                <w:r>
+                  <w:rPr>
+                    <w:rStyle w:val="Hyperlink"/>
+                    <w:noProof/>
+                  </w:rPr>
+                  <w:t>boundaries</w:t>
                 </w:r>
                 <w:r>
                   <w:rPr>
@@ -2073,7 +2147,7 @@
                     <w:noProof/>
                     <w:webHidden/>
                   </w:rPr>
-                  <w:instrText xml:space="preserve"> PAGEREF _Toc492976854 \h </w:instrText>
+                  <w:instrText xml:space="preserve"> PAGEREF _Toc493152113 \h </w:instrText>
                 </w:r>
                 <w:r>
                   <w:rPr>
@@ -2118,7 +2192,7 @@
                   <w:lang w:eastAsia="en-GB"/>
                 </w:rPr>
               </w:pPr>
-              <w:hyperlink w:anchor="_Toc492976855" w:history="1">
+              <w:hyperlink w:anchor="_Toc493152114" w:history="1">
                 <w:r>
                   <w:rPr>
                     <w:rStyle w:val="Hyperlink"/>
@@ -2142,7 +2216,7 @@
                     <w:noProof/>
                     <w:lang w:val="nl-NL"/>
                   </w:rPr>
-                  <w:t>Producten</w:t>
+                  <w:t>Products</w:t>
                 </w:r>
                 <w:r>
                   <w:rPr>
@@ -2163,7 +2237,7 @@
                     <w:noProof/>
                     <w:webHidden/>
                   </w:rPr>
-                  <w:instrText xml:space="preserve"> PAGEREF _Toc492976855 \h </w:instrText>
+                  <w:instrText xml:space="preserve"> PAGEREF _Toc493152114 \h </w:instrText>
                 </w:r>
                 <w:r>
                   <w:rPr>
@@ -2208,7 +2282,7 @@
                   <w:lang w:eastAsia="en-GB"/>
                 </w:rPr>
               </w:pPr>
-              <w:hyperlink w:anchor="_Toc492976856" w:history="1">
+              <w:hyperlink w:anchor="_Toc493152115" w:history="1">
                 <w:r>
                   <w:rPr>
                     <w:rStyle w:val="Hyperlink"/>
@@ -2232,7 +2306,7 @@
                     <w:noProof/>
                     <w:lang w:val="nl-NL"/>
                   </w:rPr>
-                  <w:t>Kwaliteit</w:t>
+                  <w:t>Quality</w:t>
                 </w:r>
                 <w:r>
                   <w:rPr>
@@ -2253,7 +2327,7 @@
                     <w:noProof/>
                     <w:webHidden/>
                   </w:rPr>
-                  <w:instrText xml:space="preserve"> PAGEREF _Toc492976856 \h </w:instrText>
+                  <w:instrText xml:space="preserve"> PAGEREF _Toc493152115 \h </w:instrText>
                 </w:r>
                 <w:r>
                   <w:rPr>
@@ -2298,7 +2372,7 @@
                   <w:lang w:eastAsia="en-GB"/>
                 </w:rPr>
               </w:pPr>
-              <w:hyperlink w:anchor="_Toc492976857" w:history="1">
+              <w:hyperlink w:anchor="_Toc493152116" w:history="1">
                 <w:r>
                   <w:rPr>
                     <w:rStyle w:val="Hyperlink"/>
@@ -2343,7 +2417,7 @@
                     <w:noProof/>
                     <w:webHidden/>
                   </w:rPr>
-                  <w:instrText xml:space="preserve"> PAGEREF _Toc492976857 \h </w:instrText>
+                  <w:instrText xml:space="preserve"> PAGEREF _Toc493152116 \h </w:instrText>
                 </w:r>
                 <w:r>
                   <w:rPr>
@@ -2388,7 +2462,7 @@
                   <w:lang w:eastAsia="en-GB"/>
                 </w:rPr>
               </w:pPr>
-              <w:hyperlink w:anchor="_Toc492976858" w:history="1">
+              <w:hyperlink w:anchor="_Toc493152117" w:history="1">
                 <w:r>
                   <w:rPr>
                     <w:rStyle w:val="Hyperlink"/>
@@ -2410,9 +2484,8 @@
                   <w:rPr>
                     <w:rStyle w:val="Hyperlink"/>
                     <w:noProof/>
-                    <w:lang w:val="nl-NL"/>
-                  </w:rPr>
-                  <w:t>Planning</w:t>
+                  </w:rPr>
+                  <w:t>Risk’s</w:t>
                 </w:r>
                 <w:r>
                   <w:rPr>
@@ -2433,7 +2506,7 @@
                     <w:noProof/>
                     <w:webHidden/>
                   </w:rPr>
-                  <w:instrText xml:space="preserve"> PAGEREF _Toc492976858 \h </w:instrText>
+                  <w:instrText xml:space="preserve"> PAGEREF _Toc493152117 \h </w:instrText>
                 </w:r>
                 <w:r>
                   <w:rPr>
@@ -2466,33 +2539,28 @@
             </w:p>
             <w:p>
               <w:pPr>
-                <w:pStyle w:val="Inhopg1"/>
+                <w:pStyle w:val="Inhopg2"/>
                 <w:tabs>
-                  <w:tab w:val="left" w:pos="440"/>
+                  <w:tab w:val="left" w:pos="880"/>
                   <w:tab w:val="right" w:leader="dot" w:pos="9016"/>
                 </w:tabs>
                 <w:rPr>
+                  <w:rFonts w:cstheme="minorBidi"/>
                   <w:noProof/>
-                  <w:sz w:val="22"/>
-                  <w:szCs w:val="22"/>
-                  <w:lang w:eastAsia="en-GB"/>
                 </w:rPr>
               </w:pPr>
-              <w:hyperlink w:anchor="_Toc492976859" w:history="1">
+              <w:hyperlink w:anchor="_Toc493152118" w:history="1">
                 <w:r>
                   <w:rPr>
                     <w:rStyle w:val="Hyperlink"/>
                     <w:noProof/>
-                    <w:lang w:val="nl-NL"/>
-                  </w:rPr>
-                  <w:t>11</w:t>
-                </w:r>
-                <w:r>
-                  <w:rPr>
-                    <w:noProof/>
-                    <w:sz w:val="22"/>
-                    <w:szCs w:val="22"/>
-                    <w:lang w:eastAsia="en-GB"/>
+                  </w:rPr>
+                  <w:t>10.1</w:t>
+                </w:r>
+                <w:r>
+                  <w:rPr>
+                    <w:rFonts w:cstheme="minorBidi"/>
+                    <w:noProof/>
                   </w:rPr>
                   <w:tab/>
                 </w:r>
@@ -2500,9 +2568,8 @@
                   <w:rPr>
                     <w:rStyle w:val="Hyperlink"/>
                     <w:noProof/>
-                    <w:lang w:val="nl-NL"/>
-                  </w:rPr>
-                  <w:t>Kosten en baten</w:t>
+                  </w:rPr>
+                  <w:t>intern risk’s</w:t>
                 </w:r>
                 <w:r>
                   <w:rPr>
@@ -2523,7 +2590,7 @@
                     <w:noProof/>
                     <w:webHidden/>
                   </w:rPr>
-                  <w:instrText xml:space="preserve"> PAGEREF _Toc492976859 \h </w:instrText>
+                  <w:instrText xml:space="preserve"> PAGEREF _Toc493152118 \h </w:instrText>
                 </w:r>
                 <w:r>
                   <w:rPr>
@@ -2543,7 +2610,7 @@
                     <w:noProof/>
                     <w:webHidden/>
                   </w:rPr>
-                  <w:t>11</w:t>
+                  <w:t>10</w:t>
                 </w:r>
                 <w:r>
                   <w:rPr>
@@ -2556,33 +2623,28 @@
             </w:p>
             <w:p>
               <w:pPr>
-                <w:pStyle w:val="Inhopg1"/>
+                <w:pStyle w:val="Inhopg2"/>
                 <w:tabs>
-                  <w:tab w:val="left" w:pos="440"/>
+                  <w:tab w:val="left" w:pos="880"/>
                   <w:tab w:val="right" w:leader="dot" w:pos="9016"/>
                 </w:tabs>
                 <w:rPr>
+                  <w:rFonts w:cstheme="minorBidi"/>
                   <w:noProof/>
-                  <w:sz w:val="22"/>
-                  <w:szCs w:val="22"/>
-                  <w:lang w:eastAsia="en-GB"/>
                 </w:rPr>
               </w:pPr>
-              <w:hyperlink w:anchor="_Toc492976860" w:history="1">
+              <w:hyperlink w:anchor="_Toc493152119" w:history="1">
                 <w:r>
                   <w:rPr>
                     <w:rStyle w:val="Hyperlink"/>
                     <w:noProof/>
-                    <w:lang w:val="nl-NL"/>
-                  </w:rPr>
-                  <w:t>12</w:t>
-                </w:r>
-                <w:r>
-                  <w:rPr>
-                    <w:noProof/>
-                    <w:sz w:val="22"/>
-                    <w:szCs w:val="22"/>
-                    <w:lang w:eastAsia="en-GB"/>
+                  </w:rPr>
+                  <w:t>10.2</w:t>
+                </w:r>
+                <w:r>
+                  <w:rPr>
+                    <w:rFonts w:cstheme="minorBidi"/>
+                    <w:noProof/>
                   </w:rPr>
                   <w:tab/>
                 </w:r>
@@ -2590,9 +2652,8 @@
                   <w:rPr>
                     <w:rStyle w:val="Hyperlink"/>
                     <w:noProof/>
-                    <w:lang w:val="nl-NL"/>
-                  </w:rPr>
-                  <w:t>Risico’s</w:t>
+                  </w:rPr>
+                  <w:t>external Risk’s</w:t>
                 </w:r>
                 <w:r>
                   <w:rPr>
@@ -2613,7 +2674,7 @@
                     <w:noProof/>
                     <w:webHidden/>
                   </w:rPr>
-                  <w:instrText xml:space="preserve"> PAGEREF _Toc492976860 \h </w:instrText>
+                  <w:instrText xml:space="preserve"> PAGEREF _Toc493152119 \h </w:instrText>
                 </w:r>
                 <w:r>
                   <w:rPr>
@@ -2633,7 +2694,7 @@
                     <w:noProof/>
                     <w:webHidden/>
                   </w:rPr>
-                  <w:t>12</w:t>
+                  <w:t>10</w:t>
                 </w:r>
                 <w:r>
                   <w:rPr>
@@ -2672,10 +2733,10 @@
       <w:pPr>
         <w:pStyle w:val="Kop1"/>
       </w:pPr>
-      <w:bookmarkStart w:id="3" w:name="_Toc492976844"/>
+      <w:bookmarkStart w:id="3" w:name="_Toc493152103"/>
       <w:r>
         <w:lastRenderedPageBreak/>
-        <w:t>Achtergronden</w:t>
+        <w:t>Background</w:t>
       </w:r>
       <w:bookmarkEnd w:id="3"/>
     </w:p>
@@ -2686,82 +2747,79 @@
           <w:lang w:val="nl-NL"/>
         </w:rPr>
       </w:pPr>
-      <w:bookmarkStart w:id="4" w:name="_Toc492976845"/>
+      <w:bookmarkStart w:id="4" w:name="_Toc493152104"/>
       <w:r>
         <w:rPr>
           <w:lang w:val="nl-NL"/>
         </w:rPr>
-        <w:t>Opdrachtgever</w:t>
+        <w:t>Contractor</w:t>
       </w:r>
       <w:bookmarkEnd w:id="4"/>
     </w:p>
     <w:p>
       <w:pPr>
-        <w:rPr>
-          <w:lang w:val="nl-NL"/>
-        </w:rPr>
-      </w:pPr>
-      <w:r>
+        <w:jc w:val="left"/>
         <w:rPr>
           <w:rFonts w:cstheme="minorHAnsi"/>
           <w:lang w:val="nl-NL"/>
         </w:rPr>
-        <w:t>Dit project is voor het bedrijf Barroc-IT. Barroc-IT is een relatief groot bedrijf houdt zich bezig met softwareontwikkeling en bestaat uit verschillende afdelingen.</w:t>
+      </w:pPr>
+      <w:r>
+        <w:rPr>
+          <w:rFonts w:cstheme="minorHAnsi"/>
+        </w:rPr>
+        <w:t xml:space="preserve">This project is for the company </w:t>
+      </w:r>
+      <w:proofErr w:type="spellStart"/>
+      <w:r>
+        <w:rPr>
+          <w:rFonts w:cstheme="minorHAnsi"/>
+        </w:rPr>
+        <w:t>Barroc</w:t>
+      </w:r>
+      <w:proofErr w:type="spellEnd"/>
+      <w:r>
+        <w:rPr>
+          <w:rFonts w:cstheme="minorHAnsi"/>
+        </w:rPr>
+        <w:t xml:space="preserve">-IT. </w:t>
+      </w:r>
+      <w:proofErr w:type="spellStart"/>
+      <w:r>
+        <w:rPr>
+          <w:rFonts w:cstheme="minorHAnsi"/>
+        </w:rPr>
+        <w:t>Barroc</w:t>
+      </w:r>
+      <w:proofErr w:type="spellEnd"/>
+      <w:r>
+        <w:rPr>
+          <w:rFonts w:cstheme="minorHAnsi"/>
+        </w:rPr>
+        <w:t xml:space="preserve">-IT is a relatively large company engaged in software development and consists of several departments. </w:t>
       </w:r>
       <w:r>
         <w:rPr>
           <w:rFonts w:cstheme="minorHAnsi"/>
           <w:lang w:val="nl-NL"/>
         </w:rPr>
-        <w:t xml:space="preserve"> o.a. </w:t>
-      </w:r>
+        <w:t xml:space="preserve">Sales / </w:t>
+      </w:r>
+      <w:proofErr w:type="spellStart"/>
       <w:r>
         <w:rPr>
+          <w:rFonts w:cstheme="minorHAnsi"/>
           <w:lang w:val="nl-NL"/>
         </w:rPr>
-        <w:t>Verkoop</w:t>
-      </w:r>
+        <w:t>Purchasing</w:t>
+      </w:r>
+      <w:proofErr w:type="spellEnd"/>
       <w:r>
         <w:rPr>
+          <w:rFonts w:cstheme="minorHAnsi"/>
           <w:lang w:val="nl-NL"/>
         </w:rPr>
-        <w:t>/</w:t>
-      </w:r>
-      <w:r>
-        <w:rPr>
-          <w:lang w:val="nl-NL"/>
-        </w:rPr>
-        <w:t>Inkoop</w:t>
-      </w:r>
-      <w:r>
-        <w:rPr>
-          <w:lang w:val="nl-NL"/>
-        </w:rPr>
-        <w:t xml:space="preserve">, </w:t>
-      </w:r>
-      <w:r>
-        <w:rPr>
-          <w:lang w:val="nl-NL"/>
-        </w:rPr>
-        <w:t>Onderzoek</w:t>
-      </w:r>
-      <w:r>
-        <w:rPr>
-          <w:lang w:val="nl-NL"/>
-        </w:rPr>
-        <w:t xml:space="preserve">, </w:t>
-      </w:r>
-      <w:r>
-        <w:rPr>
-          <w:lang w:val="nl-NL"/>
-        </w:rPr>
-        <w:t>Onderhoud</w:t>
-      </w:r>
-      <w:r>
-        <w:rPr>
-          <w:lang w:val="nl-NL"/>
-        </w:rPr>
-        <w:t xml:space="preserve"> ect.</w:t>
+        <w:t>, Research, Maintenance ect.</w:t>
       </w:r>
     </w:p>
     <w:p>
@@ -2771,11 +2829,19 @@
           <w:lang w:val="nl-NL"/>
         </w:rPr>
       </w:pPr>
+      <w:proofErr w:type="spellStart"/>
       <w:r>
         <w:rPr>
           <w:lang w:val="nl-NL"/>
         </w:rPr>
-        <w:t>Barroc-IT heeft ~150 medewerkers:</w:t>
+        <w:t>Barroc</w:t>
+      </w:r>
+      <w:proofErr w:type="spellEnd"/>
+      <w:r>
+        <w:rPr>
+          <w:lang w:val="nl-NL"/>
+        </w:rPr>
+        <w:t>-IT has ~ 150 employees:</w:t>
       </w:r>
     </w:p>
     <w:tbl>
@@ -2799,9 +2865,14 @@
             <w:tcW w:w="4346" w:type="dxa"/>
           </w:tcPr>
           <w:p>
-            <w:r>
-              <w:t>Afdeling</w:t>
-            </w:r>
+            <w:proofErr w:type="spellStart"/>
+            <w:r>
+              <w:rPr>
+                <w:rFonts w:cstheme="minorHAnsi"/>
+              </w:rPr>
+              <w:t>Department</w:t>
+            </w:r>
+            <w:proofErr w:type="spellEnd"/>
           </w:p>
         </w:tc>
         <w:tc>
@@ -2812,8 +2883,16 @@
             <w:pPr>
               <w:cnfStyle w:val="100000000000" w:firstRow="1" w:lastRow="0" w:firstColumn="0" w:lastColumn="0" w:oddVBand="0" w:evenVBand="0" w:oddHBand="0" w:evenHBand="0" w:firstRowFirstColumn="0" w:firstRowLastColumn="0" w:lastRowFirstColumn="0" w:lastRowLastColumn="0"/>
             </w:pPr>
-            <w:r>
-              <w:t>Aantal medewerkers</w:t>
+            <w:proofErr w:type="spellStart"/>
+            <w:r>
+              <w:t>Amount</w:t>
+            </w:r>
+            <w:proofErr w:type="spellEnd"/>
+            <w:r>
+              <w:t xml:space="preserve"> of </w:t>
+            </w:r>
+            <w:r>
+              <w:t>employees</w:t>
             </w:r>
           </w:p>
         </w:tc>
@@ -2868,8 +2947,16 @@
               <w:rPr>
                 <w:b w:val="0"/>
               </w:rPr>
-              <w:t>Financiële administratie</w:t>
-            </w:r>
+              <w:t xml:space="preserve">Financial </w:t>
+            </w:r>
+            <w:proofErr w:type="spellStart"/>
+            <w:r>
+              <w:rPr>
+                <w:b w:val="0"/>
+              </w:rPr>
+              <w:t>administration</w:t>
+            </w:r>
+            <w:proofErr w:type="spellEnd"/>
           </w:p>
         </w:tc>
         <w:tc>
@@ -3004,7 +3091,7 @@
               <w:rPr>
                 <w:b w:val="0"/>
               </w:rPr>
-              <w:t>Juridisch</w:t>
+              <w:t>Legal</w:t>
             </w:r>
           </w:p>
         </w:tc>
@@ -3037,26 +3124,26 @@
           <w:lang w:val="nl-NL"/>
         </w:rPr>
       </w:pPr>
-      <w:bookmarkStart w:id="5" w:name="_Toc492976846"/>
+      <w:bookmarkStart w:id="5" w:name="_Toc493152105"/>
+      <w:proofErr w:type="spellStart"/>
       <w:r>
         <w:rPr>
           <w:lang w:val="nl-NL"/>
         </w:rPr>
-        <w:t>Projectgroep</w:t>
-      </w:r>
-      <w:bookmarkEnd w:id="5"/>
-    </w:p>
-    <w:p>
-      <w:pPr>
+        <w:t>Projectgrou</w:t>
+      </w:r>
+      <w:r>
         <w:rPr>
           <w:lang w:val="nl-NL"/>
         </w:rPr>
-      </w:pPr>
-      <w:r>
-        <w:rPr>
-          <w:lang w:val="nl-NL"/>
-        </w:rPr>
-        <w:t xml:space="preserve">het projectgroep bestaat uit: </w:t>
+        <w:t>p</w:t>
+      </w:r>
+      <w:bookmarkEnd w:id="5"/>
+      <w:proofErr w:type="spellEnd"/>
+    </w:p>
+    <w:p>
+      <w:r>
+        <w:t>The project group consists of:</w:t>
       </w:r>
     </w:p>
     <w:tbl>
@@ -3127,7 +3214,7 @@
               <w:cnfStyle w:val="000000000000" w:firstRow="0" w:lastRow="0" w:firstColumn="0" w:lastColumn="0" w:oddVBand="0" w:evenVBand="0" w:oddHBand="0" w:evenHBand="0" w:firstRowFirstColumn="0" w:firstRowLastColumn="0" w:lastRowFirstColumn="0" w:lastRowLastColumn="0"/>
             </w:pPr>
             <w:r>
-              <w:t>Groeps lijder</w:t>
+              <w:t>Group leader</w:t>
             </w:r>
           </w:p>
         </w:tc>
@@ -3160,8 +3247,13 @@
             <w:pPr>
               <w:cnfStyle w:val="000000000000" w:firstRow="0" w:lastRow="0" w:firstColumn="0" w:lastColumn="0" w:oddVBand="0" w:evenVBand="0" w:oddHBand="0" w:evenHBand="0" w:firstRowFirstColumn="0" w:firstRowLastColumn="0" w:lastRowFirstColumn="0" w:lastRowLastColumn="0"/>
             </w:pPr>
-            <w:r>
-              <w:t>Coder/Notulist</w:t>
+            <w:proofErr w:type="spellStart"/>
+            <w:r>
+              <w:t>Coder</w:t>
+            </w:r>
+            <w:proofErr w:type="spellEnd"/>
+            <w:r>
+              <w:t>/Notulist</w:t>
             </w:r>
           </w:p>
         </w:tc>
@@ -3178,11 +3270,19 @@
                 <w:b w:val="0"/>
               </w:rPr>
             </w:pPr>
+            <w:proofErr w:type="spellStart"/>
             <w:r>
               <w:rPr>
                 <w:b w:val="0"/>
               </w:rPr>
-              <w:t>Santi Dudok</w:t>
+              <w:t>Santi</w:t>
+            </w:r>
+            <w:proofErr w:type="spellEnd"/>
+            <w:r>
+              <w:rPr>
+                <w:b w:val="0"/>
+              </w:rPr>
+              <w:t xml:space="preserve"> Dudok</w:t>
             </w:r>
           </w:p>
         </w:tc>
@@ -3194,8 +3294,13 @@
             <w:pPr>
               <w:cnfStyle w:val="000000000000" w:firstRow="0" w:lastRow="0" w:firstColumn="0" w:lastColumn="0" w:oddVBand="0" w:evenVBand="0" w:oddHBand="0" w:evenHBand="0" w:firstRowFirstColumn="0" w:firstRowLastColumn="0" w:lastRowFirstColumn="0" w:lastRowLastColumn="0"/>
             </w:pPr>
-            <w:r>
-              <w:t>Coder/Notulist</w:t>
+            <w:proofErr w:type="spellStart"/>
+            <w:r>
+              <w:t>Coder</w:t>
+            </w:r>
+            <w:proofErr w:type="spellEnd"/>
+            <w:r>
+              <w:t>/Notulist</w:t>
             </w:r>
           </w:p>
         </w:tc>
@@ -3216,8 +3321,16 @@
               <w:rPr>
                 <w:b w:val="0"/>
               </w:rPr>
-              <w:t>Tim Lutt</w:t>
-            </w:r>
+              <w:t xml:space="preserve">Tim </w:t>
+            </w:r>
+            <w:proofErr w:type="spellStart"/>
+            <w:r>
+              <w:rPr>
+                <w:b w:val="0"/>
+              </w:rPr>
+              <w:t>Lutt</w:t>
+            </w:r>
+            <w:proofErr w:type="spellEnd"/>
           </w:p>
         </w:tc>
         <w:tc>
@@ -3229,7 +3342,7 @@
               <w:cnfStyle w:val="000000000000" w:firstRow="0" w:lastRow="0" w:firstColumn="0" w:lastColumn="0" w:oddVBand="0" w:evenVBand="0" w:oddHBand="0" w:evenHBand="0" w:firstRowFirstColumn="0" w:firstRowLastColumn="0" w:lastRowFirstColumn="0" w:lastRowLastColumn="0"/>
             </w:pPr>
             <w:r>
-              <w:t xml:space="preserve">Projectbegeleider </w:t>
+              <w:t>Project supervisor</w:t>
             </w:r>
           </w:p>
         </w:tc>
@@ -3244,37 +3357,406 @@
     </w:p>
     <w:p>
       <w:pPr>
+        <w:jc w:val="left"/>
+        <w:rPr>
+          <w:rFonts w:cstheme="minorHAnsi"/>
+        </w:rPr>
+      </w:pPr>
+      <w:r>
+        <w:t xml:space="preserve">The group is part of a larger "business". In this company this group is group 3. The project is created because </w:t>
+      </w:r>
+      <w:proofErr w:type="spellStart"/>
+      <w:r>
+        <w:t>Barroc</w:t>
+      </w:r>
+      <w:proofErr w:type="spellEnd"/>
+      <w:r>
+        <w:t xml:space="preserve">-IT doesn’t have great communication between departments. So we asked if we could improve this. </w:t>
+      </w:r>
+      <w:proofErr w:type="spellStart"/>
+      <w:r>
+        <w:t>Barroc</w:t>
+      </w:r>
+      <w:proofErr w:type="spellEnd"/>
+      <w:r>
+        <w:t>-IT has said yes.</w:t>
+      </w:r>
+    </w:p>
+    <w:p>
+      <w:pPr>
+        <w:pStyle w:val="Ondertitel"/>
+      </w:pPr>
+      <w:r>
+        <w:br w:type="page"/>
+      </w:r>
+    </w:p>
+    <w:p>
+      <w:pPr>
+        <w:pStyle w:val="Kop1"/>
         <w:rPr>
           <w:lang w:val="nl-NL"/>
         </w:rPr>
       </w:pPr>
       <w:r>
+        <w:lastRenderedPageBreak/>
+        <w:t>Objectives</w:t>
+      </w:r>
+    </w:p>
+    <w:p>
+      <w:pPr>
+        <w:pStyle w:val="Kop2"/>
         <w:rPr>
           <w:lang w:val="nl-NL"/>
         </w:rPr>
-        <w:t xml:space="preserve">De groep is onderdeel van een groter “bedrijf”. In dit bedrijf is deze groep, groep 3. Het project word gemaakt omdat Barroc-IT geen geode communicatie heeft tussen afdelingen. wij hebben dus gevraagd of wij dit kunnen verbeteren. Barroc-IT heeft hier “ja” tegen gezegd. </w:t>
-      </w:r>
+      </w:pPr>
+      <w:bookmarkStart w:id="6" w:name="_Toc493152107"/>
+      <w:proofErr w:type="spellStart"/>
+      <w:r>
+        <w:rPr>
+          <w:lang w:val="nl-NL"/>
+        </w:rPr>
+        <w:t>the</w:t>
+      </w:r>
+      <w:proofErr w:type="spellEnd"/>
+      <w:r>
+        <w:rPr>
+          <w:lang w:val="nl-NL"/>
+        </w:rPr>
+        <w:t xml:space="preserve"> </w:t>
+      </w:r>
+      <w:r>
+        <w:t>problem</w:t>
+      </w:r>
+      <w:bookmarkEnd w:id="6"/>
     </w:p>
     <w:p>
-      <w:pPr>
-        <w:jc w:val="left"/>
+      <w:r>
+        <w:t xml:space="preserve">This project is being made because communication between departments is not well established. We came to know </w:t>
+      </w:r>
+      <w:r>
+        <w:t xml:space="preserve">this </w:t>
+      </w:r>
+      <w:r>
+        <w:t xml:space="preserve">when we went to </w:t>
+      </w:r>
+      <w:proofErr w:type="spellStart"/>
+      <w:r>
+        <w:t>Barroc</w:t>
+      </w:r>
+      <w:proofErr w:type="spellEnd"/>
+      <w:r>
+        <w:t xml:space="preserve">-IT </w:t>
+      </w:r>
+      <w:r>
+        <w:t xml:space="preserve">for </w:t>
+      </w:r>
+      <w:proofErr w:type="spellStart"/>
+      <w:r>
+        <w:t>a</w:t>
+      </w:r>
+      <w:proofErr w:type="spellEnd"/>
+      <w:r>
+        <w:t xml:space="preserve"> internship. We looked with</w:t>
+      </w:r>
+      <w:r>
+        <w:t xml:space="preserve"> the company </w:t>
+      </w:r>
+      <w:r>
+        <w:t xml:space="preserve">a what would be </w:t>
+      </w:r>
+      <w:r>
+        <w:t>the best way to solve this problem. In the end, we came to the conclusion to create a website. In the website, different departments can maintain a good communication through one database that can be modified in various ways through the relevant department.</w:t>
+      </w:r>
+    </w:p>
+    <w:p>
+      <w:pPr>
+        <w:pStyle w:val="Kop2"/>
+        <w:rPr>
+          <w:lang w:val="nl-NL"/>
+        </w:rPr>
+      </w:pPr>
+      <w:bookmarkStart w:id="7" w:name="_Toc493152108"/>
+      <w:proofErr w:type="spellStart"/>
+      <w:r>
+        <w:rPr>
+          <w:lang w:val="nl-NL"/>
+        </w:rPr>
+        <w:t>the</w:t>
+      </w:r>
+      <w:proofErr w:type="spellEnd"/>
+      <w:r>
+        <w:rPr>
+          <w:lang w:val="nl-NL"/>
+        </w:rPr>
+        <w:t xml:space="preserve"> development</w:t>
+      </w:r>
+      <w:bookmarkEnd w:id="7"/>
+    </w:p>
+    <w:p>
+      <w:r>
+        <w:t>To make this project, we divide</w:t>
+      </w:r>
+      <w:r>
+        <w:t>d all work in 8</w:t>
+      </w:r>
+      <w:r>
+        <w:t xml:space="preserve"> weeks. The first two weeks consist of interviews, documentation and planning.</w:t>
+      </w:r>
+    </w:p>
+    <w:p>
+      <w:r>
+        <w:t xml:space="preserve">The 5 weeks thereafter consist of the realization of the product. </w:t>
+      </w:r>
+      <w:r>
+        <w:t>In w</w:t>
+      </w:r>
+      <w:r>
+        <w:t>hich</w:t>
+      </w:r>
+      <w:r>
+        <w:t xml:space="preserve"> we will create the whole website</w:t>
+      </w:r>
+      <w:r>
+        <w:t>.</w:t>
+      </w:r>
+    </w:p>
+    <w:p>
+      <w:r>
+        <w:t xml:space="preserve">The last week consists of testing the product, bug fixe and making </w:t>
+      </w:r>
+      <w:r>
+        <w:t>a</w:t>
+      </w:r>
+      <w:r>
+        <w:t xml:space="preserve"> final report.</w:t>
+      </w:r>
+    </w:p>
+    <w:p>
+      <w:r>
+        <w:br w:type="page"/>
+      </w:r>
+    </w:p>
+    <w:p>
+      <w:pPr>
+        <w:pStyle w:val="Kop1"/>
         <w:rPr>
           <w:rFonts w:cstheme="minorHAnsi"/>
           <w:lang w:val="nl-NL"/>
         </w:rPr>
       </w:pPr>
+      <w:bookmarkStart w:id="8" w:name="_Toc493152109"/>
+      <w:r>
+        <w:rPr>
+          <w:rFonts w:cstheme="minorHAnsi"/>
+          <w:lang w:val="nl-NL"/>
+        </w:rPr>
+        <w:lastRenderedPageBreak/>
+        <w:t>Project operations</w:t>
+      </w:r>
+      <w:bookmarkEnd w:id="8"/>
     </w:p>
     <w:p>
       <w:pPr>
-        <w:pStyle w:val="Ondertitel"/>
+        <w:pStyle w:val="Kop2"/>
         <w:rPr>
           <w:lang w:val="nl-NL"/>
         </w:rPr>
       </w:pPr>
+      <w:bookmarkStart w:id="9" w:name="_Toc493152110"/>
       <w:r>
         <w:rPr>
           <w:lang w:val="nl-NL"/>
         </w:rPr>
+        <w:t xml:space="preserve">Project </w:t>
+      </w:r>
+      <w:proofErr w:type="spellStart"/>
+      <w:r>
+        <w:rPr>
+          <w:lang w:val="nl-NL"/>
+        </w:rPr>
+        <w:t>Description</w:t>
+      </w:r>
+      <w:bookmarkEnd w:id="9"/>
+      <w:proofErr w:type="spellEnd"/>
+    </w:p>
+    <w:p>
+      <w:pPr>
+        <w:pStyle w:val="Geenafstand"/>
+      </w:pPr>
+      <w:r>
+        <w:t xml:space="preserve">We call this project: </w:t>
+      </w:r>
+      <w:proofErr w:type="spellStart"/>
+      <w:r>
+        <w:t>Barroc</w:t>
+      </w:r>
+      <w:proofErr w:type="spellEnd"/>
+      <w:r>
+        <w:t>-IT department- communication &amp; database.</w:t>
+      </w:r>
+    </w:p>
+    <w:p>
+      <w:pPr>
+        <w:pStyle w:val="Geenafstand"/>
+      </w:pPr>
+      <w:r>
+        <w:t xml:space="preserve">The assignment is: H. C. M. van </w:t>
+      </w:r>
+      <w:proofErr w:type="spellStart"/>
+      <w:r>
+        <w:t>Bueren</w:t>
+      </w:r>
+      <w:proofErr w:type="spellEnd"/>
+      <w:r>
+        <w:t xml:space="preserve"> (general director).</w:t>
+      </w:r>
+    </w:p>
+    <w:p>
+      <w:pPr>
+        <w:pStyle w:val="Geenafstand"/>
+      </w:pPr>
+      <w:r>
+        <w:t xml:space="preserve">The project is carried out by: Radius College Group 3 </w:t>
+      </w:r>
+      <w:proofErr w:type="spellStart"/>
+      <w:r>
+        <w:t>Barroc</w:t>
+      </w:r>
+      <w:proofErr w:type="spellEnd"/>
+      <w:r>
+        <w:t>-IT 2017.</w:t>
+      </w:r>
+    </w:p>
+    <w:p>
+      <w:pPr>
+        <w:pStyle w:val="Geenafstand"/>
+      </w:pPr>
+      <w:r>
+        <w:t>The assignment must include a website with where each department has its own page / login information. A user's page (someone from a department) can take all necessary things.</w:t>
+      </w:r>
+    </w:p>
+    <w:p>
+      <w:r>
+        <w:t>There is an admin account that can change everything. From accounts to the database itself.</w:t>
+      </w:r>
+    </w:p>
+    <w:p>
+      <w:pPr>
+        <w:pStyle w:val="Kop2"/>
+        <w:rPr>
+          <w:lang w:val="nl-NL"/>
+        </w:rPr>
+      </w:pPr>
+      <w:bookmarkStart w:id="10" w:name="_Toc493152111"/>
+      <w:r>
+        <w:rPr>
+          <w:lang w:val="nl-NL"/>
+        </w:rPr>
+        <w:t>Project operations</w:t>
+      </w:r>
+      <w:bookmarkEnd w:id="10"/>
+    </w:p>
+    <w:p>
+      <w:pPr>
+        <w:pStyle w:val="Geenafstand"/>
+        <w:numPr>
+          <w:ilvl w:val="0"/>
+          <w:numId w:val="7"/>
+        </w:numPr>
+      </w:pPr>
+      <w:r>
+        <w:t>Create a database with all customer information.</w:t>
+      </w:r>
+    </w:p>
+    <w:p>
+      <w:pPr>
+        <w:pStyle w:val="Geenafstand"/>
+        <w:numPr>
+          <w:ilvl w:val="0"/>
+          <w:numId w:val="7"/>
+        </w:numPr>
+      </w:pPr>
+      <w:r>
+        <w:t>Create a login page.</w:t>
+      </w:r>
+    </w:p>
+    <w:p>
+      <w:pPr>
+        <w:pStyle w:val="Geenafstand"/>
+        <w:numPr>
+          <w:ilvl w:val="0"/>
+          <w:numId w:val="7"/>
+        </w:numPr>
+      </w:pPr>
+      <w:r>
+        <w:t>Create an admin page / account to change</w:t>
+      </w:r>
+      <w:r>
+        <w:t>- and</w:t>
+      </w:r>
+      <w:r>
+        <w:t xml:space="preserve"> restore data.</w:t>
+      </w:r>
+    </w:p>
+    <w:p>
+      <w:pPr>
+        <w:pStyle w:val="Geenafstand"/>
+        <w:numPr>
+          <w:ilvl w:val="0"/>
+          <w:numId w:val="7"/>
+        </w:numPr>
+      </w:pPr>
+      <w:r>
+        <w:t xml:space="preserve">Create a sales page / account to save a customer's </w:t>
+      </w:r>
+      <w:r>
+        <w:t>private</w:t>
+      </w:r>
+      <w:r>
+        <w:t xml:space="preserve"> data.</w:t>
+      </w:r>
+    </w:p>
+    <w:p>
+      <w:pPr>
+        <w:pStyle w:val="Geenafstand"/>
+        <w:numPr>
+          <w:ilvl w:val="0"/>
+          <w:numId w:val="7"/>
+        </w:numPr>
+      </w:pPr>
+      <w:r>
+        <w:t>Create a finance page / account to edit everything that has to do with money.</w:t>
+      </w:r>
+    </w:p>
+    <w:p>
+      <w:r>
+        <w:rPr>
+          <w:i/>
+        </w:rPr>
+        <w:t>n</w:t>
+      </w:r>
+      <w:r>
+        <w:rPr>
+          <w:i/>
+        </w:rPr>
+        <w:t xml:space="preserve">ote: To get an idea </w:t>
+      </w:r>
+      <w:r>
+        <w:rPr>
+          <w:i/>
+        </w:rPr>
+        <w:t>of what the website looks like</w:t>
+      </w:r>
+      <w:r>
+        <w:rPr>
+          <w:i/>
+        </w:rPr>
+        <w:t>, see the attachment "wireframes".</w:t>
+      </w:r>
+    </w:p>
+    <w:p/>
+    <w:p>
+      <w:r>
         <w:br w:type="page"/>
       </w:r>
     </w:p>
@@ -3285,478 +3767,29 @@
           <w:lang w:val="nl-NL"/>
         </w:rPr>
       </w:pPr>
-      <w:bookmarkStart w:id="6" w:name="_Toc492976847"/>
+      <w:bookmarkStart w:id="11" w:name="_Toc493152112"/>
       <w:r>
         <w:rPr>
           <w:lang w:val="nl-NL"/>
         </w:rPr>
         <w:lastRenderedPageBreak/>
-        <w:t>Doelstellingen</w:t>
-      </w:r>
-      <w:bookmarkEnd w:id="6"/>
-    </w:p>
-    <w:p>
-      <w:pPr>
-        <w:pStyle w:val="Kop2"/>
+        <w:t>Projec</w:t>
+      </w:r>
+      <w:r>
         <w:rPr>
           <w:lang w:val="nl-NL"/>
         </w:rPr>
-      </w:pPr>
-      <w:bookmarkStart w:id="7" w:name="_Toc492976848"/>
+        <w:t xml:space="preserve">t </w:t>
+      </w:r>
+      <w:proofErr w:type="spellStart"/>
       <w:r>
         <w:rPr>
           <w:lang w:val="nl-NL"/>
         </w:rPr>
-        <w:t>Het probleem.</w:t>
-      </w:r>
-      <w:bookmarkEnd w:id="7"/>
-    </w:p>
-    <w:p>
-      <w:pPr>
-        <w:rPr>
-          <w:lang w:val="nl-NL"/>
-        </w:rPr>
-      </w:pPr>
-      <w:r>
-        <w:rPr>
-          <w:lang w:val="nl-NL"/>
-        </w:rPr>
-        <w:t xml:space="preserve">Dit project word gemaakt omdat de communicatie tussen afdelingen niet goed is opgesteld. Dit </w:t>
-      </w:r>
-      <w:r>
-        <w:rPr>
-          <w:lang w:val="nl-NL"/>
-        </w:rPr>
-        <w:t>kwamen</w:t>
-      </w:r>
-      <w:r>
-        <w:rPr>
-          <w:lang w:val="nl-NL"/>
-        </w:rPr>
-        <w:t xml:space="preserve"> we te weten toen we bij Barroc-IT stage gingen doen. We hebben met het bedrijf gekeken wat de beste manier is om dit probleem op te lossen. </w:t>
-      </w:r>
-      <w:r>
-        <w:rPr>
-          <w:lang w:val="nl-NL"/>
-        </w:rPr>
-        <w:t>Uiteindelijk</w:t>
-      </w:r>
-      <w:r>
-        <w:rPr>
-          <w:lang w:val="nl-NL"/>
-        </w:rPr>
-        <w:t xml:space="preserve"> </w:t>
-      </w:r>
-      <w:r>
-        <w:rPr>
-          <w:lang w:val="nl-NL"/>
-        </w:rPr>
-        <w:t>kwamen</w:t>
-      </w:r>
-      <w:r>
-        <w:rPr>
-          <w:lang w:val="nl-NL"/>
-        </w:rPr>
-        <w:t xml:space="preserve"> we bij de conclusie om een website te </w:t>
-      </w:r>
-      <w:r>
-        <w:rPr>
-          <w:lang w:val="nl-NL"/>
-        </w:rPr>
-        <w:t>maken</w:t>
-      </w:r>
-      <w:r>
-        <w:rPr>
-          <w:lang w:val="nl-NL"/>
-        </w:rPr>
-        <w:t>. In</w:t>
-      </w:r>
-      <w:r>
-        <w:rPr>
-          <w:lang w:val="nl-NL"/>
-        </w:rPr>
-        <w:t xml:space="preserve"> de website kunnen verschillende afdelingen een goede communicatie aanhouden, via één database die op verschillende manieren kan worden aangepast, via de daar behorende afdeling.</w:t>
-      </w:r>
-    </w:p>
-    <w:p>
-      <w:pPr>
-        <w:pStyle w:val="Kop2"/>
-        <w:rPr>
-          <w:lang w:val="nl-NL"/>
-        </w:rPr>
-      </w:pPr>
-      <w:bookmarkStart w:id="8" w:name="_Toc492976849"/>
-      <w:r>
-        <w:rPr>
-          <w:lang w:val="nl-NL"/>
-        </w:rPr>
-        <w:t>de ontwikkeling.</w:t>
-      </w:r>
-      <w:bookmarkEnd w:id="8"/>
-    </w:p>
-    <w:p>
-      <w:pPr>
-        <w:rPr>
-          <w:lang w:val="nl-NL"/>
-        </w:rPr>
-      </w:pPr>
-      <w:r>
-        <w:rPr>
-          <w:lang w:val="nl-NL"/>
-        </w:rPr>
-        <w:t>Om dit project te maken verdelen we al het werk over 8 werk weken. Waarvan de 1</w:t>
-      </w:r>
-      <w:r>
-        <w:rPr>
-          <w:vertAlign w:val="superscript"/>
-          <w:lang w:val="nl-NL"/>
-        </w:rPr>
-        <w:t>e</w:t>
-      </w:r>
-      <w:r>
-        <w:rPr>
-          <w:lang w:val="nl-NL"/>
-        </w:rPr>
-        <w:t xml:space="preserve"> twee weken bestaan uit: interviews, documentatie en planning.</w:t>
-      </w:r>
-    </w:p>
-    <w:p>
-      <w:pPr>
-        <w:rPr>
-          <w:lang w:val="nl-NL"/>
-        </w:rPr>
-      </w:pPr>
-      <w:r>
-        <w:rPr>
-          <w:lang w:val="nl-NL"/>
-        </w:rPr>
-        <w:t xml:space="preserve">De 5 weken daarna bestaan uit het realiseren van het product. Waarin we he hele product daadwerkelijk gaan maken. </w:t>
-      </w:r>
-    </w:p>
-    <w:p>
-      <w:pPr>
-        <w:rPr>
-          <w:lang w:val="nl-NL"/>
-        </w:rPr>
-      </w:pPr>
-      <w:r>
-        <w:rPr>
-          <w:lang w:val="nl-NL"/>
-        </w:rPr>
-        <w:t xml:space="preserve">De laatste week bestaat uit het testen van het product, bug fixe en het maken van </w:t>
-      </w:r>
-      <w:r>
-        <w:rPr>
-          <w:lang w:val="nl-NL"/>
-        </w:rPr>
-        <w:t>het eind rapport.</w:t>
-      </w:r>
-    </w:p>
-    <w:p>
-      <w:pPr>
-        <w:rPr>
-          <w:lang w:val="nl-NL"/>
-        </w:rPr>
-      </w:pPr>
-    </w:p>
-    <w:p>
-      <w:pPr>
-        <w:rPr>
-          <w:lang w:val="nl-NL"/>
-        </w:rPr>
-      </w:pPr>
-      <w:r>
-        <w:rPr>
-          <w:lang w:val="nl-NL"/>
-        </w:rPr>
-        <w:br w:type="page"/>
-      </w:r>
-    </w:p>
-    <w:p>
-      <w:pPr>
-        <w:pStyle w:val="Kop1"/>
-        <w:rPr>
-          <w:lang w:val="nl-NL"/>
-        </w:rPr>
-      </w:pPr>
-      <w:bookmarkStart w:id="9" w:name="_Toc492976850"/>
-      <w:r>
-        <w:rPr>
-          <w:lang w:val="nl-NL"/>
-        </w:rPr>
-        <w:lastRenderedPageBreak/>
-        <w:t>Projectopdrachten</w:t>
-      </w:r>
-      <w:bookmarkEnd w:id="9"/>
-    </w:p>
-    <w:p>
-      <w:pPr>
-        <w:pStyle w:val="Kop2"/>
-        <w:rPr>
-          <w:lang w:val="nl-NL"/>
-        </w:rPr>
-      </w:pPr>
-      <w:bookmarkStart w:id="10" w:name="_Toc492976851"/>
-      <w:r>
-        <w:rPr>
-          <w:lang w:val="nl-NL"/>
-        </w:rPr>
-        <w:t>project beschrijving.</w:t>
-      </w:r>
-      <w:bookmarkEnd w:id="10"/>
-    </w:p>
-    <w:p>
-      <w:pPr>
-        <w:rPr>
-          <w:lang w:val="nl-NL"/>
-        </w:rPr>
-      </w:pPr>
-      <w:r>
-        <w:rPr>
-          <w:lang w:val="nl-NL"/>
-        </w:rPr>
-        <w:t>Naam, opdrachtgever, wie het project uitvoert, beschrijf het project, verwijs naar de wireframe.</w:t>
-      </w:r>
-    </w:p>
-    <w:p>
-      <w:pPr>
-        <w:rPr>
-          <w:lang w:val="nl-NL"/>
-        </w:rPr>
-      </w:pPr>
-      <w:r>
-        <w:rPr>
-          <w:lang w:val="nl-NL"/>
-        </w:rPr>
-        <w:t>We noemen dit project: Barroc-IT afdeling- communicatie &amp; database.</w:t>
-      </w:r>
-    </w:p>
-    <w:p>
-      <w:pPr>
-        <w:rPr>
-          <w:lang w:val="nl-NL"/>
-        </w:rPr>
-      </w:pPr>
-      <w:r>
-        <w:rPr>
-          <w:lang w:val="nl-NL"/>
-        </w:rPr>
-        <w:t xml:space="preserve">De opdracht gever is: </w:t>
-      </w:r>
-      <w:r>
-        <w:rPr>
-          <w:lang w:val="nl-NL"/>
-        </w:rPr>
-        <w:t>H. C. M. van Bueren</w:t>
-      </w:r>
-      <w:r>
-        <w:rPr>
-          <w:lang w:val="nl-NL"/>
-        </w:rPr>
-        <w:t xml:space="preserve"> (algemeen directeur).</w:t>
-      </w:r>
-    </w:p>
-    <w:p>
-      <w:pPr>
-        <w:rPr>
-          <w:lang w:val="nl-NL"/>
-        </w:rPr>
-      </w:pPr>
-      <w:r>
-        <w:rPr>
-          <w:lang w:val="nl-NL"/>
-        </w:rPr>
-        <w:t xml:space="preserve">Het project word uitgevoerd door: radius college Groep 3 </w:t>
-      </w:r>
-      <w:r>
-        <w:rPr>
-          <w:lang w:val="nl-NL"/>
-        </w:rPr>
-        <w:t>Barroc-IT 2017.</w:t>
-      </w:r>
-    </w:p>
-    <w:p>
-      <w:pPr>
-        <w:rPr>
-          <w:lang w:val="nl-NL"/>
-        </w:rPr>
-      </w:pPr>
-      <w:r>
-        <w:rPr>
-          <w:lang w:val="nl-NL"/>
-        </w:rPr>
-        <w:t xml:space="preserve">in de opdracht moet er een website komen met waar iedere afdeling een eigen pagina/inlog gegevens heeft. Op de pagina van een </w:t>
-      </w:r>
-      <w:r>
-        <w:rPr>
-          <w:lang w:val="nl-NL"/>
-        </w:rPr>
-        <w:t>gebruiker</w:t>
-      </w:r>
-      <w:r>
-        <w:rPr>
-          <w:lang w:val="nl-NL"/>
-        </w:rPr>
-        <w:t xml:space="preserve"> (iemand van een afdeling) kunnen alle nodige dingen worden uitgevoerd.</w:t>
-      </w:r>
-    </w:p>
-    <w:p>
-      <w:pPr>
-        <w:rPr>
-          <w:lang w:val="nl-NL"/>
-        </w:rPr>
-      </w:pPr>
-      <w:r>
-        <w:rPr>
-          <w:lang w:val="nl-NL"/>
-        </w:rPr>
-        <w:t>Er is een admin account die alles kan veranderen. Van accounts tot de database zelf.</w:t>
-      </w:r>
-    </w:p>
-    <w:p>
-      <w:pPr>
-        <w:pStyle w:val="Kop2"/>
-        <w:rPr>
-          <w:lang w:val="nl-NL"/>
-        </w:rPr>
-      </w:pPr>
-      <w:bookmarkStart w:id="11" w:name="_Toc492976852"/>
-      <w:r>
-        <w:rPr>
-          <w:lang w:val="nl-NL"/>
-        </w:rPr>
-        <w:t>project opdrachten.</w:t>
+        <w:t>activities</w:t>
       </w:r>
       <w:bookmarkEnd w:id="11"/>
-    </w:p>
-    <w:p>
-      <w:pPr>
-        <w:pStyle w:val="Lijstalinea"/>
-        <w:numPr>
-          <w:ilvl w:val="0"/>
-          <w:numId w:val="4"/>
-        </w:numPr>
-      </w:pPr>
-      <w:r>
-        <w:t>Maar een database met alle informatie van klanten.</w:t>
-      </w:r>
-    </w:p>
-    <w:p>
-      <w:pPr>
-        <w:pStyle w:val="Lijstalinea"/>
-        <w:numPr>
-          <w:ilvl w:val="0"/>
-          <w:numId w:val="4"/>
-        </w:numPr>
-      </w:pPr>
-      <w:r>
-        <w:t>Maak een login pagina.</w:t>
-      </w:r>
-    </w:p>
-    <w:p>
-      <w:pPr>
-        <w:pStyle w:val="Lijstalinea"/>
-        <w:numPr>
-          <w:ilvl w:val="0"/>
-          <w:numId w:val="4"/>
-        </w:numPr>
-      </w:pPr>
-      <w:r>
-        <w:t>Maak een admin pagina/account om data te veranderen/herstellen.</w:t>
-      </w:r>
-    </w:p>
-    <w:p>
-      <w:pPr>
-        <w:pStyle w:val="Lijstalinea"/>
-        <w:numPr>
-          <w:ilvl w:val="0"/>
-          <w:numId w:val="4"/>
-        </w:numPr>
-      </w:pPr>
-      <w:r>
-        <w:t>Maak een sales pagina/account om de base data van een klant op te slaan.</w:t>
-      </w:r>
-    </w:p>
-    <w:p>
-      <w:pPr>
-        <w:pStyle w:val="Lijstalinea"/>
-        <w:numPr>
-          <w:ilvl w:val="0"/>
-          <w:numId w:val="4"/>
-        </w:numPr>
-      </w:pPr>
-      <w:r>
-        <w:t xml:space="preserve">Maak een finance pagina/account om </w:t>
-      </w:r>
-      <w:r>
-        <w:t>alles wat met geld te maken heeft te kunnen bewerken.</w:t>
-      </w:r>
-    </w:p>
-    <w:p>
-      <w:pPr>
-        <w:rPr>
-          <w:i/>
-          <w:lang w:val="nl-NL"/>
-        </w:rPr>
-      </w:pPr>
-      <w:r>
-        <w:rPr>
-          <w:i/>
-          <w:lang w:val="nl-NL"/>
-        </w:rPr>
-        <w:t xml:space="preserve">Note: om een idee te krijgen over hoe de website er uit ziet, zie de bijlage </w:t>
-      </w:r>
-      <w:r>
-        <w:rPr>
-          <w:i/>
-          <w:lang w:val="nl-NL"/>
-        </w:rPr>
-        <w:t>“wireframes”.</w:t>
-      </w:r>
-    </w:p>
-    <w:p>
-      <w:pPr>
-        <w:rPr>
-          <w:lang w:val="nl-NL"/>
-        </w:rPr>
-      </w:pPr>
-    </w:p>
-    <w:p>
-      <w:pPr>
-        <w:rPr>
-          <w:lang w:val="nl-NL"/>
-        </w:rPr>
-      </w:pPr>
-    </w:p>
-    <w:p>
-      <w:pPr>
-        <w:rPr>
-          <w:lang w:val="nl-NL"/>
-        </w:rPr>
-      </w:pPr>
-      <w:r>
-        <w:rPr>
-          <w:lang w:val="nl-NL"/>
-        </w:rPr>
-        <w:br w:type="page"/>
-      </w:r>
-    </w:p>
-    <w:p>
-      <w:pPr>
-        <w:pStyle w:val="Kop1"/>
-        <w:rPr>
-          <w:lang w:val="nl-NL"/>
-        </w:rPr>
-      </w:pPr>
-      <w:bookmarkStart w:id="12" w:name="_Toc492976853"/>
-      <w:r>
-        <w:rPr>
-          <w:lang w:val="nl-NL"/>
-        </w:rPr>
-        <w:lastRenderedPageBreak/>
-        <w:t>Projectactiviteiten</w:t>
-      </w:r>
-      <w:bookmarkEnd w:id="12"/>
+      <w:proofErr w:type="spellEnd"/>
     </w:p>
     <w:p>
       <w:pPr>
@@ -3800,15 +3833,75 @@
           <w:lang w:val="nl-NL"/>
         </w:rPr>
       </w:pPr>
-      <w:bookmarkStart w:id="13" w:name="_Toc492976854"/>
+      <w:bookmarkStart w:id="12" w:name="_Toc493152113"/>
       <w:r>
         <w:rPr>
           <w:lang w:val="nl-NL"/>
         </w:rPr>
         <w:lastRenderedPageBreak/>
-        <w:t>Projectgrenzen</w:t>
-      </w:r>
+        <w:t>Project</w:t>
+      </w:r>
+      <w:r>
+        <w:rPr>
+          <w:lang w:val="nl-NL"/>
+        </w:rPr>
+        <w:t xml:space="preserve"> </w:t>
+      </w:r>
+      <w:r>
+        <w:t>boundaries</w:t>
+      </w:r>
+      <w:bookmarkEnd w:id="12"/>
+    </w:p>
+    <w:p>
+      <w:pPr>
+        <w:pStyle w:val="Geenafstand"/>
+      </w:pPr>
+      <w:r>
+        <w:t>Th</w:t>
+      </w:r>
+      <w:r>
+        <w:t>e project is from 4-9-2017 to 27-10</w:t>
+      </w:r>
+      <w:bookmarkStart w:id="13" w:name="_GoBack"/>
       <w:bookmarkEnd w:id="13"/>
+      <w:r>
+        <w:t>-2017.</w:t>
+      </w:r>
+    </w:p>
+    <w:p>
+      <w:pPr>
+        <w:pStyle w:val="Geenafstand"/>
+      </w:pPr>
+      <w:r>
+        <w:t>Too late start / end means that the end product bec</w:t>
+      </w:r>
+      <w:r>
+        <w:t>omes € 100, - cheaper until it hits € 1.000, -</w:t>
+      </w:r>
+      <w:r>
+        <w:t>.</w:t>
+      </w:r>
+    </w:p>
+    <w:p>
+      <w:r>
+        <w:t>Maximum budget € 2,500, -.</w:t>
+      </w:r>
+    </w:p>
+    <w:p>
+      <w:pPr>
+        <w:pStyle w:val="Geenafstand"/>
+      </w:pPr>
+      <w:r>
+        <w:t>Our members are (almost) always complete. And they do not depend on other factors.</w:t>
+      </w:r>
+    </w:p>
+    <w:p>
+      <w:pPr>
+        <w:pStyle w:val="Geenafstand"/>
+      </w:pPr>
+      <w:r>
+        <w:t>The project boundaries are determined through what has been discussed in the interview with:</w:t>
+      </w:r>
     </w:p>
     <w:p>
       <w:pPr>
@@ -3821,311 +3914,73 @@
         <w:rPr>
           <w:lang w:val="nl-NL"/>
         </w:rPr>
-        <w:t>Het project is van 4-9-2017 tot 33-11-2017.</w:t>
+        <w:t>H. C. M. van Bueren (General Director)</w:t>
       </w:r>
     </w:p>
     <w:p>
-      <w:pPr>
-        <w:pStyle w:val="Geenafstand"/>
-        <w:rPr>
-          <w:lang w:val="nl-NL"/>
-        </w:rPr>
-      </w:pPr>
-      <w:r>
-        <w:rPr>
-          <w:lang w:val="nl-NL"/>
-        </w:rPr>
-        <w:t>Te laat starten/eindigen betekend</w:t>
-      </w:r>
-      <w:r>
-        <w:rPr>
-          <w:lang w:val="nl-NL"/>
-        </w:rPr>
-        <w:t xml:space="preserve"> dat het eind product</w:t>
-      </w:r>
-      <w:r>
-        <w:rPr>
-          <w:lang w:val="nl-NL"/>
-        </w:rPr>
-        <w:t xml:space="preserve"> </w:t>
-      </w:r>
-      <w:r>
-        <w:rPr>
-          <w:lang w:val="nl-NL"/>
-        </w:rPr>
-        <w:t>€</w:t>
-      </w:r>
-      <w:r>
-        <w:rPr>
-          <w:lang w:val="nl-NL"/>
-        </w:rPr>
-        <w:t>100</w:t>
-      </w:r>
-      <w:r>
-        <w:rPr>
-          <w:lang w:val="nl-NL"/>
-        </w:rPr>
-        <w:t>,-</w:t>
-      </w:r>
-      <w:r>
-        <w:rPr>
-          <w:lang w:val="nl-NL"/>
-        </w:rPr>
-        <w:t xml:space="preserve"> goedkoper</w:t>
-      </w:r>
-      <w:r>
-        <w:rPr>
-          <w:lang w:val="nl-NL"/>
-        </w:rPr>
-        <w:t xml:space="preserve"> wordt</w:t>
-      </w:r>
-      <w:r>
-        <w:rPr>
-          <w:lang w:val="nl-NL"/>
-        </w:rPr>
-        <w:t xml:space="preserve"> tot dat het gratis is.</w:t>
+      <w:r>
+        <w:t xml:space="preserve">W. </w:t>
+      </w:r>
+      <w:proofErr w:type="spellStart"/>
+      <w:r>
+        <w:t>Vorselaars</w:t>
+      </w:r>
+      <w:proofErr w:type="spellEnd"/>
+      <w:r>
+        <w:t xml:space="preserve"> (Head of Finance)</w:t>
       </w:r>
     </w:p>
     <w:p>
       <w:pPr>
         <w:pStyle w:val="Geenafstand"/>
-        <w:rPr>
-          <w:lang w:val="nl-NL"/>
-        </w:rPr>
-      </w:pPr>
-      <w:r>
-        <w:rPr>
-          <w:lang w:val="nl-NL"/>
-        </w:rPr>
-        <w:t xml:space="preserve">Maximaal budget </w:t>
-      </w:r>
-      <w:r>
-        <w:rPr>
-          <w:lang w:val="nl-NL"/>
-        </w:rPr>
-        <w:t>€</w:t>
-      </w:r>
-      <w:r>
-        <w:rPr>
-          <w:lang w:val="nl-NL"/>
-        </w:rPr>
-        <w:t>2.500</w:t>
-      </w:r>
-      <w:r>
-        <w:rPr>
-          <w:lang w:val="nl-NL"/>
-        </w:rPr>
-        <w:t>,-.</w:t>
+      </w:pPr>
+      <w:r>
+        <w:t>The requirements are written in the "</w:t>
+      </w:r>
+      <w:proofErr w:type="spellStart"/>
+      <w:r>
+        <w:t>moscow</w:t>
+      </w:r>
+      <w:proofErr w:type="spellEnd"/>
+      <w:r>
+        <w:t>" way.</w:t>
       </w:r>
     </w:p>
     <w:p>
       <w:pPr>
-        <w:rPr>
-          <w:rFonts w:ascii="Segoe UI Symbol" w:hAnsi="Segoe UI Symbol" w:cs="Calibri"/>
-          <w:lang w:val="nl-NL"/>
-        </w:rPr>
-      </w:pPr>
-      <w:r>
-        <w:rPr>
-          <w:lang w:val="nl-NL"/>
-        </w:rPr>
-        <w:t xml:space="preserve">Onze leden zijn (bijna) altijd compleet. En ze zijn niet afhankelijk van andere factoren. </w:t>
+        <w:pStyle w:val="Geenafstand"/>
+      </w:pPr>
+      <w:r>
+        <w:t>Must have: This must be in the end product.</w:t>
       </w:r>
     </w:p>
     <w:p>
       <w:pPr>
         <w:pStyle w:val="Geenafstand"/>
-        <w:rPr>
-          <w:lang w:val="nl-NL"/>
-        </w:rPr>
-      </w:pPr>
-      <w:r>
-        <w:rPr>
-          <w:lang w:val="nl-NL"/>
-        </w:rPr>
-        <w:t xml:space="preserve">De project grenzen worden bepaald via wat er is besproken in de interview met: </w:t>
+      </w:pPr>
+      <w:r>
+        <w:t>Could have: this would be nice to have but is not really necessary.</w:t>
       </w:r>
     </w:p>
     <w:p>
       <w:pPr>
         <w:pStyle w:val="Geenafstand"/>
-        <w:rPr>
-          <w:lang w:val="nl-NL"/>
-        </w:rPr>
-      </w:pPr>
-      <w:r>
-        <w:rPr>
-          <w:lang w:val="nl-NL"/>
-        </w:rPr>
-        <w:t>H. C. M. van Bueren</w:t>
-      </w:r>
-      <w:r>
-        <w:rPr>
-          <w:lang w:val="nl-NL"/>
-        </w:rPr>
-        <w:t xml:space="preserve"> (</w:t>
-      </w:r>
-      <w:r>
-        <w:rPr>
-          <w:lang w:val="nl-NL"/>
-        </w:rPr>
-        <w:t>Algemeen directeur</w:t>
-      </w:r>
-      <w:r>
-        <w:rPr>
-          <w:lang w:val="nl-NL"/>
-        </w:rPr>
-        <w:t>)</w:t>
+      </w:pPr>
+      <w:r>
+        <w:t>Should have: should be in it but is not a requirement.</w:t>
       </w:r>
     </w:p>
     <w:p>
-      <w:pPr>
-        <w:rPr>
-          <w:lang w:val="nl-NL"/>
-        </w:rPr>
-      </w:pPr>
-      <w:r>
-        <w:rPr>
-          <w:lang w:val="nl-NL"/>
-        </w:rPr>
-        <w:t>W. Vorselaars</w:t>
-      </w:r>
-      <w:r>
-        <w:rPr>
-          <w:lang w:val="nl-NL"/>
-        </w:rPr>
-        <w:t xml:space="preserve"> (</w:t>
-      </w:r>
-      <w:r>
-        <w:rPr>
-          <w:lang w:val="nl-NL"/>
-        </w:rPr>
-        <w:t>Hoofd Financien</w:t>
-      </w:r>
-      <w:r>
-        <w:rPr>
-          <w:lang w:val="nl-NL"/>
-        </w:rPr>
-        <w:t>)</w:t>
+      <w:r>
+        <w:t>Will not have: the things that do not come in</w:t>
       </w:r>
     </w:p>
     <w:p>
       <w:pPr>
         <w:pStyle w:val="Geenafstand"/>
-        <w:rPr>
-          <w:lang w:val="nl-NL"/>
-        </w:rPr>
-      </w:pPr>
-      <w:r>
-        <w:rPr>
-          <w:lang w:val="nl-NL"/>
-        </w:rPr>
-        <w:t>De eisen zijn opgesteld in de “moscow” manier.</w:t>
-      </w:r>
-    </w:p>
-    <w:p>
-      <w:pPr>
-        <w:pStyle w:val="Geenafstand"/>
-        <w:rPr>
-          <w:lang w:val="nl-NL"/>
-        </w:rPr>
-      </w:pPr>
-      <w:r>
-        <w:rPr>
-          <w:lang w:val="nl-NL"/>
-        </w:rPr>
-        <w:t xml:space="preserve">Must have: dit </w:t>
-      </w:r>
-      <w:r>
-        <w:rPr>
-          <w:b/>
-          <w:lang w:val="nl-NL"/>
-        </w:rPr>
-        <w:t>moet</w:t>
-      </w:r>
-      <w:r>
-        <w:rPr>
-          <w:lang w:val="nl-NL"/>
-        </w:rPr>
-        <w:t xml:space="preserve"> in het eind product staan.</w:t>
-      </w:r>
-    </w:p>
-    <w:p>
-      <w:pPr>
-        <w:pStyle w:val="Geenafstand"/>
-        <w:rPr>
-          <w:lang w:val="nl-NL"/>
-        </w:rPr>
-      </w:pPr>
-      <w:r>
-        <w:rPr>
-          <w:lang w:val="nl-NL"/>
-        </w:rPr>
-        <w:t>Could have: dit zou wel leuk zijn om te hebben maar is niet echt nodig.</w:t>
-      </w:r>
-    </w:p>
-    <w:p>
-      <w:pPr>
-        <w:pStyle w:val="Geenafstand"/>
-        <w:rPr>
-          <w:lang w:val="nl-NL"/>
-        </w:rPr>
-      </w:pPr>
-      <w:r>
-        <w:rPr>
-          <w:lang w:val="nl-NL"/>
-        </w:rPr>
-        <w:t>Should have: zou er wel in moeten staan maar is geen eis.</w:t>
-      </w:r>
-    </w:p>
-    <w:p>
-      <w:pPr>
-        <w:rPr>
-          <w:lang w:val="nl-NL"/>
-        </w:rPr>
-      </w:pPr>
-      <w:r>
-        <w:rPr>
-          <w:lang w:val="nl-NL"/>
-        </w:rPr>
-        <w:t>Won</w:t>
-      </w:r>
-      <w:r>
-        <w:rPr>
-          <w:lang w:val="nl-NL"/>
-        </w:rPr>
-        <w:t>’</w:t>
-      </w:r>
-      <w:r>
-        <w:rPr>
-          <w:lang w:val="nl-NL"/>
-        </w:rPr>
-        <w:t>t have: de dingen die er niet in komen</w:t>
-      </w:r>
-    </w:p>
-    <w:p>
-      <w:pPr>
-        <w:rPr>
-          <w:lang w:val="nl-NL"/>
-        </w:rPr>
-      </w:pPr>
-      <w:r>
-        <w:rPr>
-          <w:lang w:val="nl-NL"/>
-        </w:rPr>
-        <w:t xml:space="preserve">Mocht er iets in </w:t>
-      </w:r>
-      <w:r>
-        <w:rPr>
-          <w:lang w:val="nl-NL"/>
-        </w:rPr>
-        <w:t xml:space="preserve">deze lijst </w:t>
-      </w:r>
-      <w:r>
-        <w:rPr>
-          <w:lang w:val="nl-NL"/>
-        </w:rPr>
-        <w:t>staan dat anders moet zijn. Is de deadline voor veranderingen op: 17-9-2017.</w:t>
+      </w:pPr>
+      <w:r>
+        <w:t>Should there be anything in this list that should be different. Is the deadline for changes: 17-9-2017.</w:t>
       </w:r>
     </w:p>
     <w:tbl>
@@ -4163,8 +4018,13 @@
             <w:pPr>
               <w:cnfStyle w:val="100000000000" w:firstRow="1" w:lastRow="0" w:firstColumn="0" w:lastColumn="0" w:oddVBand="0" w:evenVBand="0" w:oddHBand="0" w:evenHBand="0" w:firstRowFirstColumn="0" w:firstRowLastColumn="0" w:lastRowFirstColumn="0" w:lastRowLastColumn="0"/>
             </w:pPr>
-            <w:r>
-              <w:t>Could have</w:t>
+            <w:proofErr w:type="spellStart"/>
+            <w:r>
+              <w:t>Could</w:t>
+            </w:r>
+            <w:proofErr w:type="spellEnd"/>
+            <w:r>
+              <w:t xml:space="preserve"> have</w:t>
             </w:r>
           </w:p>
         </w:tc>
@@ -4176,8 +4036,13 @@
             <w:pPr>
               <w:cnfStyle w:val="100000000000" w:firstRow="1" w:lastRow="0" w:firstColumn="0" w:lastColumn="0" w:oddVBand="0" w:evenVBand="0" w:oddHBand="0" w:evenHBand="0" w:firstRowFirstColumn="0" w:firstRowLastColumn="0" w:lastRowFirstColumn="0" w:lastRowLastColumn="0"/>
             </w:pPr>
-            <w:r>
-              <w:t>Should have</w:t>
+            <w:proofErr w:type="spellStart"/>
+            <w:r>
+              <w:t>Should</w:t>
+            </w:r>
+            <w:proofErr w:type="spellEnd"/>
+            <w:r>
+              <w:t xml:space="preserve"> have</w:t>
             </w:r>
           </w:p>
         </w:tc>
@@ -4189,6 +4054,7 @@
             <w:pPr>
               <w:cnfStyle w:val="100000000000" w:firstRow="1" w:lastRow="0" w:firstColumn="0" w:lastColumn="0" w:oddVBand="0" w:evenVBand="0" w:oddHBand="0" w:evenHBand="0" w:firstRowFirstColumn="0" w:firstRowLastColumn="0" w:lastRowFirstColumn="0" w:lastRowLastColumn="0"/>
             </w:pPr>
+            <w:proofErr w:type="spellStart"/>
             <w:r>
               <w:t>Won</w:t>
             </w:r>
@@ -4196,7 +4062,11 @@
               <w:t>’</w:t>
             </w:r>
             <w:r>
-              <w:t>t have</w:t>
+              <w:t>t</w:t>
+            </w:r>
+            <w:proofErr w:type="spellEnd"/>
+            <w:r>
+              <w:t xml:space="preserve"> have</w:t>
             </w:r>
           </w:p>
         </w:tc>
@@ -4212,13 +4082,15 @@
               <w:pStyle w:val="Geenafstand"/>
               <w:rPr>
                 <w:b w:val="0"/>
+                <w:lang w:val="en-GB"/>
               </w:rPr>
             </w:pPr>
             <w:r>
               <w:rPr>
                 <w:b w:val="0"/>
-              </w:rPr>
-              <w:t>Laat alleen de mensen zien die een factuur open hebben staan, en of de factuur rood(over de limit) of groen(onder de limit)</w:t>
+                <w:lang w:val="en-GB"/>
+              </w:rPr>
+              <w:t>Only show the people who have an invoice open, and whether the bill is red (over the limit) or green (below the limit)</w:t>
             </w:r>
           </w:p>
         </w:tc>
@@ -4229,9 +4101,63 @@
           <w:p>
             <w:pPr>
               <w:cnfStyle w:val="000000000000" w:firstRow="0" w:lastRow="0" w:firstColumn="0" w:lastColumn="0" w:oddVBand="0" w:evenVBand="0" w:oddHBand="0" w:evenHBand="0" w:firstRowFirstColumn="0" w:firstRowLastColumn="0" w:lastRowFirstColumn="0" w:lastRowLastColumn="0"/>
+              <w:rPr>
+                <w:lang w:val="en-GB"/>
+              </w:rPr>
             </w:pPr>
             <w:r>
-              <w:t>Database moet je kunnen opruimen. Door mensen inactief te zetten, zodat je meer overzicht hebt.</w:t>
+              <w:rPr>
+                <w:lang w:val="en-GB"/>
+              </w:rPr>
+              <w:t>Database must be able to</w:t>
+            </w:r>
+            <w:r>
+              <w:rPr>
+                <w:lang w:val="en-GB"/>
+              </w:rPr>
+              <w:t xml:space="preserve"> be</w:t>
+            </w:r>
+            <w:r>
+              <w:rPr>
+                <w:lang w:val="en-GB"/>
+              </w:rPr>
+              <w:t xml:space="preserve"> clean</w:t>
+            </w:r>
+            <w:r>
+              <w:rPr>
+                <w:lang w:val="en-GB"/>
+              </w:rPr>
+              <w:t>ed up, by</w:t>
+            </w:r>
+            <w:r>
+              <w:rPr>
+                <w:lang w:val="en-GB"/>
+              </w:rPr>
+              <w:t xml:space="preserve"> put</w:t>
+            </w:r>
+            <w:r>
+              <w:rPr>
+                <w:lang w:val="en-GB"/>
+              </w:rPr>
+              <w:t>ting</w:t>
+            </w:r>
+            <w:r>
+              <w:rPr>
+                <w:lang w:val="en-GB"/>
+              </w:rPr>
+              <w:t xml:space="preserve"> people inactive so you have </w:t>
+            </w:r>
+            <w:r>
+              <w:rPr>
+                <w:lang w:val="en-GB"/>
+              </w:rPr>
+              <w:t>a better</w:t>
+            </w:r>
+            <w:r>
+              <w:rPr>
+                <w:lang w:val="en-GB"/>
+              </w:rPr>
+              <w:t xml:space="preserve"> overview.</w:t>
             </w:r>
           </w:p>
         </w:tc>
@@ -4242,12 +4168,15 @@
           <w:p>
             <w:pPr>
               <w:cnfStyle w:val="000000000000" w:firstRow="0" w:lastRow="0" w:firstColumn="0" w:lastColumn="0" w:oddVBand="0" w:evenVBand="0" w:oddHBand="0" w:evenHBand="0" w:firstRowFirstColumn="0" w:firstRowLastColumn="0" w:lastRowFirstColumn="0" w:lastRowLastColumn="0"/>
+              <w:rPr>
+                <w:lang w:val="en-GB"/>
+              </w:rPr>
             </w:pPr>
             <w:r>
-              <w:t>Get krediet van iemand moet handmatig worden ingevuld</w:t>
-            </w:r>
-            <w:r>
-              <w:t>.</w:t>
+              <w:rPr>
+                <w:lang w:val="en-GB"/>
+              </w:rPr>
+              <w:t>Get credit from someone must be filled in manually.</w:t>
             </w:r>
           </w:p>
         </w:tc>
@@ -4258,9 +4187,27 @@
           <w:p>
             <w:pPr>
               <w:cnfStyle w:val="000000000000" w:firstRow="0" w:lastRow="0" w:firstColumn="0" w:lastColumn="0" w:oddVBand="0" w:evenVBand="0" w:oddHBand="0" w:evenHBand="0" w:firstRowFirstColumn="0" w:firstRowLastColumn="0" w:lastRowFirstColumn="0" w:lastRowLastColumn="0"/>
+              <w:rPr>
+                <w:lang w:val="en-GB"/>
+              </w:rPr>
             </w:pPr>
             <w:r>
-              <w:t>Bij wan betaling word er gewoon gebeld naar het incasso bureau.</w:t>
+              <w:rPr>
+                <w:lang w:val="en-GB"/>
+              </w:rPr>
+              <w:t xml:space="preserve">case of non-payment, you will only be called </w:t>
+            </w:r>
+            <w:r>
+              <w:rPr>
+                <w:lang w:val="en-GB"/>
+              </w:rPr>
+              <w:t>by</w:t>
+            </w:r>
+            <w:r>
+              <w:rPr>
+                <w:lang w:val="en-GB"/>
+              </w:rPr>
+              <w:t xml:space="preserve"> the collection office.</w:t>
             </w:r>
           </w:p>
         </w:tc>
@@ -4275,19 +4222,15 @@
             <w:pPr>
               <w:rPr>
                 <w:b w:val="0"/>
+                <w:lang w:val="en-GB"/>
               </w:rPr>
             </w:pPr>
             <w:r>
               <w:rPr>
                 <w:b w:val="0"/>
-              </w:rPr>
-              <w:t>een search bar om klanten op te zoeken uit de database</w:t>
-            </w:r>
-            <w:r>
-              <w:rPr>
-                <w:b w:val="0"/>
-              </w:rPr>
-              <w:t>.</w:t>
+                <w:lang w:val="en-GB"/>
+              </w:rPr>
+              <w:t>a search bar to search customers from the database.</w:t>
             </w:r>
           </w:p>
         </w:tc>
@@ -4299,9 +4242,15 @@
             <w:pPr>
               <w:pStyle w:val="Geenafstand"/>
               <w:cnfStyle w:val="000000000000" w:firstRow="0" w:lastRow="0" w:firstColumn="0" w:lastColumn="0" w:oddVBand="0" w:evenVBand="0" w:oddHBand="0" w:evenHBand="0" w:firstRowFirstColumn="0" w:firstRowLastColumn="0" w:lastRowFirstColumn="0" w:lastRowLastColumn="0"/>
+              <w:rPr>
+                <w:lang w:val="en-GB"/>
+              </w:rPr>
             </w:pPr>
             <w:r>
-              <w:t>De account administrator moet de klanten kunnen activeren en deactiveren.</w:t>
+              <w:rPr>
+                <w:lang w:val="en-GB"/>
+              </w:rPr>
+              <w:t>he account administrator must enable and disable customers.</w:t>
             </w:r>
           </w:p>
         </w:tc>
@@ -4312,9 +4261,15 @@
           <w:p>
             <w:pPr>
               <w:cnfStyle w:val="000000000000" w:firstRow="0" w:lastRow="0" w:firstColumn="0" w:lastColumn="0" w:oddVBand="0" w:evenVBand="0" w:oddHBand="0" w:evenHBand="0" w:firstRowFirstColumn="0" w:firstRowLastColumn="0" w:lastRowFirstColumn="0" w:lastRowLastColumn="0"/>
+              <w:rPr>
+                <w:lang w:val="en-GB"/>
+              </w:rPr>
             </w:pPr>
             <w:r>
-              <w:t>Een project kan pas mee begonnen worden als de klant geen andere (actief) projecten heeft.</w:t>
+              <w:rPr>
+                <w:lang w:val="en-GB"/>
+              </w:rPr>
+              <w:t>A project can only be started when the client has no other (active) projects.</w:t>
             </w:r>
           </w:p>
         </w:tc>
@@ -4325,9 +4280,27 @@
           <w:p>
             <w:pPr>
               <w:cnfStyle w:val="000000000000" w:firstRow="0" w:lastRow="0" w:firstColumn="0" w:lastColumn="0" w:oddVBand="0" w:evenVBand="0" w:oddHBand="0" w:evenHBand="0" w:firstRowFirstColumn="0" w:firstRowLastColumn="0" w:lastRowFirstColumn="0" w:lastRowLastColumn="0"/>
+              <w:rPr>
+                <w:lang w:val="en-GB"/>
+              </w:rPr>
             </w:pPr>
             <w:r>
-              <w:t>een medewerken krijgt geen eigen account.</w:t>
+              <w:rPr>
+                <w:lang w:val="en-GB"/>
+              </w:rPr>
+              <w:t xml:space="preserve">In case of non-payment, calls will be made </w:t>
+            </w:r>
+            <w:r>
+              <w:rPr>
+                <w:lang w:val="en-GB"/>
+              </w:rPr>
+              <w:t>by</w:t>
+            </w:r>
+            <w:r>
+              <w:rPr>
+                <w:lang w:val="en-GB"/>
+              </w:rPr>
+              <w:t xml:space="preserve"> the collection agency.</w:t>
             </w:r>
           </w:p>
         </w:tc>
@@ -4342,19 +4315,43 @@
             <w:pPr>
               <w:rPr>
                 <w:b w:val="0"/>
+                <w:lang w:val="en-GB"/>
               </w:rPr>
             </w:pPr>
             <w:r>
               <w:rPr>
                 <w:b w:val="0"/>
-              </w:rPr>
-              <w:t>Er komt een BKR</w:t>
+                <w:lang w:val="en-GB"/>
+              </w:rPr>
+              <w:t xml:space="preserve">Also, there must be a help function. For people who do not know how to </w:t>
             </w:r>
             <w:r>
               <w:rPr>
                 <w:b w:val="0"/>
-              </w:rPr>
-              <w:t>.</w:t>
+                <w:lang w:val="en-GB"/>
+              </w:rPr>
+              <w:t>use</w:t>
+            </w:r>
+            <w:r>
+              <w:rPr>
+                <w:b w:val="0"/>
+                <w:lang w:val="en-GB"/>
+              </w:rPr>
+              <w:t xml:space="preserve"> </w:t>
+            </w:r>
+            <w:r>
+              <w:rPr>
+                <w:b w:val="0"/>
+                <w:lang w:val="en-GB"/>
+              </w:rPr>
+              <w:t>a function</w:t>
+            </w:r>
+            <w:r>
+              <w:rPr>
+                <w:b w:val="0"/>
+                <w:lang w:val="en-GB"/>
+              </w:rPr>
+              <w:t xml:space="preserve"> properly. This feature is in English and Dutch</w:t>
             </w:r>
           </w:p>
         </w:tc>
@@ -4365,6 +4362,9 @@
           <w:p>
             <w:pPr>
               <w:cnfStyle w:val="000000000000" w:firstRow="0" w:lastRow="0" w:firstColumn="0" w:lastColumn="0" w:oddVBand="0" w:evenVBand="0" w:oddHBand="0" w:evenHBand="0" w:firstRowFirstColumn="0" w:firstRowLastColumn="0" w:lastRowFirstColumn="0" w:lastRowLastColumn="0"/>
+              <w:rPr>
+                <w:lang w:val="en-GB"/>
+              </w:rPr>
             </w:pPr>
           </w:p>
         </w:tc>
@@ -4375,9 +4375,15 @@
           <w:p>
             <w:pPr>
               <w:cnfStyle w:val="000000000000" w:firstRow="0" w:lastRow="0" w:firstColumn="0" w:lastColumn="0" w:oddVBand="0" w:evenVBand="0" w:oddHBand="0" w:evenHBand="0" w:firstRowFirstColumn="0" w:firstRowLastColumn="0" w:lastRowFirstColumn="0" w:lastRowLastColumn="0"/>
+              <w:rPr>
+                <w:lang w:val="en-GB"/>
+              </w:rPr>
             </w:pPr>
             <w:r>
-              <w:t>Sales kan de privé gegevens van een klant invullen.</w:t>
+              <w:rPr>
+                <w:lang w:val="en-GB"/>
+              </w:rPr>
+              <w:t>Sales can fill in a customer's private data.</w:t>
             </w:r>
           </w:p>
         </w:tc>
@@ -4389,9 +4395,15 @@
             <w:pPr>
               <w:pStyle w:val="Geenafstand"/>
               <w:cnfStyle w:val="000000000000" w:firstRow="0" w:lastRow="0" w:firstColumn="0" w:lastColumn="0" w:oddVBand="0" w:evenVBand="0" w:oddHBand="0" w:evenHBand="0" w:firstRowFirstColumn="0" w:firstRowLastColumn="0" w:lastRowFirstColumn="0" w:lastRowLastColumn="0"/>
+              <w:rPr>
+                <w:lang w:val="en-GB"/>
+              </w:rPr>
             </w:pPr>
             <w:r>
-              <w:t>Er wordt alleen rekening gehouden met euro’s.</w:t>
+              <w:rPr>
+                <w:lang w:val="en-GB"/>
+              </w:rPr>
+              <w:t>Euro is only taken into account.</w:t>
             </w:r>
           </w:p>
         </w:tc>
@@ -4407,13 +4419,15 @@
               <w:pStyle w:val="Geenafstand"/>
               <w:rPr>
                 <w:b w:val="0"/>
+                <w:lang w:val="en-GB"/>
               </w:rPr>
             </w:pPr>
             <w:r>
               <w:rPr>
                 <w:b w:val="0"/>
-              </w:rPr>
-              <w:t>Elk project heeft zijn eigen factuur.</w:t>
+                <w:lang w:val="en-GB"/>
+              </w:rPr>
+              <w:t>Each project has its own invoice.</w:t>
             </w:r>
           </w:p>
         </w:tc>
@@ -4424,6 +4438,9 @@
           <w:p>
             <w:pPr>
               <w:cnfStyle w:val="000000000000" w:firstRow="0" w:lastRow="0" w:firstColumn="0" w:lastColumn="0" w:oddVBand="0" w:evenVBand="0" w:oddHBand="0" w:evenHBand="0" w:firstRowFirstColumn="0" w:firstRowLastColumn="0" w:lastRowFirstColumn="0" w:lastRowLastColumn="0"/>
+              <w:rPr>
+                <w:lang w:val="en-GB"/>
+              </w:rPr>
             </w:pPr>
           </w:p>
         </w:tc>
@@ -4434,6 +4451,9 @@
           <w:p>
             <w:pPr>
               <w:cnfStyle w:val="000000000000" w:firstRow="0" w:lastRow="0" w:firstColumn="0" w:lastColumn="0" w:oddVBand="0" w:evenVBand="0" w:oddHBand="0" w:evenHBand="0" w:firstRowFirstColumn="0" w:firstRowLastColumn="0" w:lastRowFirstColumn="0" w:lastRowLastColumn="0"/>
+              <w:rPr>
+                <w:lang w:val="en-GB"/>
+              </w:rPr>
             </w:pPr>
           </w:p>
         </w:tc>
@@ -4444,6 +4464,9 @@
           <w:p>
             <w:pPr>
               <w:cnfStyle w:val="000000000000" w:firstRow="0" w:lastRow="0" w:firstColumn="0" w:lastColumn="0" w:oddVBand="0" w:evenVBand="0" w:oddHBand="0" w:evenHBand="0" w:firstRowFirstColumn="0" w:firstRowLastColumn="0" w:lastRowFirstColumn="0" w:lastRowLastColumn="0"/>
+              <w:rPr>
+                <w:lang w:val="en-GB"/>
+              </w:rPr>
             </w:pPr>
           </w:p>
         </w:tc>
@@ -4459,13 +4482,15 @@
               <w:pStyle w:val="Geenafstand"/>
               <w:rPr>
                 <w:b w:val="0"/>
+                <w:lang w:val="en-GB"/>
               </w:rPr>
             </w:pPr>
             <w:r>
               <w:rPr>
                 <w:b w:val="0"/>
-              </w:rPr>
-              <w:t>Het hele programma moet Engels zijn.</w:t>
+                <w:lang w:val="en-GB"/>
+              </w:rPr>
+              <w:t>The entire program must be English.</w:t>
             </w:r>
           </w:p>
         </w:tc>
@@ -4476,6 +4501,9 @@
           <w:p>
             <w:pPr>
               <w:cnfStyle w:val="000000000000" w:firstRow="0" w:lastRow="0" w:firstColumn="0" w:lastColumn="0" w:oddVBand="0" w:evenVBand="0" w:oddHBand="0" w:evenHBand="0" w:firstRowFirstColumn="0" w:firstRowLastColumn="0" w:lastRowFirstColumn="0" w:lastRowLastColumn="0"/>
+              <w:rPr>
+                <w:lang w:val="en-GB"/>
+              </w:rPr>
             </w:pPr>
           </w:p>
         </w:tc>
@@ -4486,6 +4514,9 @@
           <w:p>
             <w:pPr>
               <w:cnfStyle w:val="000000000000" w:firstRow="0" w:lastRow="0" w:firstColumn="0" w:lastColumn="0" w:oddVBand="0" w:evenVBand="0" w:oddHBand="0" w:evenHBand="0" w:firstRowFirstColumn="0" w:firstRowLastColumn="0" w:lastRowFirstColumn="0" w:lastRowLastColumn="0"/>
+              <w:rPr>
+                <w:lang w:val="en-GB"/>
+              </w:rPr>
             </w:pPr>
           </w:p>
         </w:tc>
@@ -4496,80 +4527,17 @@
           <w:p>
             <w:pPr>
               <w:cnfStyle w:val="000000000000" w:firstRow="0" w:lastRow="0" w:firstColumn="0" w:lastColumn="0" w:oddVBand="0" w:evenVBand="0" w:oddHBand="0" w:evenHBand="0" w:firstRowFirstColumn="0" w:firstRowLastColumn="0" w:lastRowFirstColumn="0" w:lastRowLastColumn="0"/>
-            </w:pPr>
-          </w:p>
-        </w:tc>
-      </w:tr>
-      <w:tr>
-        <w:tc>
-          <w:tcPr>
-            <w:cnfStyle w:val="001000000000" w:firstRow="0" w:lastRow="0" w:firstColumn="1" w:lastColumn="0" w:oddVBand="0" w:evenVBand="0" w:oddHBand="0" w:evenHBand="0" w:firstRowFirstColumn="0" w:firstRowLastColumn="0" w:lastRowFirstColumn="0" w:lastRowLastColumn="0"/>
-            <w:tcW w:w="2440" w:type="dxa"/>
-          </w:tcPr>
-          <w:p>
-            <w:pPr>
-              <w:pStyle w:val="Geenafstand"/>
-              <w:rPr>
-                <w:b w:val="0"/>
-              </w:rPr>
-            </w:pPr>
-            <w:r>
-              <w:rPr>
-                <w:b w:val="0"/>
-              </w:rPr>
-              <w:t>Ook moet er een help-functie komen. Voor mensen die niet goed weten hoe je het moet doen. Deze functie is in Engels en Nederlands</w:t>
-            </w:r>
-          </w:p>
-        </w:tc>
-        <w:tc>
-          <w:tcPr>
-            <w:tcW w:w="2238" w:type="dxa"/>
-          </w:tcPr>
-          <w:p>
-            <w:pPr>
-              <w:cnfStyle w:val="000000000000" w:firstRow="0" w:lastRow="0" w:firstColumn="0" w:lastColumn="0" w:oddVBand="0" w:evenVBand="0" w:oddHBand="0" w:evenHBand="0" w:firstRowFirstColumn="0" w:firstRowLastColumn="0" w:lastRowFirstColumn="0" w:lastRowLastColumn="0"/>
-            </w:pPr>
-          </w:p>
-        </w:tc>
-        <w:tc>
-          <w:tcPr>
-            <w:tcW w:w="2275" w:type="dxa"/>
-          </w:tcPr>
-          <w:p>
-            <w:pPr>
-              <w:cnfStyle w:val="000000000000" w:firstRow="0" w:lastRow="0" w:firstColumn="0" w:lastColumn="0" w:oddVBand="0" w:evenVBand="0" w:oddHBand="0" w:evenHBand="0" w:firstRowFirstColumn="0" w:firstRowLastColumn="0" w:lastRowFirstColumn="0" w:lastRowLastColumn="0"/>
-            </w:pPr>
-          </w:p>
-        </w:tc>
-        <w:tc>
-          <w:tcPr>
-            <w:tcW w:w="2063" w:type="dxa"/>
-          </w:tcPr>
-          <w:p>
-            <w:pPr>
-              <w:cnfStyle w:val="000000000000" w:firstRow="0" w:lastRow="0" w:firstColumn="0" w:lastColumn="0" w:oddVBand="0" w:evenVBand="0" w:oddHBand="0" w:evenHBand="0" w:firstRowFirstColumn="0" w:firstRowLastColumn="0" w:lastRowFirstColumn="0" w:lastRowLastColumn="0"/>
+              <w:rPr>
+                <w:lang w:val="en-GB"/>
+              </w:rPr>
             </w:pPr>
           </w:p>
         </w:tc>
       </w:tr>
     </w:tbl>
+    <w:p/>
     <w:p>
-      <w:pPr>
-        <w:rPr>
-          <w:lang w:val="nl-NL"/>
-        </w:rPr>
-      </w:pPr>
-    </w:p>
-    <w:p>
-      <w:pPr>
-        <w:rPr>
-          <w:lang w:val="nl-NL"/>
-        </w:rPr>
-      </w:pPr>
-      <w:r>
-        <w:rPr>
-          <w:lang w:val="nl-NL"/>
-        </w:rPr>
+      <w:r>
         <w:br w:type="page"/>
       </w:r>
     </w:p>
@@ -4580,27 +4548,36 @@
           <w:lang w:val="nl-NL"/>
         </w:rPr>
       </w:pPr>
-      <w:bookmarkStart w:id="14" w:name="_Toc492976855"/>
+      <w:bookmarkStart w:id="14" w:name="_Toc493152114"/>
+      <w:proofErr w:type="spellStart"/>
       <w:r>
         <w:rPr>
           <w:lang w:val="nl-NL"/>
         </w:rPr>
         <w:lastRenderedPageBreak/>
-        <w:t>Producten</w:t>
-      </w:r>
-      <w:bookmarkEnd w:id="14"/>
-    </w:p>
-    <w:p>
-      <w:pPr>
+        <w:t>P</w:t>
+      </w:r>
+      <w:r>
         <w:rPr>
           <w:lang w:val="nl-NL"/>
         </w:rPr>
-      </w:pPr>
-      <w:r>
-        <w:rPr>
-          <w:lang w:val="nl-NL"/>
-        </w:rPr>
-        <w:t>Bij het einde van het project zullen meerderen producten zijn gemaakt. Deze producten zijn hier onder in een tabel opgeschreven:</w:t>
+        <w:t>roducts</w:t>
+      </w:r>
+      <w:bookmarkEnd w:id="14"/>
+      <w:proofErr w:type="spellEnd"/>
+    </w:p>
+    <w:p>
+      <w:r>
+        <w:t>At the end of the project, multiple products will be made. These products are listed in a table</w:t>
+      </w:r>
+      <w:r>
+        <w:t xml:space="preserve"> </w:t>
+      </w:r>
+      <w:r>
+        <w:t>below:</w:t>
+      </w:r>
+      <w:r>
+        <w:t xml:space="preserve"> </w:t>
       </w:r>
     </w:p>
     <w:tbl>
@@ -4651,9 +4628,11 @@
             <w:pPr>
               <w:cnfStyle w:val="100000000000" w:firstRow="1" w:lastRow="0" w:firstColumn="0" w:lastColumn="0" w:oddVBand="0" w:evenVBand="0" w:oddHBand="0" w:evenHBand="0" w:firstRowFirstColumn="0" w:firstRowLastColumn="0" w:lastRowFirstColumn="0" w:lastRowLastColumn="0"/>
             </w:pPr>
-            <w:r>
-              <w:t>Documentatie</w:t>
-            </w:r>
+            <w:proofErr w:type="spellStart"/>
+            <w:r>
+              <w:t>Documentation</w:t>
+            </w:r>
+            <w:proofErr w:type="spellEnd"/>
           </w:p>
         </w:tc>
       </w:tr>
@@ -4670,13 +4649,15 @@
             <w:pPr>
               <w:rPr>
                 <w:b w:val="0"/>
+                <w:lang w:val="en-GB"/>
               </w:rPr>
             </w:pPr>
             <w:r>
               <w:rPr>
                 <w:b w:val="0"/>
-              </w:rPr>
-              <w:t>Pagina’s voor alle verschillende afdelingen.</w:t>
+                <w:lang w:val="en-GB"/>
+              </w:rPr>
+              <w:t>Pages for all different departments.</w:t>
             </w:r>
           </w:p>
         </w:tc>
@@ -4687,9 +4668,15 @@
           <w:p>
             <w:pPr>
               <w:cnfStyle w:val="000000000000" w:firstRow="0" w:lastRow="0" w:firstColumn="0" w:lastColumn="0" w:oddVBand="0" w:evenVBand="0" w:oddHBand="0" w:evenHBand="0" w:firstRowFirstColumn="0" w:firstRowLastColumn="0" w:lastRowFirstColumn="0" w:lastRowLastColumn="0"/>
+              <w:rPr>
+                <w:lang w:val="en-GB"/>
+              </w:rPr>
             </w:pPr>
             <w:r>
-              <w:t>Er is een database met de benodigde “tables”.</w:t>
+              <w:rPr>
+                <w:lang w:val="en-GB"/>
+              </w:rPr>
+              <w:t>There is a database with the required "tables".</w:t>
             </w:r>
           </w:p>
         </w:tc>
@@ -4700,9 +4687,15 @@
           <w:p>
             <w:pPr>
               <w:cnfStyle w:val="000000000000" w:firstRow="0" w:lastRow="0" w:firstColumn="0" w:lastColumn="0" w:oddVBand="0" w:evenVBand="0" w:oddHBand="0" w:evenHBand="0" w:firstRowFirstColumn="0" w:firstRowLastColumn="0" w:lastRowFirstColumn="0" w:lastRowLastColumn="0"/>
+              <w:rPr>
+                <w:lang w:val="en-GB"/>
+              </w:rPr>
             </w:pPr>
             <w:r>
-              <w:t>Er zijn documenten over het proces van het project.</w:t>
+              <w:rPr>
+                <w:lang w:val="en-GB"/>
+              </w:rPr>
+              <w:t>There are documents about the process of the project.</w:t>
             </w:r>
           </w:p>
         </w:tc>
@@ -4720,13 +4713,15 @@
             <w:pPr>
               <w:rPr>
                 <w:b w:val="0"/>
+                <w:lang w:val="en-GB"/>
               </w:rPr>
             </w:pPr>
             <w:r>
               <w:rPr>
                 <w:b w:val="0"/>
-              </w:rPr>
-              <w:t>1 inlog account voor een afdeling.</w:t>
+                <w:lang w:val="en-GB"/>
+              </w:rPr>
+              <w:t>1 login account for a department.</w:t>
             </w:r>
           </w:p>
         </w:tc>
@@ -4737,9 +4732,27 @@
           <w:p>
             <w:pPr>
               <w:cnfStyle w:val="000000000000" w:firstRow="0" w:lastRow="0" w:firstColumn="0" w:lastColumn="0" w:oddVBand="0" w:evenVBand="0" w:oddHBand="0" w:evenHBand="0" w:firstRowFirstColumn="0" w:firstRowLastColumn="0" w:lastRowFirstColumn="0" w:lastRowLastColumn="0"/>
+              <w:rPr>
+                <w:lang w:val="en-GB"/>
+              </w:rPr>
             </w:pPr>
             <w:r>
-              <w:t>De database is gestructureerd (genormaliseerd) opgesteld.</w:t>
+              <w:rPr>
+                <w:lang w:val="en-GB"/>
+              </w:rPr>
+              <w:t>The database is</w:t>
+            </w:r>
+            <w:r>
+              <w:rPr>
+                <w:lang w:val="en-GB"/>
+              </w:rPr>
+              <w:t xml:space="preserve"> well</w:t>
+            </w:r>
+            <w:r>
+              <w:rPr>
+                <w:lang w:val="en-GB"/>
+              </w:rPr>
+              <w:t xml:space="preserve"> structured (normalized).</w:t>
             </w:r>
           </w:p>
         </w:tc>
@@ -4750,9 +4763,15 @@
           <w:p>
             <w:pPr>
               <w:cnfStyle w:val="000000000000" w:firstRow="0" w:lastRow="0" w:firstColumn="0" w:lastColumn="0" w:oddVBand="0" w:evenVBand="0" w:oddHBand="0" w:evenHBand="0" w:firstRowFirstColumn="0" w:firstRowLastColumn="0" w:lastRowFirstColumn="0" w:lastRowLastColumn="0"/>
+              <w:rPr>
+                <w:lang w:val="en-GB"/>
+              </w:rPr>
             </w:pPr>
             <w:r>
-              <w:t>Er zijn functionele-, acceptatie- en technische tests.</w:t>
+              <w:rPr>
+                <w:lang w:val="en-GB"/>
+              </w:rPr>
+              <w:t>There are functional, acceptance and technical tests.</w:t>
             </w:r>
           </w:p>
         </w:tc>
@@ -4776,7 +4795,35 @@
               <w:rPr>
                 <w:b w:val="0"/>
               </w:rPr>
-              <w:t>Een goed communicatie systeem.</w:t>
+              <w:t xml:space="preserve">A </w:t>
+            </w:r>
+            <w:proofErr w:type="spellStart"/>
+            <w:r>
+              <w:rPr>
+                <w:b w:val="0"/>
+              </w:rPr>
+              <w:t>good</w:t>
+            </w:r>
+            <w:proofErr w:type="spellEnd"/>
+            <w:r>
+              <w:rPr>
+                <w:b w:val="0"/>
+              </w:rPr>
+              <w:t xml:space="preserve"> </w:t>
+            </w:r>
+            <w:proofErr w:type="spellStart"/>
+            <w:r>
+              <w:rPr>
+                <w:b w:val="0"/>
+              </w:rPr>
+              <w:t>communication</w:t>
+            </w:r>
+            <w:proofErr w:type="spellEnd"/>
+            <w:r>
+              <w:rPr>
+                <w:b w:val="0"/>
+              </w:rPr>
+              <w:t xml:space="preserve"> system.</w:t>
             </w:r>
           </w:p>
         </w:tc>
@@ -4797,16 +4844,22 @@
           <w:p>
             <w:pPr>
               <w:cnfStyle w:val="000000000000" w:firstRow="0" w:lastRow="0" w:firstColumn="0" w:lastColumn="0" w:oddVBand="0" w:evenVBand="0" w:oddHBand="0" w:evenHBand="0" w:firstRowFirstColumn="0" w:firstRowLastColumn="0" w:lastRowFirstColumn="0" w:lastRowLastColumn="0"/>
+              <w:rPr>
+                <w:lang w:val="en-GB"/>
+              </w:rPr>
             </w:pPr>
             <w:r>
-              <w:t>Er is een offerte file.</w:t>
+              <w:rPr>
+                <w:lang w:val="en-GB"/>
+              </w:rPr>
+              <w:t>There is a quotation file.</w:t>
             </w:r>
           </w:p>
         </w:tc>
       </w:tr>
       <w:tr>
         <w:trPr>
-          <w:trHeight w:val="628"/>
+          <w:trHeight w:val="163"/>
         </w:trPr>
         <w:tc>
           <w:tcPr>
@@ -4817,13 +4870,15 @@
             <w:pPr>
               <w:rPr>
                 <w:b w:val="0"/>
+                <w:lang w:val="en-GB"/>
               </w:rPr>
             </w:pPr>
             <w:r>
               <w:rPr>
                 <w:b w:val="0"/>
-              </w:rPr>
-              <w:t>Er is een help functie in het Engels en Nederlands.</w:t>
+                <w:lang w:val="en-GB"/>
+              </w:rPr>
+              <w:t>There is a help function in English and Dutch.</w:t>
             </w:r>
           </w:p>
         </w:tc>
@@ -4834,6 +4889,9 @@
           <w:p>
             <w:pPr>
               <w:cnfStyle w:val="000000000000" w:firstRow="0" w:lastRow="0" w:firstColumn="0" w:lastColumn="0" w:oddVBand="0" w:evenVBand="0" w:oddHBand="0" w:evenHBand="0" w:firstRowFirstColumn="0" w:firstRowLastColumn="0" w:lastRowFirstColumn="0" w:lastRowLastColumn="0"/>
+              <w:rPr>
+                <w:lang w:val="en-GB"/>
+              </w:rPr>
             </w:pPr>
           </w:p>
         </w:tc>
@@ -4844,31 +4902,23 @@
           <w:p>
             <w:pPr>
               <w:cnfStyle w:val="000000000000" w:firstRow="0" w:lastRow="0" w:firstColumn="0" w:lastColumn="0" w:oddVBand="0" w:evenVBand="0" w:oddHBand="0" w:evenHBand="0" w:firstRowFirstColumn="0" w:firstRowLastColumn="0" w:lastRowFirstColumn="0" w:lastRowLastColumn="0"/>
+              <w:rPr>
+                <w:lang w:val="en-GB"/>
+              </w:rPr>
             </w:pPr>
             <w:r>
-              <w:t>Er is een plan van aanpak.</w:t>
+              <w:rPr>
+                <w:lang w:val="en-GB"/>
+              </w:rPr>
+              <w:t>There is a plan of action.</w:t>
             </w:r>
           </w:p>
         </w:tc>
       </w:tr>
     </w:tbl>
+    <w:p/>
     <w:p>
-      <w:pPr>
-        <w:rPr>
-          <w:lang w:val="nl-NL"/>
-        </w:rPr>
-      </w:pPr>
-    </w:p>
-    <w:p>
-      <w:pPr>
-        <w:rPr>
-          <w:lang w:val="nl-NL"/>
-        </w:rPr>
-      </w:pPr>
-      <w:r>
-        <w:rPr>
-          <w:lang w:val="nl-NL"/>
-        </w:rPr>
+      <w:r>
         <w:br w:type="page"/>
       </w:r>
     </w:p>
@@ -4879,71 +4929,147 @@
           <w:lang w:val="nl-NL"/>
         </w:rPr>
       </w:pPr>
-      <w:bookmarkStart w:id="15" w:name="_Toc492976856"/>
+      <w:bookmarkStart w:id="15" w:name="_Toc493152115"/>
+      <w:proofErr w:type="spellStart"/>
       <w:r>
         <w:rPr>
           <w:lang w:val="nl-NL"/>
         </w:rPr>
         <w:lastRenderedPageBreak/>
-        <w:t>Kwaliteit</w:t>
+        <w:t>Quality</w:t>
       </w:r>
       <w:bookmarkEnd w:id="15"/>
+      <w:proofErr w:type="spellEnd"/>
     </w:p>
     <w:p>
-      <w:pPr>
-        <w:rPr>
-          <w:lang w:val="nl-NL"/>
-        </w:rPr>
-      </w:pPr>
-      <w:r>
-        <w:rPr>
-          <w:lang w:val="nl-NL"/>
-        </w:rPr>
-        <w:t>Om de kwaliteit te bewaren kijkt ieder lid naar het werk van de ander als hij eraan aan het werk is. Als een item op de todo list klaar is kijkt iedereen naar dit item. Om er voor te zorgen dat niemand alles aleen doet, en dus dingen niet goed gaat doen, geven we ieder lid een taak bij de vergadering. Mocht iemand daar me klaar zijn hebben we nog andere opdrachten in een lijst die ook gedaan moeten worden. Op deze manier heeft iedereen altijd wat te doen, en hoeft niemand zich zorgen te maken over alles optijd af maken. En dus word het werk met genoeg tijd en kwaliteit af gemaakt.</w:t>
+      <w:r>
+        <w:t xml:space="preserve">In order to keep the quality, every member looks at the work of the other when he is working on it. If an item on the </w:t>
+      </w:r>
+      <w:proofErr w:type="spellStart"/>
+      <w:r>
+        <w:t>todo</w:t>
+      </w:r>
+      <w:proofErr w:type="spellEnd"/>
+      <w:r>
+        <w:t xml:space="preserve"> list is done, everyone looks at this item. In order to ensure that </w:t>
+      </w:r>
+      <w:r>
+        <w:t xml:space="preserve">everything </w:t>
+      </w:r>
+      <w:r>
+        <w:t xml:space="preserve">does </w:t>
+      </w:r>
+      <w:r>
+        <w:t>something</w:t>
+      </w:r>
+      <w:r>
+        <w:t>, and so things are going well, we give each member a task at the meeting</w:t>
+      </w:r>
+      <w:r>
+        <w:t xml:space="preserve"> (which is every week)</w:t>
+      </w:r>
+      <w:r>
+        <w:t xml:space="preserve">. If somebody is </w:t>
+      </w:r>
+      <w:r>
+        <w:t>done with something</w:t>
+      </w:r>
+      <w:r>
+        <w:t>, we have other assignments in a list that also</w:t>
+      </w:r>
+      <w:r>
+        <w:t xml:space="preserve"> need to be done. </w:t>
+      </w:r>
+      <w:r>
+        <w:t xml:space="preserve">this way, everybody always has a </w:t>
+      </w:r>
+      <w:r>
+        <w:t>something</w:t>
+      </w:r>
+      <w:r>
+        <w:t xml:space="preserve"> to do, and nobody needs to worry about doing everything. </w:t>
+      </w:r>
+      <w:r>
+        <w:t xml:space="preserve">This way </w:t>
+      </w:r>
+      <w:r>
+        <w:t>the work is done with enough time and quality.</w:t>
       </w:r>
     </w:p>
     <w:p>
-      <w:pPr>
-        <w:rPr>
-          <w:lang w:val="nl-NL"/>
-        </w:rPr>
-      </w:pPr>
-      <w:r>
-        <w:rPr>
-          <w:lang w:val="nl-NL"/>
-        </w:rPr>
-        <w:t>Om de kwaliteit ook nog goed te houden hebben we ook basis regels zoals een moodboard en code conventies. De moodboard zorgt ervoor dat alles er zowat het zelfde uitziet kwa stijl. De moodboard bepaald bijv, de kleur, tekst grote, letter type ect.</w:t>
+      <w:r>
+        <w:t xml:space="preserve">In order to keep the quality even better, we also have basic rules like a </w:t>
+      </w:r>
+      <w:proofErr w:type="spellStart"/>
+      <w:r>
+        <w:t>moodboard</w:t>
+      </w:r>
+      <w:proofErr w:type="spellEnd"/>
+      <w:r>
+        <w:t xml:space="preserve"> and code conventions. The </w:t>
+      </w:r>
+      <w:proofErr w:type="spellStart"/>
+      <w:r>
+        <w:t>moodboard</w:t>
+      </w:r>
+      <w:proofErr w:type="spellEnd"/>
+      <w:r>
+        <w:t xml:space="preserve"> ensures that everything looks just the same. The </w:t>
+      </w:r>
+      <w:proofErr w:type="spellStart"/>
+      <w:r>
+        <w:t>moodboard</w:t>
+      </w:r>
+      <w:proofErr w:type="spellEnd"/>
+      <w:r>
+        <w:t xml:space="preserve"> determines the </w:t>
+      </w:r>
+      <w:proofErr w:type="spellStart"/>
+      <w:r>
+        <w:t>color</w:t>
+      </w:r>
+      <w:proofErr w:type="spellEnd"/>
+      <w:r>
+        <w:t xml:space="preserve">, text </w:t>
+      </w:r>
+      <w:r>
+        <w:t>size</w:t>
+      </w:r>
+      <w:r>
+        <w:t xml:space="preserve">, </w:t>
+      </w:r>
+      <w:r>
+        <w:t>font</w:t>
+      </w:r>
+      <w:r>
+        <w:t xml:space="preserve"> </w:t>
+      </w:r>
+      <w:proofErr w:type="spellStart"/>
+      <w:r>
+        <w:t>ect</w:t>
+      </w:r>
+      <w:proofErr w:type="spellEnd"/>
+      <w:r>
+        <w:t>.</w:t>
       </w:r>
     </w:p>
     <w:p>
-      <w:pPr>
-        <w:rPr>
-          <w:lang w:val="nl-NL"/>
-        </w:rPr>
-      </w:pPr>
-      <w:r>
-        <w:rPr>
-          <w:lang w:val="nl-NL"/>
-        </w:rPr>
-        <w:t xml:space="preserve">De code conventies bepaald hoe onze code gestructureerd en leesbaar word gemaakt. Hierin staat bijv, </w:t>
-      </w:r>
-      <w:r>
-        <w:rPr>
-          <w:lang w:val="nl-NL"/>
-        </w:rPr>
-        <w:t>op welke manier we “coments” gebruiken, en of we “classes” a.k.a. “functies” gebruiken.</w:t>
-      </w:r>
-    </w:p>
-    <w:p>
-      <w:pPr>
-        <w:rPr>
-          <w:lang w:val="nl-NL"/>
-        </w:rPr>
-      </w:pPr>
-      <w:r>
-        <w:rPr>
-          <w:lang w:val="nl-NL"/>
-        </w:rPr>
+      <w:r>
+        <w:t xml:space="preserve">The code conventions determine how our code is structured </w:t>
+      </w:r>
+      <w:r>
+        <w:t>and readable. This includes, how we use comments</w:t>
+      </w:r>
+      <w:r>
+        <w:t xml:space="preserve"> and whether "classes" a.k.a. "functions"</w:t>
+      </w:r>
+      <w:r>
+        <w:t xml:space="preserve"> are used</w:t>
+      </w:r>
+      <w:r>
+        <w:t>.</w:t>
+      </w:r>
+      <w:r>
         <w:br w:type="page"/>
       </w:r>
     </w:p>
@@ -4954,7 +5080,7 @@
           <w:lang w:val="nl-NL"/>
         </w:rPr>
       </w:pPr>
-      <w:bookmarkStart w:id="16" w:name="_Toc492976857"/>
+      <w:bookmarkStart w:id="16" w:name="_Toc493152116"/>
       <w:r>
         <w:rPr>
           <w:lang w:val="nl-NL"/>
@@ -5022,8 +5148,20 @@
           <w:lang w:val="nl-NL"/>
         </w:rPr>
       </w:pPr>
-      <w:bookmarkStart w:id="17" w:name="_GoBack"/>
-      <w:bookmarkEnd w:id="17"/>
+    </w:p>
+    <w:p>
+      <w:pPr>
+        <w:rPr>
+          <w:lang w:val="nl-NL"/>
+        </w:rPr>
+      </w:pPr>
+    </w:p>
+    <w:p>
+      <w:pPr>
+        <w:rPr>
+          <w:lang w:val="nl-NL"/>
+        </w:rPr>
+      </w:pPr>
     </w:p>
     <w:p>
       <w:pPr>
@@ -5045,288 +5183,107 @@
           <w:lang w:val="nl-NL"/>
         </w:rPr>
       </w:pPr>
-      <w:bookmarkStart w:id="18" w:name="_Toc492976858"/>
-      <w:r>
-        <w:rPr>
-          <w:lang w:val="nl-NL"/>
-        </w:rPr>
+      <w:bookmarkStart w:id="17" w:name="_Toc493152117"/>
+      <w:r>
         <w:lastRenderedPageBreak/>
-        <w:t>Planning</w:t>
+        <w:t>Risk’s</w:t>
+      </w:r>
+      <w:bookmarkEnd w:id="17"/>
+    </w:p>
+    <w:p>
+      <w:pPr>
+        <w:pStyle w:val="Kop2"/>
+      </w:pPr>
+      <w:bookmarkStart w:id="18" w:name="_Toc493152118"/>
+      <w:r>
+        <w:t>intern risk’s</w:t>
       </w:r>
       <w:bookmarkEnd w:id="18"/>
     </w:p>
     <w:p>
       <w:pPr>
-        <w:rPr>
-          <w:i/>
-          <w:lang w:val="nl-NL"/>
-        </w:rPr>
-      </w:pPr>
-      <w:r>
-        <w:rPr>
-          <w:i/>
-          <w:lang w:val="nl-NL"/>
-        </w:rPr>
-        <w:t xml:space="preserve">Een planning kan gemaakt worden door middel van een strokenplanning. Hierin is duidelijk te zien wie wat wanneer gaat doen. Een handig hulpmiddel is het pakket MS PROJECT. Let erop dat bepaalde taken eerst afgerond moeten worden alvorens met andere taken kan worden begonnen. </w:t>
+        <w:pStyle w:val="Lijstalinea"/>
+        <w:numPr>
+          <w:ilvl w:val="0"/>
+          <w:numId w:val="9"/>
+        </w:numPr>
+      </w:pPr>
+      <w:r>
+        <w:t xml:space="preserve">we work from 9.00 to 12.15. this means that we are restricted to this time frame. </w:t>
       </w:r>
     </w:p>
     <w:p>
       <w:pPr>
+        <w:pStyle w:val="Lijstalinea"/>
+        <w:numPr>
+          <w:ilvl w:val="0"/>
+          <w:numId w:val="9"/>
+        </w:numPr>
         <w:rPr>
-          <w:i/>
-          <w:lang w:val="nl-NL"/>
+          <w:lang w:val="en-GB"/>
         </w:rPr>
       </w:pPr>
       <w:r>
         <w:rPr>
-          <w:i/>
-          <w:lang w:val="nl-NL"/>
+          <w:lang w:val="en-GB"/>
         </w:rPr>
-        <w:t xml:space="preserve"> </w:t>
+        <w:t>We are not very experienced which means that we will make a lot of mistakes.</w:t>
       </w:r>
     </w:p>
     <w:p>
       <w:pPr>
+        <w:pStyle w:val="Lijstalinea"/>
+        <w:numPr>
+          <w:ilvl w:val="0"/>
+          <w:numId w:val="9"/>
+        </w:numPr>
         <w:rPr>
-          <w:i/>
-          <w:lang w:val="nl-NL"/>
+          <w:lang w:val="en-GB"/>
         </w:rPr>
       </w:pPr>
+      <w:proofErr w:type="spellStart"/>
       <w:r>
         <w:rPr>
-          <w:i/>
-          <w:lang w:val="nl-NL"/>
+          <w:lang w:val="en-GB"/>
         </w:rPr>
-        <w:t>Door alles goed te plannen kun je bepalen hoeveel tijd je kunt reserveren voor bepaalde taken. Plan altijd zgn. buffers in; dit geeft de mogelijkheid om extra tijd te gebruiken indien nodig. Tevens kunnen nu de kosten berekend worden voor de periode van het project.</w:t>
+        <w:t>Ziekte</w:t>
+      </w:r>
+      <w:proofErr w:type="spellEnd"/>
+      <w:r>
+        <w:rPr>
+          <w:lang w:val="en-GB"/>
+        </w:rPr>
+        <w:t>.</w:t>
       </w:r>
     </w:p>
     <w:p>
       <w:pPr>
+        <w:pStyle w:val="Lijstalinea"/>
         <w:rPr>
-          <w:lang w:val="nl-NL"/>
+          <w:lang w:val="en-GB"/>
         </w:rPr>
       </w:pPr>
     </w:p>
     <w:p>
       <w:pPr>
-        <w:rPr>
-          <w:lang w:val="nl-NL"/>
-        </w:rPr>
-      </w:pPr>
-      <w:r>
-        <w:rPr>
-          <w:lang w:val="nl-NL"/>
-        </w:rPr>
-        <w:br w:type="page"/>
-      </w:r>
-    </w:p>
-    <w:p>
-      <w:pPr>
-        <w:pStyle w:val="Kop1"/>
-        <w:rPr>
-          <w:lang w:val="nl-NL"/>
-        </w:rPr>
-      </w:pPr>
-      <w:bookmarkStart w:id="19" w:name="_Toc492976859"/>
-      <w:r>
-        <w:rPr>
-          <w:lang w:val="nl-NL"/>
-        </w:rPr>
-        <w:lastRenderedPageBreak/>
-        <w:t>Kosten en baten</w:t>
+        <w:pStyle w:val="Kop2"/>
+      </w:pPr>
+      <w:bookmarkStart w:id="19" w:name="_Toc493152119"/>
+      <w:r>
+        <w:t>external Risk’s</w:t>
       </w:r>
       <w:bookmarkEnd w:id="19"/>
     </w:p>
     <w:p>
       <w:pPr>
-        <w:rPr>
-          <w:i/>
-          <w:lang w:val="nl-NL"/>
-        </w:rPr>
-      </w:pPr>
-      <w:r>
-        <w:rPr>
-          <w:i/>
-          <w:lang w:val="nl-NL"/>
-        </w:rPr>
-        <w:t xml:space="preserve">Denk bij kosten aan uurlonen, kosten van gebruikte hulpmiddelen, exploitatiekosten (kosten na het project) en onvoorziene uitgaven. Let er wel op dat je investeringen zoals pc’s niet op één project mag afschrijven. </w:t>
-      </w:r>
-    </w:p>
-    <w:p>
-      <w:pPr>
-        <w:rPr>
-          <w:i/>
-          <w:lang w:val="nl-NL"/>
-        </w:rPr>
-      </w:pPr>
-      <w:r>
-        <w:rPr>
-          <w:i/>
-          <w:lang w:val="nl-NL"/>
-        </w:rPr>
-        <w:t xml:space="preserve"> </w:t>
-      </w:r>
-    </w:p>
-    <w:p>
-      <w:pPr>
-        <w:rPr>
-          <w:i/>
-          <w:lang w:val="nl-NL"/>
-        </w:rPr>
-      </w:pPr>
-      <w:r>
-        <w:rPr>
-          <w:i/>
-          <w:lang w:val="nl-NL"/>
-        </w:rPr>
-        <w:t>Denk bij baten aan directe kostenbesparing, hogere kwaliteit van een product, betere service, gemotiveerder personeel enz. In het onderwijs gaat het natuurlijk om studietijdtijd t.o.v. studieresultaten.</w:t>
-      </w:r>
-    </w:p>
-    <w:p>
-      <w:pPr>
-        <w:rPr>
-          <w:lang w:val="nl-NL"/>
-        </w:rPr>
-      </w:pPr>
-    </w:p>
-    <w:p>
-      <w:pPr>
-        <w:rPr>
-          <w:lang w:val="nl-NL"/>
-        </w:rPr>
-      </w:pPr>
-      <w:r>
-        <w:rPr>
-          <w:lang w:val="nl-NL"/>
-        </w:rPr>
-        <w:br w:type="page"/>
-      </w:r>
-    </w:p>
-    <w:p>
-      <w:pPr>
-        <w:pStyle w:val="Kop1"/>
-        <w:rPr>
-          <w:lang w:val="nl-NL"/>
-        </w:rPr>
-      </w:pPr>
-      <w:bookmarkStart w:id="20" w:name="_Toc492976860"/>
-      <w:r>
-        <w:rPr>
-          <w:lang w:val="nl-NL"/>
-        </w:rPr>
-        <w:lastRenderedPageBreak/>
-        <w:t>Risico’s</w:t>
-      </w:r>
-      <w:bookmarkEnd w:id="20"/>
-    </w:p>
-    <w:p>
-      <w:pPr>
-        <w:rPr>
-          <w:i/>
-          <w:lang w:val="nl-NL"/>
-        </w:rPr>
-      </w:pPr>
-      <w:r>
-        <w:rPr>
-          <w:i/>
-          <w:lang w:val="nl-NL"/>
-        </w:rPr>
-        <w:t xml:space="preserve">Er zijn 2 soorten risico’s, namelijk interne en externe risico’s. </w:t>
-      </w:r>
-    </w:p>
-    <w:p>
-      <w:pPr>
-        <w:rPr>
-          <w:i/>
-          <w:lang w:val="nl-NL"/>
-        </w:rPr>
-      </w:pPr>
-      <w:r>
-        <w:rPr>
-          <w:i/>
-          <w:lang w:val="nl-NL"/>
-        </w:rPr>
-        <w:t xml:space="preserve">Interne risico’s kunnen zijn: </w:t>
-      </w:r>
-    </w:p>
-    <w:p>
-      <w:pPr>
-        <w:rPr>
-          <w:i/>
-          <w:lang w:val="nl-NL"/>
-        </w:rPr>
-      </w:pPr>
-      <w:r>
-        <w:rPr>
-          <w:i/>
-          <w:lang w:val="nl-NL"/>
-        </w:rPr>
-        <w:t xml:space="preserve">De beschikbare tijd, onvoldoende kennis/motivatie projectleden, slechte projectleider of samenwerkingsproblemen tussen de projectleden. (Vraag is of je dit allemaal moet beschrijven.) </w:t>
-      </w:r>
-    </w:p>
-    <w:p>
-      <w:pPr>
-        <w:rPr>
-          <w:i/>
-          <w:lang w:val="nl-NL"/>
-        </w:rPr>
-      </w:pPr>
-      <w:r>
-        <w:rPr>
-          <w:i/>
-          <w:lang w:val="nl-NL"/>
-        </w:rPr>
-        <w:t xml:space="preserve">Externe risico’s kunnen zijn: </w:t>
-      </w:r>
-    </w:p>
-    <w:p>
-      <w:pPr>
-        <w:rPr>
-          <w:i/>
-          <w:lang w:val="nl-NL"/>
-        </w:rPr>
-      </w:pPr>
-      <w:r>
-        <w:rPr>
-          <w:i/>
-          <w:lang w:val="nl-NL"/>
-        </w:rPr>
-        <w:t xml:space="preserve">Geen medewerking van de organisatie,  onduidelijke projectgrenzen, afhankelijkheid van andere projecten. </w:t>
-      </w:r>
-    </w:p>
-    <w:p>
-      <w:pPr>
-        <w:rPr>
-          <w:i/>
-          <w:lang w:val="nl-NL"/>
-        </w:rPr>
-      </w:pPr>
-      <w:r>
-        <w:rPr>
-          <w:i/>
-          <w:lang w:val="nl-NL"/>
-        </w:rPr>
-        <w:t xml:space="preserve"> </w:t>
-      </w:r>
-    </w:p>
-    <w:p>
-      <w:pPr>
-        <w:rPr>
-          <w:i/>
-        </w:rPr>
-      </w:pPr>
-      <w:r>
-        <w:rPr>
-          <w:i/>
-          <w:lang w:val="nl-NL"/>
-        </w:rPr>
-        <w:t xml:space="preserve">Voor meer informatie en eisen zie het document “Het maken van een risicoanalyse” op MySite. </w:t>
-      </w:r>
-      <w:r>
-        <w:rPr>
-          <w:i/>
-        </w:rPr>
-        <w:t>Uiteindelijk krijg je dus een tabel.</w:t>
+        <w:pStyle w:val="Lijstalinea"/>
+        <w:numPr>
+          <w:ilvl w:val="0"/>
+          <w:numId w:val="10"/>
+        </w:numPr>
+      </w:pPr>
+      <w:r>
+        <w:t>the team members use public transport to get to the office. This means that we are relining on public transport to work as intended</w:t>
       </w:r>
     </w:p>
     <w:p/>
@@ -5404,7 +5361,7 @@
             <w:noProof/>
             <w:lang w:val="nl-NL"/>
           </w:rPr>
-          <w:t>10</w:t>
+          <w:t>1</w:t>
         </w:r>
         <w:r>
           <w:fldChar w:fldCharType="end"/>
@@ -5561,6 +5518,230 @@
     </w:lvl>
   </w:abstractNum>
   <w:abstractNum w:abstractNumId="1" w15:restartNumberingAfterBreak="0">
+    <w:nsid w:val="0FD33D37"/>
+    <w:multiLevelType w:val="hybridMultilevel"/>
+    <w:tmpl w:val="A4A03F0C"/>
+    <w:lvl w:ilvl="0" w:tplc="8E7E02C0">
+      <w:numFmt w:val="bullet"/>
+      <w:lvlText w:val="•"/>
+      <w:lvlJc w:val="left"/>
+      <w:pPr>
+        <w:ind w:left="720" w:hanging="360"/>
+      </w:pPr>
+      <w:rPr>
+        <w:rFonts w:ascii="Calibri" w:eastAsiaTheme="minorEastAsia" w:hAnsi="Calibri" w:cs="Calibri" w:hint="default"/>
+      </w:rPr>
+    </w:lvl>
+    <w:lvl w:ilvl="1" w:tplc="08090003" w:tentative="1">
+      <w:start w:val="1"/>
+      <w:numFmt w:val="bullet"/>
+      <w:lvlText w:val="o"/>
+      <w:lvlJc w:val="left"/>
+      <w:pPr>
+        <w:ind w:left="1440" w:hanging="360"/>
+      </w:pPr>
+      <w:rPr>
+        <w:rFonts w:ascii="Courier New" w:hAnsi="Courier New" w:cs="Courier New" w:hint="default"/>
+      </w:rPr>
+    </w:lvl>
+    <w:lvl w:ilvl="2" w:tplc="08090005" w:tentative="1">
+      <w:start w:val="1"/>
+      <w:numFmt w:val="bullet"/>
+      <w:lvlText w:val=""/>
+      <w:lvlJc w:val="left"/>
+      <w:pPr>
+        <w:ind w:left="2160" w:hanging="360"/>
+      </w:pPr>
+      <w:rPr>
+        <w:rFonts w:ascii="Wingdings" w:hAnsi="Wingdings" w:hint="default"/>
+      </w:rPr>
+    </w:lvl>
+    <w:lvl w:ilvl="3" w:tplc="08090001" w:tentative="1">
+      <w:start w:val="1"/>
+      <w:numFmt w:val="bullet"/>
+      <w:lvlText w:val=""/>
+      <w:lvlJc w:val="left"/>
+      <w:pPr>
+        <w:ind w:left="2880" w:hanging="360"/>
+      </w:pPr>
+      <w:rPr>
+        <w:rFonts w:ascii="Symbol" w:hAnsi="Symbol" w:hint="default"/>
+      </w:rPr>
+    </w:lvl>
+    <w:lvl w:ilvl="4" w:tplc="08090003" w:tentative="1">
+      <w:start w:val="1"/>
+      <w:numFmt w:val="bullet"/>
+      <w:lvlText w:val="o"/>
+      <w:lvlJc w:val="left"/>
+      <w:pPr>
+        <w:ind w:left="3600" w:hanging="360"/>
+      </w:pPr>
+      <w:rPr>
+        <w:rFonts w:ascii="Courier New" w:hAnsi="Courier New" w:cs="Courier New" w:hint="default"/>
+      </w:rPr>
+    </w:lvl>
+    <w:lvl w:ilvl="5" w:tplc="08090005" w:tentative="1">
+      <w:start w:val="1"/>
+      <w:numFmt w:val="bullet"/>
+      <w:lvlText w:val=""/>
+      <w:lvlJc w:val="left"/>
+      <w:pPr>
+        <w:ind w:left="4320" w:hanging="360"/>
+      </w:pPr>
+      <w:rPr>
+        <w:rFonts w:ascii="Wingdings" w:hAnsi="Wingdings" w:hint="default"/>
+      </w:rPr>
+    </w:lvl>
+    <w:lvl w:ilvl="6" w:tplc="08090001" w:tentative="1">
+      <w:start w:val="1"/>
+      <w:numFmt w:val="bullet"/>
+      <w:lvlText w:val=""/>
+      <w:lvlJc w:val="left"/>
+      <w:pPr>
+        <w:ind w:left="5040" w:hanging="360"/>
+      </w:pPr>
+      <w:rPr>
+        <w:rFonts w:ascii="Symbol" w:hAnsi="Symbol" w:hint="default"/>
+      </w:rPr>
+    </w:lvl>
+    <w:lvl w:ilvl="7" w:tplc="08090003" w:tentative="1">
+      <w:start w:val="1"/>
+      <w:numFmt w:val="bullet"/>
+      <w:lvlText w:val="o"/>
+      <w:lvlJc w:val="left"/>
+      <w:pPr>
+        <w:ind w:left="5760" w:hanging="360"/>
+      </w:pPr>
+      <w:rPr>
+        <w:rFonts w:ascii="Courier New" w:hAnsi="Courier New" w:cs="Courier New" w:hint="default"/>
+      </w:rPr>
+    </w:lvl>
+    <w:lvl w:ilvl="8" w:tplc="08090005" w:tentative="1">
+      <w:start w:val="1"/>
+      <w:numFmt w:val="bullet"/>
+      <w:lvlText w:val=""/>
+      <w:lvlJc w:val="left"/>
+      <w:pPr>
+        <w:ind w:left="6480" w:hanging="360"/>
+      </w:pPr>
+      <w:rPr>
+        <w:rFonts w:ascii="Wingdings" w:hAnsi="Wingdings" w:hint="default"/>
+      </w:rPr>
+    </w:lvl>
+  </w:abstractNum>
+  <w:abstractNum w:abstractNumId="2" w15:restartNumberingAfterBreak="0">
+    <w:nsid w:val="1FDA1AE8"/>
+    <w:multiLevelType w:val="hybridMultilevel"/>
+    <w:tmpl w:val="DA00BFCC"/>
+    <w:lvl w:ilvl="0" w:tplc="8E7E02C0">
+      <w:numFmt w:val="bullet"/>
+      <w:lvlText w:val="•"/>
+      <w:lvlJc w:val="left"/>
+      <w:pPr>
+        <w:ind w:left="720" w:hanging="360"/>
+      </w:pPr>
+      <w:rPr>
+        <w:rFonts w:ascii="Calibri" w:eastAsiaTheme="minorEastAsia" w:hAnsi="Calibri" w:cs="Calibri" w:hint="default"/>
+      </w:rPr>
+    </w:lvl>
+    <w:lvl w:ilvl="1" w:tplc="08090003" w:tentative="1">
+      <w:start w:val="1"/>
+      <w:numFmt w:val="bullet"/>
+      <w:lvlText w:val="o"/>
+      <w:lvlJc w:val="left"/>
+      <w:pPr>
+        <w:ind w:left="1440" w:hanging="360"/>
+      </w:pPr>
+      <w:rPr>
+        <w:rFonts w:ascii="Courier New" w:hAnsi="Courier New" w:cs="Courier New" w:hint="default"/>
+      </w:rPr>
+    </w:lvl>
+    <w:lvl w:ilvl="2" w:tplc="08090005" w:tentative="1">
+      <w:start w:val="1"/>
+      <w:numFmt w:val="bullet"/>
+      <w:lvlText w:val=""/>
+      <w:lvlJc w:val="left"/>
+      <w:pPr>
+        <w:ind w:left="2160" w:hanging="360"/>
+      </w:pPr>
+      <w:rPr>
+        <w:rFonts w:ascii="Wingdings" w:hAnsi="Wingdings" w:hint="default"/>
+      </w:rPr>
+    </w:lvl>
+    <w:lvl w:ilvl="3" w:tplc="08090001" w:tentative="1">
+      <w:start w:val="1"/>
+      <w:numFmt w:val="bullet"/>
+      <w:lvlText w:val=""/>
+      <w:lvlJc w:val="left"/>
+      <w:pPr>
+        <w:ind w:left="2880" w:hanging="360"/>
+      </w:pPr>
+      <w:rPr>
+        <w:rFonts w:ascii="Symbol" w:hAnsi="Symbol" w:hint="default"/>
+      </w:rPr>
+    </w:lvl>
+    <w:lvl w:ilvl="4" w:tplc="08090003" w:tentative="1">
+      <w:start w:val="1"/>
+      <w:numFmt w:val="bullet"/>
+      <w:lvlText w:val="o"/>
+      <w:lvlJc w:val="left"/>
+      <w:pPr>
+        <w:ind w:left="3600" w:hanging="360"/>
+      </w:pPr>
+      <w:rPr>
+        <w:rFonts w:ascii="Courier New" w:hAnsi="Courier New" w:cs="Courier New" w:hint="default"/>
+      </w:rPr>
+    </w:lvl>
+    <w:lvl w:ilvl="5" w:tplc="08090005" w:tentative="1">
+      <w:start w:val="1"/>
+      <w:numFmt w:val="bullet"/>
+      <w:lvlText w:val=""/>
+      <w:lvlJc w:val="left"/>
+      <w:pPr>
+        <w:ind w:left="4320" w:hanging="360"/>
+      </w:pPr>
+      <w:rPr>
+        <w:rFonts w:ascii="Wingdings" w:hAnsi="Wingdings" w:hint="default"/>
+      </w:rPr>
+    </w:lvl>
+    <w:lvl w:ilvl="6" w:tplc="08090001" w:tentative="1">
+      <w:start w:val="1"/>
+      <w:numFmt w:val="bullet"/>
+      <w:lvlText w:val=""/>
+      <w:lvlJc w:val="left"/>
+      <w:pPr>
+        <w:ind w:left="5040" w:hanging="360"/>
+      </w:pPr>
+      <w:rPr>
+        <w:rFonts w:ascii="Symbol" w:hAnsi="Symbol" w:hint="default"/>
+      </w:rPr>
+    </w:lvl>
+    <w:lvl w:ilvl="7" w:tplc="08090003" w:tentative="1">
+      <w:start w:val="1"/>
+      <w:numFmt w:val="bullet"/>
+      <w:lvlText w:val="o"/>
+      <w:lvlJc w:val="left"/>
+      <w:pPr>
+        <w:ind w:left="5760" w:hanging="360"/>
+      </w:pPr>
+      <w:rPr>
+        <w:rFonts w:ascii="Courier New" w:hAnsi="Courier New" w:cs="Courier New" w:hint="default"/>
+      </w:rPr>
+    </w:lvl>
+    <w:lvl w:ilvl="8" w:tplc="08090005" w:tentative="1">
+      <w:start w:val="1"/>
+      <w:numFmt w:val="bullet"/>
+      <w:lvlText w:val=""/>
+      <w:lvlJc w:val="left"/>
+      <w:pPr>
+        <w:ind w:left="6480" w:hanging="360"/>
+      </w:pPr>
+      <w:rPr>
+        <w:rFonts w:ascii="Wingdings" w:hAnsi="Wingdings" w:hint="default"/>
+      </w:rPr>
+    </w:lvl>
+  </w:abstractNum>
+  <w:abstractNum w:abstractNumId="3" w15:restartNumberingAfterBreak="0">
     <w:nsid w:val="2CEE5987"/>
     <w:multiLevelType w:val="multilevel"/>
     <w:tmpl w:val="08090025"/>
@@ -5655,7 +5836,7 @@
       </w:pPr>
     </w:lvl>
   </w:abstractNum>
-  <w:abstractNum w:abstractNumId="2" w15:restartNumberingAfterBreak="0">
+  <w:abstractNum w:abstractNumId="4" w15:restartNumberingAfterBreak="0">
     <w:nsid w:val="46700847"/>
     <w:multiLevelType w:val="hybridMultilevel"/>
     <w:tmpl w:val="99BC3532"/>
@@ -5741,7 +5922,119 @@
       </w:pPr>
     </w:lvl>
   </w:abstractNum>
-  <w:abstractNum w:abstractNumId="3" w15:restartNumberingAfterBreak="0">
+  <w:abstractNum w:abstractNumId="5" w15:restartNumberingAfterBreak="0">
+    <w:nsid w:val="57BC00B3"/>
+    <w:multiLevelType w:val="hybridMultilevel"/>
+    <w:tmpl w:val="265E6D78"/>
+    <w:lvl w:ilvl="0" w:tplc="8E7E02C0">
+      <w:numFmt w:val="bullet"/>
+      <w:lvlText w:val="•"/>
+      <w:lvlJc w:val="left"/>
+      <w:pPr>
+        <w:ind w:left="720" w:hanging="360"/>
+      </w:pPr>
+      <w:rPr>
+        <w:rFonts w:ascii="Calibri" w:eastAsiaTheme="minorEastAsia" w:hAnsi="Calibri" w:cs="Calibri" w:hint="default"/>
+      </w:rPr>
+    </w:lvl>
+    <w:lvl w:ilvl="1" w:tplc="08090003" w:tentative="1">
+      <w:start w:val="1"/>
+      <w:numFmt w:val="bullet"/>
+      <w:lvlText w:val="o"/>
+      <w:lvlJc w:val="left"/>
+      <w:pPr>
+        <w:ind w:left="1440" w:hanging="360"/>
+      </w:pPr>
+      <w:rPr>
+        <w:rFonts w:ascii="Courier New" w:hAnsi="Courier New" w:cs="Courier New" w:hint="default"/>
+      </w:rPr>
+    </w:lvl>
+    <w:lvl w:ilvl="2" w:tplc="08090005" w:tentative="1">
+      <w:start w:val="1"/>
+      <w:numFmt w:val="bullet"/>
+      <w:lvlText w:val=""/>
+      <w:lvlJc w:val="left"/>
+      <w:pPr>
+        <w:ind w:left="2160" w:hanging="360"/>
+      </w:pPr>
+      <w:rPr>
+        <w:rFonts w:ascii="Wingdings" w:hAnsi="Wingdings" w:hint="default"/>
+      </w:rPr>
+    </w:lvl>
+    <w:lvl w:ilvl="3" w:tplc="08090001" w:tentative="1">
+      <w:start w:val="1"/>
+      <w:numFmt w:val="bullet"/>
+      <w:lvlText w:val=""/>
+      <w:lvlJc w:val="left"/>
+      <w:pPr>
+        <w:ind w:left="2880" w:hanging="360"/>
+      </w:pPr>
+      <w:rPr>
+        <w:rFonts w:ascii="Symbol" w:hAnsi="Symbol" w:hint="default"/>
+      </w:rPr>
+    </w:lvl>
+    <w:lvl w:ilvl="4" w:tplc="08090003" w:tentative="1">
+      <w:start w:val="1"/>
+      <w:numFmt w:val="bullet"/>
+      <w:lvlText w:val="o"/>
+      <w:lvlJc w:val="left"/>
+      <w:pPr>
+        <w:ind w:left="3600" w:hanging="360"/>
+      </w:pPr>
+      <w:rPr>
+        <w:rFonts w:ascii="Courier New" w:hAnsi="Courier New" w:cs="Courier New" w:hint="default"/>
+      </w:rPr>
+    </w:lvl>
+    <w:lvl w:ilvl="5" w:tplc="08090005" w:tentative="1">
+      <w:start w:val="1"/>
+      <w:numFmt w:val="bullet"/>
+      <w:lvlText w:val=""/>
+      <w:lvlJc w:val="left"/>
+      <w:pPr>
+        <w:ind w:left="4320" w:hanging="360"/>
+      </w:pPr>
+      <w:rPr>
+        <w:rFonts w:ascii="Wingdings" w:hAnsi="Wingdings" w:hint="default"/>
+      </w:rPr>
+    </w:lvl>
+    <w:lvl w:ilvl="6" w:tplc="08090001" w:tentative="1">
+      <w:start w:val="1"/>
+      <w:numFmt w:val="bullet"/>
+      <w:lvlText w:val=""/>
+      <w:lvlJc w:val="left"/>
+      <w:pPr>
+        <w:ind w:left="5040" w:hanging="360"/>
+      </w:pPr>
+      <w:rPr>
+        <w:rFonts w:ascii="Symbol" w:hAnsi="Symbol" w:hint="default"/>
+      </w:rPr>
+    </w:lvl>
+    <w:lvl w:ilvl="7" w:tplc="08090003" w:tentative="1">
+      <w:start w:val="1"/>
+      <w:numFmt w:val="bullet"/>
+      <w:lvlText w:val="o"/>
+      <w:lvlJc w:val="left"/>
+      <w:pPr>
+        <w:ind w:left="5760" w:hanging="360"/>
+      </w:pPr>
+      <w:rPr>
+        <w:rFonts w:ascii="Courier New" w:hAnsi="Courier New" w:cs="Courier New" w:hint="default"/>
+      </w:rPr>
+    </w:lvl>
+    <w:lvl w:ilvl="8" w:tplc="08090005" w:tentative="1">
+      <w:start w:val="1"/>
+      <w:numFmt w:val="bullet"/>
+      <w:lvlText w:val=""/>
+      <w:lvlJc w:val="left"/>
+      <w:pPr>
+        <w:ind w:left="6480" w:hanging="360"/>
+      </w:pPr>
+      <w:rPr>
+        <w:rFonts w:ascii="Wingdings" w:hAnsi="Wingdings" w:hint="default"/>
+      </w:rPr>
+    </w:lvl>
+  </w:abstractNum>
+  <w:abstractNum w:abstractNumId="6" w15:restartNumberingAfterBreak="0">
     <w:nsid w:val="5E256BBF"/>
     <w:multiLevelType w:val="hybridMultilevel"/>
     <w:tmpl w:val="A6443246"/>
@@ -5830,7 +6123,7 @@
       </w:pPr>
     </w:lvl>
   </w:abstractNum>
-  <w:abstractNum w:abstractNumId="4" w15:restartNumberingAfterBreak="0">
+  <w:abstractNum w:abstractNumId="7" w15:restartNumberingAfterBreak="0">
     <w:nsid w:val="67C5313F"/>
     <w:multiLevelType w:val="hybridMultilevel"/>
     <w:tmpl w:val="017E9FC0"/>
@@ -5943,20 +6236,260 @@
       </w:rPr>
     </w:lvl>
   </w:abstractNum>
+  <w:abstractNum w:abstractNumId="8" w15:restartNumberingAfterBreak="0">
+    <w:nsid w:val="6D10518D"/>
+    <w:multiLevelType w:val="hybridMultilevel"/>
+    <w:tmpl w:val="33EC4CE2"/>
+    <w:lvl w:ilvl="0" w:tplc="8E7E02C0">
+      <w:numFmt w:val="bullet"/>
+      <w:lvlText w:val="•"/>
+      <w:lvlJc w:val="left"/>
+      <w:pPr>
+        <w:ind w:left="720" w:hanging="360"/>
+      </w:pPr>
+      <w:rPr>
+        <w:rFonts w:ascii="Calibri" w:eastAsiaTheme="minorEastAsia" w:hAnsi="Calibri" w:cs="Calibri" w:hint="default"/>
+      </w:rPr>
+    </w:lvl>
+    <w:lvl w:ilvl="1" w:tplc="08090003" w:tentative="1">
+      <w:start w:val="1"/>
+      <w:numFmt w:val="bullet"/>
+      <w:lvlText w:val="o"/>
+      <w:lvlJc w:val="left"/>
+      <w:pPr>
+        <w:ind w:left="1440" w:hanging="360"/>
+      </w:pPr>
+      <w:rPr>
+        <w:rFonts w:ascii="Courier New" w:hAnsi="Courier New" w:cs="Courier New" w:hint="default"/>
+      </w:rPr>
+    </w:lvl>
+    <w:lvl w:ilvl="2" w:tplc="08090005" w:tentative="1">
+      <w:start w:val="1"/>
+      <w:numFmt w:val="bullet"/>
+      <w:lvlText w:val=""/>
+      <w:lvlJc w:val="left"/>
+      <w:pPr>
+        <w:ind w:left="2160" w:hanging="360"/>
+      </w:pPr>
+      <w:rPr>
+        <w:rFonts w:ascii="Wingdings" w:hAnsi="Wingdings" w:hint="default"/>
+      </w:rPr>
+    </w:lvl>
+    <w:lvl w:ilvl="3" w:tplc="08090001" w:tentative="1">
+      <w:start w:val="1"/>
+      <w:numFmt w:val="bullet"/>
+      <w:lvlText w:val=""/>
+      <w:lvlJc w:val="left"/>
+      <w:pPr>
+        <w:ind w:left="2880" w:hanging="360"/>
+      </w:pPr>
+      <w:rPr>
+        <w:rFonts w:ascii="Symbol" w:hAnsi="Symbol" w:hint="default"/>
+      </w:rPr>
+    </w:lvl>
+    <w:lvl w:ilvl="4" w:tplc="08090003" w:tentative="1">
+      <w:start w:val="1"/>
+      <w:numFmt w:val="bullet"/>
+      <w:lvlText w:val="o"/>
+      <w:lvlJc w:val="left"/>
+      <w:pPr>
+        <w:ind w:left="3600" w:hanging="360"/>
+      </w:pPr>
+      <w:rPr>
+        <w:rFonts w:ascii="Courier New" w:hAnsi="Courier New" w:cs="Courier New" w:hint="default"/>
+      </w:rPr>
+    </w:lvl>
+    <w:lvl w:ilvl="5" w:tplc="08090005" w:tentative="1">
+      <w:start w:val="1"/>
+      <w:numFmt w:val="bullet"/>
+      <w:lvlText w:val=""/>
+      <w:lvlJc w:val="left"/>
+      <w:pPr>
+        <w:ind w:left="4320" w:hanging="360"/>
+      </w:pPr>
+      <w:rPr>
+        <w:rFonts w:ascii="Wingdings" w:hAnsi="Wingdings" w:hint="default"/>
+      </w:rPr>
+    </w:lvl>
+    <w:lvl w:ilvl="6" w:tplc="08090001" w:tentative="1">
+      <w:start w:val="1"/>
+      <w:numFmt w:val="bullet"/>
+      <w:lvlText w:val=""/>
+      <w:lvlJc w:val="left"/>
+      <w:pPr>
+        <w:ind w:left="5040" w:hanging="360"/>
+      </w:pPr>
+      <w:rPr>
+        <w:rFonts w:ascii="Symbol" w:hAnsi="Symbol" w:hint="default"/>
+      </w:rPr>
+    </w:lvl>
+    <w:lvl w:ilvl="7" w:tplc="08090003" w:tentative="1">
+      <w:start w:val="1"/>
+      <w:numFmt w:val="bullet"/>
+      <w:lvlText w:val="o"/>
+      <w:lvlJc w:val="left"/>
+      <w:pPr>
+        <w:ind w:left="5760" w:hanging="360"/>
+      </w:pPr>
+      <w:rPr>
+        <w:rFonts w:ascii="Courier New" w:hAnsi="Courier New" w:cs="Courier New" w:hint="default"/>
+      </w:rPr>
+    </w:lvl>
+    <w:lvl w:ilvl="8" w:tplc="08090005" w:tentative="1">
+      <w:start w:val="1"/>
+      <w:numFmt w:val="bullet"/>
+      <w:lvlText w:val=""/>
+      <w:lvlJc w:val="left"/>
+      <w:pPr>
+        <w:ind w:left="6480" w:hanging="360"/>
+      </w:pPr>
+      <w:rPr>
+        <w:rFonts w:ascii="Wingdings" w:hAnsi="Wingdings" w:hint="default"/>
+      </w:rPr>
+    </w:lvl>
+  </w:abstractNum>
+  <w:abstractNum w:abstractNumId="9" w15:restartNumberingAfterBreak="0">
+    <w:nsid w:val="753E19F4"/>
+    <w:multiLevelType w:val="hybridMultilevel"/>
+    <w:tmpl w:val="9B80F768"/>
+    <w:lvl w:ilvl="0" w:tplc="08090001">
+      <w:start w:val="1"/>
+      <w:numFmt w:val="bullet"/>
+      <w:lvlText w:val=""/>
+      <w:lvlJc w:val="left"/>
+      <w:pPr>
+        <w:ind w:left="720" w:hanging="360"/>
+      </w:pPr>
+      <w:rPr>
+        <w:rFonts w:ascii="Symbol" w:hAnsi="Symbol" w:hint="default"/>
+      </w:rPr>
+    </w:lvl>
+    <w:lvl w:ilvl="1" w:tplc="08090003" w:tentative="1">
+      <w:start w:val="1"/>
+      <w:numFmt w:val="bullet"/>
+      <w:lvlText w:val="o"/>
+      <w:lvlJc w:val="left"/>
+      <w:pPr>
+        <w:ind w:left="1440" w:hanging="360"/>
+      </w:pPr>
+      <w:rPr>
+        <w:rFonts w:ascii="Courier New" w:hAnsi="Courier New" w:cs="Courier New" w:hint="default"/>
+      </w:rPr>
+    </w:lvl>
+    <w:lvl w:ilvl="2" w:tplc="08090005" w:tentative="1">
+      <w:start w:val="1"/>
+      <w:numFmt w:val="bullet"/>
+      <w:lvlText w:val=""/>
+      <w:lvlJc w:val="left"/>
+      <w:pPr>
+        <w:ind w:left="2160" w:hanging="360"/>
+      </w:pPr>
+      <w:rPr>
+        <w:rFonts w:ascii="Wingdings" w:hAnsi="Wingdings" w:hint="default"/>
+      </w:rPr>
+    </w:lvl>
+    <w:lvl w:ilvl="3" w:tplc="08090001" w:tentative="1">
+      <w:start w:val="1"/>
+      <w:numFmt w:val="bullet"/>
+      <w:lvlText w:val=""/>
+      <w:lvlJc w:val="left"/>
+      <w:pPr>
+        <w:ind w:left="2880" w:hanging="360"/>
+      </w:pPr>
+      <w:rPr>
+        <w:rFonts w:ascii="Symbol" w:hAnsi="Symbol" w:hint="default"/>
+      </w:rPr>
+    </w:lvl>
+    <w:lvl w:ilvl="4" w:tplc="08090003" w:tentative="1">
+      <w:start w:val="1"/>
+      <w:numFmt w:val="bullet"/>
+      <w:lvlText w:val="o"/>
+      <w:lvlJc w:val="left"/>
+      <w:pPr>
+        <w:ind w:left="3600" w:hanging="360"/>
+      </w:pPr>
+      <w:rPr>
+        <w:rFonts w:ascii="Courier New" w:hAnsi="Courier New" w:cs="Courier New" w:hint="default"/>
+      </w:rPr>
+    </w:lvl>
+    <w:lvl w:ilvl="5" w:tplc="08090005" w:tentative="1">
+      <w:start w:val="1"/>
+      <w:numFmt w:val="bullet"/>
+      <w:lvlText w:val=""/>
+      <w:lvlJc w:val="left"/>
+      <w:pPr>
+        <w:ind w:left="4320" w:hanging="360"/>
+      </w:pPr>
+      <w:rPr>
+        <w:rFonts w:ascii="Wingdings" w:hAnsi="Wingdings" w:hint="default"/>
+      </w:rPr>
+    </w:lvl>
+    <w:lvl w:ilvl="6" w:tplc="08090001" w:tentative="1">
+      <w:start w:val="1"/>
+      <w:numFmt w:val="bullet"/>
+      <w:lvlText w:val=""/>
+      <w:lvlJc w:val="left"/>
+      <w:pPr>
+        <w:ind w:left="5040" w:hanging="360"/>
+      </w:pPr>
+      <w:rPr>
+        <w:rFonts w:ascii="Symbol" w:hAnsi="Symbol" w:hint="default"/>
+      </w:rPr>
+    </w:lvl>
+    <w:lvl w:ilvl="7" w:tplc="08090003" w:tentative="1">
+      <w:start w:val="1"/>
+      <w:numFmt w:val="bullet"/>
+      <w:lvlText w:val="o"/>
+      <w:lvlJc w:val="left"/>
+      <w:pPr>
+        <w:ind w:left="5760" w:hanging="360"/>
+      </w:pPr>
+      <w:rPr>
+        <w:rFonts w:ascii="Courier New" w:hAnsi="Courier New" w:cs="Courier New" w:hint="default"/>
+      </w:rPr>
+    </w:lvl>
+    <w:lvl w:ilvl="8" w:tplc="08090005" w:tentative="1">
+      <w:start w:val="1"/>
+      <w:numFmt w:val="bullet"/>
+      <w:lvlText w:val=""/>
+      <w:lvlJc w:val="left"/>
+      <w:pPr>
+        <w:ind w:left="6480" w:hanging="360"/>
+      </w:pPr>
+      <w:rPr>
+        <w:rFonts w:ascii="Wingdings" w:hAnsi="Wingdings" w:hint="default"/>
+      </w:rPr>
+    </w:lvl>
+  </w:abstractNum>
   <w:num w:numId="1">
-    <w:abstractNumId w:val="1"/>
+    <w:abstractNumId w:val="3"/>
   </w:num>
   <w:num w:numId="2">
     <w:abstractNumId w:val="0"/>
   </w:num>
   <w:num w:numId="3">
+    <w:abstractNumId w:val="4"/>
+  </w:num>
+  <w:num w:numId="4">
+    <w:abstractNumId w:val="7"/>
+  </w:num>
+  <w:num w:numId="5">
+    <w:abstractNumId w:val="6"/>
+  </w:num>
+  <w:num w:numId="6">
+    <w:abstractNumId w:val="9"/>
+  </w:num>
+  <w:num w:numId="7">
+    <w:abstractNumId w:val="8"/>
+  </w:num>
+  <w:num w:numId="8">
+    <w:abstractNumId w:val="1"/>
+  </w:num>
+  <w:num w:numId="9">
     <w:abstractNumId w:val="2"/>
   </w:num>
-  <w:num w:numId="4">
-    <w:abstractNumId w:val="4"/>
-  </w:num>
-  <w:num w:numId="5">
-    <w:abstractNumId w:val="3"/>
+  <w:num w:numId="10">
+    <w:abstractNumId w:val="5"/>
   </w:num>
 </w:numbering>
 </file>
@@ -7632,7 +8165,7 @@
 </file>
 
 <file path=customXml/itemProps2.xml><?xml version="1.0" encoding="utf-8"?>
-<ds:datastoreItem xmlns:ds="http://schemas.openxmlformats.org/officeDocument/2006/customXml" ds:itemID="{AF492605-A18B-4AA7-87DD-D0EF3D51E411}">
+<ds:datastoreItem xmlns:ds="http://schemas.openxmlformats.org/officeDocument/2006/customXml" ds:itemID="{85B3E3FF-732E-412F-B2D9-FE16C22F2FA6}">
   <ds:schemaRefs>
     <ds:schemaRef ds:uri="http://schemas.openxmlformats.org/officeDocument/2006/bibliography"/>
   </ds:schemaRefs>

</xml_diff>

<commit_message>
Plan van aanpak V1.2
- advise chapter
+ extra information in objectives to be SMART
</commit_message>
<xml_diff>
--- a/documentatie/Planning/Plan_van_aanpak.docx
+++ b/documentatie/Planning/Plan_van_aanpak.docx
@@ -427,7 +427,6 @@
                                     <w:color w:val="595959" w:themeColor="text1" w:themeTint="A6"/>
                                     <w:sz w:val="18"/>
                                     <w:szCs w:val="18"/>
-                                    <w:lang w:val="nl-NL"/>
                                   </w:rPr>
                                 </w:pPr>
                                 <w:sdt>
@@ -454,6 +453,26 @@
                                     </w:r>
                                   </w:sdtContent>
                                 </w:sdt>
+                              </w:p>
+                              <w:p>
+                                <w:pPr>
+                                  <w:pStyle w:val="Geenafstand"/>
+                                  <w:jc w:val="right"/>
+                                  <w:rPr>
+                                    <w:color w:val="595959" w:themeColor="text1" w:themeTint="A6"/>
+                                    <w:sz w:val="18"/>
+                                    <w:szCs w:val="18"/>
+                                    <w:lang w:val="nl-NL"/>
+                                  </w:rPr>
+                                </w:pPr>
+                                <w:r>
+                                  <w:rPr>
+                                    <w:color w:val="595959" w:themeColor="text1" w:themeTint="A6"/>
+                                    <w:sz w:val="18"/>
+                                    <w:szCs w:val="18"/>
+                                  </w:rPr>
+                                  <w:t>Version: 1.2</w:t>
+                                </w:r>
                               </w:p>
                             </w:txbxContent>
                           </wps:txbx>
@@ -568,7 +587,6 @@
                               <w:color w:val="595959" w:themeColor="text1" w:themeTint="A6"/>
                               <w:sz w:val="18"/>
                               <w:szCs w:val="18"/>
-                              <w:lang w:val="nl-NL"/>
                             </w:rPr>
                           </w:pPr>
                           <w:sdt>
@@ -595,6 +613,26 @@
                               </w:r>
                             </w:sdtContent>
                           </w:sdt>
+                        </w:p>
+                        <w:p>
+                          <w:pPr>
+                            <w:pStyle w:val="Geenafstand"/>
+                            <w:jc w:val="right"/>
+                            <w:rPr>
+                              <w:color w:val="595959" w:themeColor="text1" w:themeTint="A6"/>
+                              <w:sz w:val="18"/>
+                              <w:szCs w:val="18"/>
+                              <w:lang w:val="nl-NL"/>
+                            </w:rPr>
+                          </w:pPr>
+                          <w:r>
+                            <w:rPr>
+                              <w:color w:val="595959" w:themeColor="text1" w:themeTint="A6"/>
+                              <w:sz w:val="18"/>
+                              <w:szCs w:val="18"/>
+                            </w:rPr>
+                            <w:t>Version: 1.2</w:t>
+                          </w:r>
                         </w:p>
                       </w:txbxContent>
                     </v:textbox>
@@ -2695,79 +2733,7 @@
                   <w:lang w:eastAsia="en-GB"/>
                 </w:rPr>
               </w:pPr>
-              <w:hyperlink w:anchor="_Toc493751877" w:history="1">
-                <w:r>
-                  <w:rPr>
-                    <w:rStyle w:val="Hyperlink"/>
-                    <w:noProof/>
-                  </w:rPr>
-                  <w:t>11</w:t>
-                </w:r>
-                <w:r>
-                  <w:rPr>
-                    <w:noProof/>
-                    <w:sz w:val="22"/>
-                    <w:szCs w:val="22"/>
-                    <w:lang w:eastAsia="en-GB"/>
-                  </w:rPr>
-                  <w:tab/>
-                </w:r>
-                <w:r>
-                  <w:rPr>
-                    <w:rStyle w:val="Hyperlink"/>
-                    <w:noProof/>
-                  </w:rPr>
-                  <w:t>Advise</w:t>
-                </w:r>
-                <w:r>
-                  <w:rPr>
-                    <w:noProof/>
-                    <w:webHidden/>
-                  </w:rPr>
-                  <w:tab/>
-                </w:r>
-                <w:r>
-                  <w:rPr>
-                    <w:noProof/>
-                    <w:webHidden/>
-                  </w:rPr>
-                  <w:fldChar w:fldCharType="begin"/>
-                </w:r>
-                <w:r>
-                  <w:rPr>
-                    <w:noProof/>
-                    <w:webHidden/>
-                  </w:rPr>
-                  <w:instrText xml:space="preserve"> PAGEREF _Toc493751877 \h </w:instrText>
-                </w:r>
-                <w:r>
-                  <w:rPr>
-                    <w:noProof/>
-                    <w:webHidden/>
-                  </w:rPr>
-                </w:r>
-                <w:r>
-                  <w:rPr>
-                    <w:noProof/>
-                    <w:webHidden/>
-                  </w:rPr>
-                  <w:fldChar w:fldCharType="separate"/>
-                </w:r>
-                <w:r>
-                  <w:rPr>
-                    <w:noProof/>
-                    <w:webHidden/>
-                  </w:rPr>
-                  <w:t>11</w:t>
-                </w:r>
-                <w:r>
-                  <w:rPr>
-                    <w:noProof/>
-                    <w:webHidden/>
-                  </w:rPr>
-                  <w:fldChar w:fldCharType="end"/>
-                </w:r>
-              </w:hyperlink>
+              <w:hyperlink w:anchor="_Toc493751877" w:history="1"/>
             </w:p>
             <w:p>
               <w:r>
@@ -2792,17 +2758,19 @@
       <w:r>
         <w:br w:type="page"/>
       </w:r>
+      <w:bookmarkStart w:id="3" w:name="_GoBack"/>
+      <w:bookmarkEnd w:id="3"/>
     </w:p>
     <w:p>
       <w:pPr>
         <w:pStyle w:val="Titel"/>
       </w:pPr>
-      <w:bookmarkStart w:id="3" w:name="_Toc493751860"/>
+      <w:bookmarkStart w:id="4" w:name="_Toc493751860"/>
       <w:r>
         <w:lastRenderedPageBreak/>
         <w:t>Background</w:t>
       </w:r>
-      <w:bookmarkEnd w:id="3"/>
+      <w:bookmarkEnd w:id="4"/>
     </w:p>
     <w:p>
       <w:pPr>
@@ -2823,7 +2791,7 @@
           <w:lang w:eastAsia="en-US"/>
         </w:rPr>
       </w:pPr>
-      <w:bookmarkStart w:id="4" w:name="_Toc493751861"/>
+      <w:bookmarkStart w:id="5" w:name="_Toc493751861"/>
     </w:p>
     <w:p>
       <w:pPr>
@@ -2859,7 +2827,7 @@
         </w:rPr>
         <w:t>Contractor</w:t>
       </w:r>
-      <w:bookmarkEnd w:id="4"/>
+      <w:bookmarkEnd w:id="5"/>
     </w:p>
     <w:p>
       <w:pPr>
@@ -3320,7 +3288,7 @@
           <w:lang w:val="nl-NL"/>
         </w:rPr>
       </w:pPr>
-      <w:bookmarkStart w:id="5" w:name="_Toc493751862"/>
+      <w:bookmarkStart w:id="6" w:name="_Toc493751862"/>
       <w:proofErr w:type="spellStart"/>
       <w:r>
         <w:rPr>
@@ -3336,7 +3304,7 @@
         </w:rPr>
         <w:t>p</w:t>
       </w:r>
-      <w:bookmarkEnd w:id="5"/>
+      <w:bookmarkEnd w:id="6"/>
       <w:proofErr w:type="spellEnd"/>
     </w:p>
     <w:p>
@@ -3674,12 +3642,12 @@
           <w:lang w:val="nl-NL"/>
         </w:rPr>
       </w:pPr>
-      <w:bookmarkStart w:id="6" w:name="_Toc493751863"/>
+      <w:bookmarkStart w:id="7" w:name="_Toc493751863"/>
       <w:r>
         <w:lastRenderedPageBreak/>
         <w:t>Objectives</w:t>
       </w:r>
-      <w:bookmarkEnd w:id="6"/>
+      <w:bookmarkEnd w:id="7"/>
     </w:p>
     <w:p>
       <w:pPr>
@@ -3700,7 +3668,7 @@
           <w:lang w:eastAsia="en-US"/>
         </w:rPr>
       </w:pPr>
-      <w:bookmarkStart w:id="7" w:name="_Toc493751864"/>
+      <w:bookmarkStart w:id="8" w:name="_Toc493751864"/>
     </w:p>
     <w:p>
       <w:pPr>
@@ -3736,72 +3704,6 @@
         </w:rPr>
         <w:t>problem</w:t>
       </w:r>
-      <w:bookmarkEnd w:id="7"/>
-    </w:p>
-    <w:p>
-      <w:pPr>
-        <w:rPr>
-          <w:sz w:val="22"/>
-        </w:rPr>
-      </w:pPr>
-      <w:r>
-        <w:rPr>
-          <w:sz w:val="22"/>
-        </w:rPr>
-        <w:t xml:space="preserve">This project is being made because communication between departments is not well established. We came to know this when we went to </w:t>
-      </w:r>
-      <w:proofErr w:type="spellStart"/>
-      <w:r>
-        <w:rPr>
-          <w:sz w:val="22"/>
-        </w:rPr>
-        <w:t>Barroc</w:t>
-      </w:r>
-      <w:proofErr w:type="spellEnd"/>
-      <w:r>
-        <w:rPr>
-          <w:sz w:val="22"/>
-        </w:rPr>
-        <w:t xml:space="preserve">-IT for </w:t>
-      </w:r>
-      <w:r>
-        <w:rPr>
-          <w:sz w:val="22"/>
-        </w:rPr>
-        <w:t>an</w:t>
-      </w:r>
-      <w:r>
-        <w:rPr>
-          <w:sz w:val="22"/>
-        </w:rPr>
-        <w:t xml:space="preserve"> internship. We looked with the company a what would be the best way to solve this problem. In the end, we came to the conclusion to create a website. In the website, different departments can maintain a good communication through one database that can be modified in various ways through the relevant department.</w:t>
-      </w:r>
-    </w:p>
-    <w:p>
-      <w:pPr>
-        <w:pStyle w:val="Kop2"/>
-        <w:rPr>
-          <w:sz w:val="32"/>
-          <w:lang w:val="nl-NL"/>
-        </w:rPr>
-      </w:pPr>
-      <w:bookmarkStart w:id="8" w:name="_Toc493751865"/>
-      <w:proofErr w:type="spellStart"/>
-      <w:r>
-        <w:rPr>
-          <w:sz w:val="32"/>
-          <w:lang w:val="nl-NL"/>
-        </w:rPr>
-        <w:t>the</w:t>
-      </w:r>
-      <w:proofErr w:type="spellEnd"/>
-      <w:r>
-        <w:rPr>
-          <w:sz w:val="32"/>
-          <w:lang w:val="nl-NL"/>
-        </w:rPr>
-        <w:t xml:space="preserve"> development</w:t>
-      </w:r>
       <w:bookmarkEnd w:id="8"/>
     </w:p>
     <w:p>
@@ -3814,33 +3716,61 @@
         <w:rPr>
           <w:sz w:val="22"/>
         </w:rPr>
-        <w:t>To make this project, we divided all work in 8 weeks. The first two weeks consist of interviews, documentation and planning.</w:t>
+        <w:t xml:space="preserve">This project is being made because communication between departments is not well established. We came to know this when we went to </w:t>
+      </w:r>
+      <w:proofErr w:type="spellStart"/>
+      <w:r>
+        <w:rPr>
+          <w:sz w:val="22"/>
+        </w:rPr>
+        <w:t>Barroc</w:t>
+      </w:r>
+      <w:proofErr w:type="spellEnd"/>
+      <w:r>
+        <w:rPr>
+          <w:sz w:val="22"/>
+        </w:rPr>
+        <w:t xml:space="preserve">-IT for </w:t>
+      </w:r>
+      <w:r>
+        <w:rPr>
+          <w:sz w:val="22"/>
+        </w:rPr>
+        <w:t>an</w:t>
+      </w:r>
+      <w:r>
+        <w:rPr>
+          <w:sz w:val="22"/>
+        </w:rPr>
+        <w:t xml:space="preserve"> internship. We looked with the company a what would be the best way to solve this problem. In the end, we came to the conclusion to create a website. In the website, different departments can maintain a good communication through one database that can be modified in various ways through the relevant department.</w:t>
       </w:r>
     </w:p>
     <w:p>
       <w:pPr>
-        <w:rPr>
-          <w:sz w:val="22"/>
-        </w:rPr>
-      </w:pPr>
-      <w:r>
-        <w:rPr>
-          <w:sz w:val="22"/>
-        </w:rPr>
-        <w:t>The 5 weeks thereafter consist of the realization of the product. In w</w:t>
-      </w:r>
-      <w:r>
-        <w:rPr>
-          <w:sz w:val="22"/>
-        </w:rPr>
-        <w:t>hich</w:t>
-      </w:r>
-      <w:r>
-        <w:rPr>
-          <w:sz w:val="22"/>
-        </w:rPr>
-        <w:t xml:space="preserve"> we will create the whole website.</w:t>
-      </w:r>
+        <w:pStyle w:val="Kop2"/>
+        <w:rPr>
+          <w:sz w:val="32"/>
+          <w:lang w:val="nl-NL"/>
+        </w:rPr>
+      </w:pPr>
+      <w:bookmarkStart w:id="9" w:name="_Toc493751865"/>
+      <w:proofErr w:type="spellStart"/>
+      <w:r>
+        <w:rPr>
+          <w:sz w:val="32"/>
+          <w:lang w:val="nl-NL"/>
+        </w:rPr>
+        <w:t>the</w:t>
+      </w:r>
+      <w:proofErr w:type="spellEnd"/>
+      <w:r>
+        <w:rPr>
+          <w:sz w:val="32"/>
+          <w:lang w:val="nl-NL"/>
+        </w:rPr>
+        <w:t xml:space="preserve"> development</w:t>
+      </w:r>
+      <w:bookmarkEnd w:id="9"/>
     </w:p>
     <w:p>
       <w:pPr>
@@ -3852,30 +3782,177 @@
         <w:rPr>
           <w:sz w:val="22"/>
         </w:rPr>
-        <w:t>The last week consists of testing the product, bug fixe and making a final report.</w:t>
+        <w:t>To make this project, we divided all work in 8 weeks. The first two weeks consist of interviews, documentation and planning.</w:t>
       </w:r>
     </w:p>
     <w:p>
-      <w:r>
-        <w:br w:type="page"/>
+      <w:pPr>
+        <w:rPr>
+          <w:sz w:val="22"/>
+        </w:rPr>
+      </w:pPr>
+      <w:r>
+        <w:rPr>
+          <w:sz w:val="22"/>
+        </w:rPr>
+        <w:t>The 5 weeks thereafter consist of the realization of the product. In w</w:t>
+      </w:r>
+      <w:r>
+        <w:rPr>
+          <w:sz w:val="22"/>
+        </w:rPr>
+        <w:t>hich</w:t>
+      </w:r>
+      <w:r>
+        <w:rPr>
+          <w:sz w:val="22"/>
+        </w:rPr>
+        <w:t xml:space="preserve"> we will create the whole website.</w:t>
       </w:r>
     </w:p>
     <w:p>
       <w:pPr>
+        <w:rPr>
+          <w:sz w:val="22"/>
+        </w:rPr>
+      </w:pPr>
+      <w:r>
+        <w:rPr>
+          <w:sz w:val="22"/>
+        </w:rPr>
+        <w:t>The last week consists of testing the product, bug fixe and making a final report.</w:t>
+      </w:r>
+      <w:r>
+        <w:rPr>
+          <w:sz w:val="22"/>
+        </w:rPr>
+        <w:t xml:space="preserve"> In this stage we will also work towards getting the whole product out for use. </w:t>
+      </w:r>
+    </w:p>
+    <w:p>
+      <w:pPr>
+        <w:rPr>
+          <w:sz w:val="22"/>
+        </w:rPr>
+      </w:pPr>
+      <w:r>
+        <w:rPr>
+          <w:sz w:val="22"/>
+        </w:rPr>
+        <w:t>During the whole project, our team will be working on key subjects in stages.</w:t>
+      </w:r>
+      <w:r>
+        <w:rPr>
+          <w:sz w:val="22"/>
+        </w:rPr>
+        <w:t xml:space="preserve"> the</w:t>
+      </w:r>
+      <w:r>
+        <w:rPr>
+          <w:sz w:val="22"/>
+        </w:rPr>
+        <w:t xml:space="preserve"> 1</w:t>
+      </w:r>
+      <w:r>
+        <w:rPr>
+          <w:sz w:val="22"/>
+          <w:vertAlign w:val="superscript"/>
+        </w:rPr>
+        <w:t>st</w:t>
+      </w:r>
+      <w:r>
+        <w:rPr>
+          <w:sz w:val="22"/>
+        </w:rPr>
+        <w:t xml:space="preserve"> stage is documentation, where we all work to get the project setup, and ready for the development. In the 2</w:t>
+      </w:r>
+      <w:r>
+        <w:rPr>
+          <w:sz w:val="22"/>
+          <w:vertAlign w:val="superscript"/>
+        </w:rPr>
+        <w:t>nd</w:t>
+      </w:r>
+      <w:r>
+        <w:rPr>
+          <w:sz w:val="22"/>
+        </w:rPr>
+        <w:t xml:space="preserve"> stage, we will start developing the frontend and database, this is to make sure everything looks correctly before the next stage. We can’t really work on the frontend in the 3</w:t>
+      </w:r>
+      <w:r>
+        <w:rPr>
+          <w:sz w:val="22"/>
+          <w:vertAlign w:val="superscript"/>
+        </w:rPr>
+        <w:t>rd</w:t>
+      </w:r>
+      <w:r>
+        <w:rPr>
+          <w:sz w:val="22"/>
+        </w:rPr>
+        <w:t xml:space="preserve"> stage as then we would have to both, make sure the website works, and make sure the style is still good. Stage 3 will consist of the backend. In this stage we will start making the website functional. In the 4</w:t>
+      </w:r>
+      <w:r>
+        <w:rPr>
+          <w:sz w:val="22"/>
+          <w:vertAlign w:val="superscript"/>
+        </w:rPr>
+        <w:t>th</w:t>
+      </w:r>
+      <w:r>
+        <w:rPr>
+          <w:sz w:val="22"/>
+        </w:rPr>
+        <w:t xml:space="preserve"> stage we will start testing the website, both functionally and technically. </w:t>
+      </w:r>
+      <w:r>
+        <w:rPr>
+          <w:sz w:val="22"/>
+        </w:rPr>
+        <w:t>After that we have the 5</w:t>
+      </w:r>
+      <w:r>
+        <w:rPr>
+          <w:sz w:val="22"/>
+          <w:vertAlign w:val="superscript"/>
+        </w:rPr>
+        <w:t>th</w:t>
+      </w:r>
+      <w:r>
+        <w:rPr>
+          <w:sz w:val="22"/>
+        </w:rPr>
+        <w:t xml:space="preserve"> stage where we will start bug fixing. The bug fixing is done by looking at the result of the tests, and fixing any issues that we may find. The 6</w:t>
+      </w:r>
+      <w:r>
+        <w:rPr>
+          <w:sz w:val="22"/>
+          <w:vertAlign w:val="superscript"/>
+        </w:rPr>
+        <w:t>th</w:t>
+      </w:r>
+      <w:r>
+        <w:rPr>
+          <w:sz w:val="22"/>
+        </w:rPr>
+        <w:t xml:space="preserve"> and final stage, is getting the documentation of the whole project in a finalised state. We will also evaluate how the project has gone. After all these stages have been completed we will be able to release the product.</w:t>
+      </w:r>
+    </w:p>
+    <w:p>
+      <w:r>
+        <w:br w:type="page"/>
+      </w:r>
+    </w:p>
+    <w:p>
+      <w:pPr>
         <w:pStyle w:val="Titel"/>
-        <w:rPr>
-          <w:lang w:val="nl-NL"/>
-        </w:rPr>
-      </w:pPr>
-      <w:bookmarkStart w:id="9" w:name="_Toc493751866"/>
-      <w:r>
-        <w:rPr>
-          <w:lang w:val="nl-NL"/>
-        </w:rPr>
+      </w:pPr>
+      <w:bookmarkStart w:id="10" w:name="_Toc493751866"/>
+      <w:r>
         <w:lastRenderedPageBreak/>
         <w:t>Project operations</w:t>
       </w:r>
-      <w:bookmarkEnd w:id="9"/>
+      <w:bookmarkEnd w:id="10"/>
     </w:p>
     <w:p>
       <w:pPr>
@@ -3896,7 +3973,7 @@
           <w:lang w:eastAsia="en-US"/>
         </w:rPr>
       </w:pPr>
-      <w:bookmarkStart w:id="10" w:name="_Toc493751867"/>
+      <w:bookmarkStart w:id="11" w:name="_Toc493751867"/>
     </w:p>
     <w:p>
       <w:pPr>
@@ -3920,7 +3997,7 @@
         </w:rPr>
         <w:t>Description</w:t>
       </w:r>
-      <w:bookmarkEnd w:id="10"/>
+      <w:bookmarkEnd w:id="11"/>
       <w:proofErr w:type="spellEnd"/>
     </w:p>
     <w:p>
@@ -4042,7 +4119,7 @@
           <w:lang w:val="nl-NL"/>
         </w:rPr>
       </w:pPr>
-      <w:bookmarkStart w:id="11" w:name="_Toc493751868"/>
+      <w:bookmarkStart w:id="12" w:name="_Toc493751868"/>
       <w:r>
         <w:rPr>
           <w:sz w:val="32"/>
@@ -4050,7 +4127,7 @@
         </w:rPr>
         <w:t>Project operations</w:t>
       </w:r>
-      <w:bookmarkEnd w:id="11"/>
+      <w:bookmarkEnd w:id="12"/>
     </w:p>
     <w:p>
       <w:pPr>
@@ -4166,10 +4243,7 @@
         <w:t>Create a finance page / account to edit everything that has to do with money.</w:t>
       </w:r>
     </w:p>
-    <w:p>
-      <w:bookmarkStart w:id="12" w:name="_GoBack"/>
-      <w:bookmarkEnd w:id="12"/>
-    </w:p>
+    <w:p/>
     <w:p>
       <w:r>
         <w:br w:type="page"/>
@@ -4837,22 +4911,13 @@
     <w:p>
       <w:pPr>
         <w:pStyle w:val="Titel"/>
-        <w:rPr>
-          <w:lang w:val="nl-NL"/>
-        </w:rPr>
       </w:pPr>
       <w:bookmarkStart w:id="14" w:name="_Toc493751870"/>
       <w:r>
-        <w:rPr>
-          <w:lang w:val="nl-NL"/>
-        </w:rPr>
         <w:lastRenderedPageBreak/>
         <w:t>Project</w:t>
       </w:r>
       <w:r>
-        <w:rPr>
-          <w:lang w:val="nl-NL"/>
-        </w:rPr>
         <w:t xml:space="preserve"> </w:t>
       </w:r>
       <w:r>
@@ -5915,21 +5980,13 @@
     <w:p>
       <w:pPr>
         <w:pStyle w:val="Titel"/>
-        <w:rPr>
-          <w:lang w:val="nl-NL"/>
-        </w:rPr>
       </w:pPr>
       <w:bookmarkStart w:id="16" w:name="_Toc493751872"/>
-      <w:proofErr w:type="spellStart"/>
-      <w:r>
-        <w:rPr>
-          <w:lang w:val="nl-NL"/>
-        </w:rPr>
+      <w:r>
         <w:lastRenderedPageBreak/>
         <w:t>Quality</w:t>
       </w:r>
       <w:bookmarkEnd w:id="16"/>
-      <w:proofErr w:type="spellEnd"/>
     </w:p>
     <w:p>
       <w:pPr>
@@ -7863,74 +7920,6 @@
       </w:r>
     </w:p>
     <w:p/>
-    <w:p>
-      <w:r>
-        <w:br w:type="page"/>
-      </w:r>
-    </w:p>
-    <w:p>
-      <w:pPr>
-        <w:pStyle w:val="Titel"/>
-      </w:pPr>
-      <w:bookmarkStart w:id="21" w:name="_Toc493751877"/>
-      <w:r>
-        <w:lastRenderedPageBreak/>
-        <w:t>Advise</w:t>
-      </w:r>
-      <w:bookmarkEnd w:id="21"/>
-    </w:p>
-    <w:p/>
-    <w:p>
-      <w:pPr>
-        <w:rPr>
-          <w:sz w:val="22"/>
-          <w:szCs w:val="22"/>
-        </w:rPr>
-      </w:pPr>
-      <w:r>
-        <w:rPr>
-          <w:sz w:val="22"/>
-          <w:szCs w:val="22"/>
-        </w:rPr>
-        <w:t>we have concluded that we should be able to add all the required features. Making the search bar work completely will take the longest though. Overall there should not be any issue beside the aforementioned item.</w:t>
-      </w:r>
-    </w:p>
-    <w:p>
-      <w:pPr>
-        <w:rPr>
-          <w:sz w:val="22"/>
-          <w:szCs w:val="22"/>
-        </w:rPr>
-      </w:pPr>
-      <w:r>
-        <w:rPr>
-          <w:sz w:val="22"/>
-          <w:szCs w:val="22"/>
-        </w:rPr>
-        <w:t xml:space="preserve">This is however only the case for the must haves and should haves. The could haves may </w:t>
-      </w:r>
-      <w:r>
-        <w:rPr>
-          <w:sz w:val="22"/>
-          <w:szCs w:val="22"/>
-        </w:rPr>
-        <w:t xml:space="preserve">have to </w:t>
-      </w:r>
-      <w:r>
-        <w:rPr>
-          <w:sz w:val="22"/>
-          <w:szCs w:val="22"/>
-        </w:rPr>
-        <w:t>be over simplified in it being “hard coded” meaning you can’t manually change it. Of course we will try to make everything work as intended but if we were to run into time trouble w</w:t>
-      </w:r>
-      <w:r>
-        <w:rPr>
-          <w:sz w:val="22"/>
-          <w:szCs w:val="22"/>
-        </w:rPr>
-        <w:t>e would simplify these features in this way.</w:t>
-      </w:r>
-    </w:p>
     <w:p/>
     <w:sectPr>
       <w:footerReference w:type="default" r:id="rId11"/>
@@ -8006,7 +7995,7 @@
             <w:noProof/>
             <w:lang w:val="nl-NL"/>
           </w:rPr>
-          <w:t>11</w:t>
+          <w:t>1</w:t>
         </w:r>
         <w:r>
           <w:fldChar w:fldCharType="end"/>
@@ -10883,7 +10872,7 @@
 </file>
 
 <file path=customXml/itemProps2.xml><?xml version="1.0" encoding="utf-8"?>
-<ds:datastoreItem xmlns:ds="http://schemas.openxmlformats.org/officeDocument/2006/customXml" ds:itemID="{A0897931-2BF0-447D-B8D0-134792903C08}">
+<ds:datastoreItem xmlns:ds="http://schemas.openxmlformats.org/officeDocument/2006/customXml" ds:itemID="{441C3455-995F-41C9-AA3F-E2202AD88DE4}">
   <ds:schemaRefs>
     <ds:schemaRef ds:uri="http://schemas.openxmlformats.org/officeDocument/2006/bibliography"/>
   </ds:schemaRefs>

</xml_diff>